<commit_message>
Added home representation and user insert
</commit_message>
<xml_diff>
--- a/doc.docx
+++ b/doc.docx
@@ -9810,8 +9810,6 @@
         </w:rPr>
         <w:t>}</w:t>
       </w:r>
-      <w:bookmarkStart w:id="0" w:name="_GoBack"/>
-      <w:bookmarkEnd w:id="0"/>
     </w:p>
     <w:p>
       <w:pPr>
@@ -14276,7 +14274,29 @@
     </w:p>
     <w:p>
       <w:r>
-        <w:t xml:space="preserve">                "representations": ["application/</w:t>
+        <w:t xml:space="preserve">                "representations": ["</w:t>
+      </w:r>
+      <w:r>
+        <w:t>application/</w:t>
+      </w:r>
+      <w:proofErr w:type="spellStart"/>
+      <w:r>
+        <w:t>vnd.collection+json</w:t>
+      </w:r>
+      <w:proofErr w:type="spellEnd"/>
+      <w:r>
+        <w:t>"],</w:t>
+      </w:r>
+    </w:p>
+    <w:p>
+      <w:r>
+        <w:t xml:space="preserve">                "accept-post": ["ap</w:t>
+      </w:r>
+      <w:r>
+        <w:t>p</w:t>
+      </w:r>
+      <w:r>
+        <w:t>lication/</w:t>
       </w:r>
       <w:proofErr w:type="spellStart"/>
       <w:r>
@@ -14284,229 +14304,210 @@
       </w:r>
       <w:proofErr w:type="spellEnd"/>
       <w:r>
+        <w:t>"]</w:t>
+      </w:r>
+    </w:p>
+    <w:p>
+      <w:r>
+        <w:t xml:space="preserve">            }</w:t>
+      </w:r>
+    </w:p>
+    <w:p>
+      <w:r>
+        <w:t xml:space="preserve">         },</w:t>
+      </w:r>
+    </w:p>
+    <w:p>
+      <w:r>
+        <w:t xml:space="preserve">         "/checklist": {</w:t>
+      </w:r>
+    </w:p>
+    <w:p>
+      <w:r>
+        <w:t xml:space="preserve">            "</w:t>
+      </w:r>
+      <w:proofErr w:type="spellStart"/>
+      <w:r>
+        <w:t>href</w:t>
+      </w:r>
+      <w:proofErr w:type="spellEnd"/>
+      <w:r>
+        <w:t>-template": "/checklists/{</w:t>
+      </w:r>
+      <w:proofErr w:type="spellStart"/>
+      <w:r>
+        <w:t>checklist_id</w:t>
+      </w:r>
+      <w:proofErr w:type="spellEnd"/>
+      <w:r>
+        <w:t>}",</w:t>
+      </w:r>
+    </w:p>
+    <w:p>
+      <w:r>
+        <w:t xml:space="preserve">            "</w:t>
+      </w:r>
+      <w:proofErr w:type="spellStart"/>
+      <w:r>
+        <w:t>href-vars</w:t>
+      </w:r>
+      <w:proofErr w:type="spellEnd"/>
+      <w:r>
+        <w:t>": {</w:t>
+      </w:r>
+    </w:p>
+    <w:p>
+      <w:r>
+        <w:t xml:space="preserve">                </w:t>
+      </w:r>
+      <w:r>
+        <w:t>"</w:t>
+      </w:r>
+      <w:proofErr w:type="spellStart"/>
+      <w:r>
+        <w:t>checklist_id</w:t>
+      </w:r>
+      <w:proofErr w:type="spellEnd"/>
+      <w:r>
+        <w:t>": "/checklists</w:t>
+      </w:r>
+      <w:r>
+        <w:t>"</w:t>
+      </w:r>
+    </w:p>
+    <w:p>
+      <w:r>
+        <w:t xml:space="preserve">            },</w:t>
+      </w:r>
+    </w:p>
+    <w:p>
+      <w:r>
+        <w:t xml:space="preserve">            "hints": {</w:t>
+      </w:r>
+    </w:p>
+    <w:p>
+      <w:r>
+        <w:t xml:space="preserve">                "allow": ["GET", "PUT", "DELETE"],</w:t>
+      </w:r>
+    </w:p>
+    <w:p>
+      <w:r>
+        <w:t xml:space="preserve">                "representations":</w:t>
+      </w:r>
+      <w:r>
+        <w:t xml:space="preserve"> </w:t>
+      </w:r>
+      <w:r>
+        <w:t>["</w:t>
+      </w:r>
+      <w:r>
+        <w:t>application/</w:t>
+      </w:r>
+      <w:proofErr w:type="spellStart"/>
+      <w:r>
+        <w:t>vnd.siren+json</w:t>
+      </w:r>
+      <w:proofErr w:type="spellEnd"/>
+      <w:r>
+        <w:t>"]</w:t>
+      </w:r>
+      <w:r>
+        <w:t>,</w:t>
+      </w:r>
+    </w:p>
+    <w:p>
+      <w:r>
+        <w:tab/>
+        <w:t xml:space="preserve"> “accept-put”: [“application/</w:t>
+      </w:r>
+      <w:proofErr w:type="spellStart"/>
+      <w:r>
+        <w:t>json</w:t>
+      </w:r>
+      <w:proofErr w:type="spellEnd"/>
+      <w:r>
+        <w:t>”]</w:t>
+      </w:r>
+    </w:p>
+    <w:p>
+      <w:r>
+        <w:t xml:space="preserve">            }</w:t>
+      </w:r>
+    </w:p>
+    <w:p>
+      <w:r>
+        <w:t xml:space="preserve">         },</w:t>
+      </w:r>
+    </w:p>
+    <w:p>
+      <w:r>
+        <w:t xml:space="preserve">         "/</w:t>
+      </w:r>
+      <w:proofErr w:type="spellStart"/>
+      <w:r>
+        <w:t>checklisttemplates</w:t>
+      </w:r>
+      <w:proofErr w:type="spellEnd"/>
+      <w:r>
+        <w:t>": {</w:t>
+      </w:r>
+    </w:p>
+    <w:p>
+      <w:r>
+        <w:t xml:space="preserve">            "</w:t>
+      </w:r>
+      <w:proofErr w:type="spellStart"/>
+      <w:r>
+        <w:t>href</w:t>
+      </w:r>
+      <w:proofErr w:type="spellEnd"/>
+      <w:r>
+        <w:t>": "/</w:t>
+      </w:r>
+      <w:proofErr w:type="spellStart"/>
+      <w:r>
+        <w:t>checklisttemplates</w:t>
+      </w:r>
+      <w:proofErr w:type="spellEnd"/>
+      <w:r>
+        <w:t>",</w:t>
+      </w:r>
+    </w:p>
+    <w:p>
+      <w:r>
+        <w:t xml:space="preserve">            "hints": {</w:t>
+      </w:r>
+    </w:p>
+    <w:p>
+      <w:r>
+        <w:t xml:space="preserve">                "allow": ["GET", "POST"],</w:t>
+      </w:r>
+    </w:p>
+    <w:p>
+      <w:r>
+        <w:t xml:space="preserve">                "representations": ["</w:t>
+      </w:r>
+      <w:r>
+        <w:t>application/</w:t>
+      </w:r>
+      <w:proofErr w:type="spellStart"/>
+      <w:r>
+        <w:t>vnd.collection+json</w:t>
+      </w:r>
+      <w:proofErr w:type="spellEnd"/>
+      <w:r>
         <w:t>"],</w:t>
       </w:r>
     </w:p>
     <w:p>
       <w:r>
-        <w:t xml:space="preserve">                "accept-post": ["</w:t>
-      </w:r>
-      <w:proofErr w:type="spellStart"/>
-      <w:r>
-        <w:t>aplication</w:t>
-      </w:r>
-      <w:proofErr w:type="spellEnd"/>
-      <w:r>
-        <w:t>/</w:t>
-      </w:r>
-      <w:proofErr w:type="spellStart"/>
-      <w:r>
-        <w:t>json</w:t>
-      </w:r>
-      <w:proofErr w:type="spellEnd"/>
-      <w:r>
-        <w:t>"]</w:t>
-      </w:r>
-    </w:p>
-    <w:p>
-      <w:r>
-        <w:t xml:space="preserve">            }</w:t>
-      </w:r>
-    </w:p>
-    <w:p>
-      <w:r>
-        <w:t xml:space="preserve">         },</w:t>
-      </w:r>
-    </w:p>
-    <w:p>
-      <w:r>
-        <w:t xml:space="preserve">         "/checklist": {</w:t>
-      </w:r>
-    </w:p>
-    <w:p>
-      <w:r>
-        <w:t xml:space="preserve">            "</w:t>
-      </w:r>
-      <w:proofErr w:type="spellStart"/>
-      <w:r>
-        <w:t>href</w:t>
-      </w:r>
-      <w:proofErr w:type="spellEnd"/>
-      <w:r>
-        <w:t>-template": "/checklists/{</w:t>
-      </w:r>
-      <w:proofErr w:type="spellStart"/>
-      <w:r>
-        <w:t>checklist_id</w:t>
-      </w:r>
-      <w:proofErr w:type="spellEnd"/>
-      <w:r>
-        <w:t>}",</w:t>
-      </w:r>
-    </w:p>
-    <w:p>
-      <w:r>
-        <w:t xml:space="preserve">            "</w:t>
-      </w:r>
-      <w:proofErr w:type="spellStart"/>
-      <w:r>
-        <w:t>href-vars</w:t>
-      </w:r>
-      <w:proofErr w:type="spellEnd"/>
-      <w:r>
-        <w:t>": {</w:t>
-      </w:r>
-    </w:p>
-    <w:p>
-      <w:r>
-        <w:t xml:space="preserve">                </w:t>
-      </w:r>
-      <w:r>
-        <w:t>"</w:t>
-      </w:r>
-      <w:proofErr w:type="spellStart"/>
-      <w:r>
-        <w:t>checklist_id</w:t>
-      </w:r>
-      <w:proofErr w:type="spellEnd"/>
-      <w:r>
-        <w:t>": "/checklists</w:t>
-      </w:r>
-      <w:r>
-        <w:t>"</w:t>
-      </w:r>
-    </w:p>
-    <w:p>
-      <w:r>
-        <w:t xml:space="preserve">            },</w:t>
-      </w:r>
-    </w:p>
-    <w:p>
-      <w:r>
-        <w:t xml:space="preserve">            "hints": {</w:t>
-      </w:r>
-    </w:p>
-    <w:p>
-      <w:r>
-        <w:t xml:space="preserve">                "allow": ["GET", "PUT", "POST", "DELETE"],</w:t>
-      </w:r>
-    </w:p>
-    <w:p>
-      <w:r>
-        <w:t xml:space="preserve">                "representations":</w:t>
-      </w:r>
-      <w:r>
-        <w:t xml:space="preserve"> </w:t>
-      </w:r>
-      <w:r>
-        <w:t>["application/</w:t>
-      </w:r>
-      <w:proofErr w:type="spellStart"/>
-      <w:r>
-        <w:t>json</w:t>
-      </w:r>
-      <w:proofErr w:type="spellEnd"/>
-      <w:r>
-        <w:t>"],</w:t>
-      </w:r>
-    </w:p>
-    <w:p>
-      <w:r>
-        <w:t xml:space="preserve">                "accept-post":</w:t>
-      </w:r>
-      <w:r>
-        <w:t xml:space="preserve"> </w:t>
-      </w:r>
-      <w:r>
-        <w:t>["application/</w:t>
-      </w:r>
-      <w:proofErr w:type="spellStart"/>
-      <w:r>
-        <w:t>json</w:t>
-      </w:r>
-      <w:proofErr w:type="spellEnd"/>
-      <w:r>
-        <w:t>"]</w:t>
-      </w:r>
-    </w:p>
-    <w:p>
-      <w:r>
-        <w:t xml:space="preserve">            }</w:t>
-      </w:r>
-    </w:p>
-    <w:p>
-      <w:r>
-        <w:t xml:space="preserve">         },</w:t>
-      </w:r>
-    </w:p>
-    <w:p>
-      <w:r>
-        <w:t xml:space="preserve">         "/</w:t>
-      </w:r>
-      <w:proofErr w:type="spellStart"/>
-      <w:r>
-        <w:t>checklisttemplates</w:t>
-      </w:r>
-      <w:proofErr w:type="spellEnd"/>
-      <w:r>
-        <w:t>": {</w:t>
-      </w:r>
-    </w:p>
-    <w:p>
-      <w:r>
-        <w:t xml:space="preserve">            "</w:t>
-      </w:r>
-      <w:proofErr w:type="spellStart"/>
-      <w:r>
-        <w:t>href</w:t>
-      </w:r>
-      <w:proofErr w:type="spellEnd"/>
-      <w:r>
-        <w:t>": "/</w:t>
-      </w:r>
-      <w:proofErr w:type="spellStart"/>
-      <w:r>
-        <w:t>checklisttemplates</w:t>
-      </w:r>
-      <w:proofErr w:type="spellEnd"/>
-      <w:r>
-        <w:t>",</w:t>
-      </w:r>
-    </w:p>
-    <w:p>
-      <w:r>
-        <w:t xml:space="preserve">            "hints": {</w:t>
-      </w:r>
-    </w:p>
-    <w:p>
-      <w:r>
-        <w:t xml:space="preserve">                "allow": ["GET", "POST"],</w:t>
-      </w:r>
-    </w:p>
-    <w:p>
-      <w:r>
-        <w:t xml:space="preserve">                "representations": ["application/</w:t>
-      </w:r>
-      <w:proofErr w:type="spellStart"/>
-      <w:r>
-        <w:t>json</w:t>
-      </w:r>
-      <w:proofErr w:type="spellEnd"/>
-      <w:r>
-        <w:t>"],</w:t>
-      </w:r>
-    </w:p>
-    <w:p>
-      <w:r>
-        <w:t xml:space="preserve">                "accept-post": ["</w:t>
-      </w:r>
-      <w:proofErr w:type="spellStart"/>
-      <w:r>
-        <w:t>aplication</w:t>
-      </w:r>
-      <w:proofErr w:type="spellEnd"/>
-      <w:r>
-        <w:t>/</w:t>
+        <w:t xml:space="preserve">                "accept-post": ["ap</w:t>
+      </w:r>
+      <w:r>
+        <w:t>p</w:t>
+      </w:r>
+      <w:r>
+        <w:t>lication/</w:t>
       </w:r>
       <w:proofErr w:type="spellStart"/>
       <w:r>
@@ -14592,7 +14593,13 @@
         <w:t>chec</w:t>
       </w:r>
       <w:r>
-        <w:t>klist_id</w:t>
+        <w:t>klist</w:t>
+      </w:r>
+      <w:r>
+        <w:t>template</w:t>
+      </w:r>
+      <w:r>
+        <w:t>_id</w:t>
       </w:r>
       <w:proofErr w:type="spellEnd"/>
       <w:r>
@@ -14619,7 +14626,7 @@
     </w:p>
     <w:p>
       <w:r>
-        <w:t xml:space="preserve">                "allow": ["GET", "PUT", "POST", "DELETE"],</w:t>
+        <w:t xml:space="preserve">                "allow": ["GET", "PUT", "DELETE"],</w:t>
       </w:r>
     </w:p>
     <w:p>
@@ -14630,7 +14637,29 @@
         <w:t xml:space="preserve"> </w:t>
       </w:r>
       <w:r>
-        <w:t>["application/</w:t>
+        <w:t>["</w:t>
+      </w:r>
+      <w:bookmarkStart w:id="0" w:name="_GoBack"/>
+      <w:r>
+        <w:t>application/</w:t>
+      </w:r>
+      <w:proofErr w:type="spellStart"/>
+      <w:r>
+        <w:t>vnd.siren+json</w:t>
+      </w:r>
+      <w:bookmarkEnd w:id="0"/>
+      <w:proofErr w:type="spellEnd"/>
+      <w:r>
+        <w:t>"]</w:t>
+      </w:r>
+      <w:r>
+        <w:t>,</w:t>
+      </w:r>
+    </w:p>
+    <w:p>
+      <w:r>
+        <w:tab/>
+        <w:t xml:space="preserve"> “accept-put”: [“application/</w:t>
       </w:r>
       <w:proofErr w:type="spellStart"/>
       <w:r>
@@ -14638,26 +14667,7 @@
       </w:r>
       <w:proofErr w:type="spellEnd"/>
       <w:r>
-        <w:t>"],</w:t>
-      </w:r>
-    </w:p>
-    <w:p>
-      <w:r>
-        <w:t xml:space="preserve">                "accept-post":</w:t>
-      </w:r>
-      <w:r>
-        <w:t xml:space="preserve"> </w:t>
-      </w:r>
-      <w:r>
-        <w:t>["application/</w:t>
-      </w:r>
-      <w:proofErr w:type="spellStart"/>
-      <w:r>
-        <w:t>json</w:t>
-      </w:r>
-      <w:proofErr w:type="spellEnd"/>
-      <w:r>
-        <w:t>"]</w:t>
+        <w:t>”]</w:t>
       </w:r>
     </w:p>
     <w:p>

</xml_diff>

<commit_message>
Correct create Checklist bug, correct doc and response to get checklist
</commit_message>
<xml_diff>
--- a/doc.docx
+++ b/doc.docx
@@ -9508,44 +9508,8 @@
         </w:rPr>
         <w:t>},</w:t>
       </w:r>
-    </w:p>
-    <w:p>
-      <w:pPr>
-        <w:spacing w:after="0" w:line="285" w:lineRule="atLeast"/>
-        <w:rPr>
-          <w:rFonts w:ascii="Consolas" w:eastAsia="Times New Roman" w:hAnsi="Consolas" w:cs="Times New Roman"/>
-          <w:color w:val="000000" w:themeColor="text1"/>
-          <w:sz w:val="21"/>
-          <w:szCs w:val="21"/>
-        </w:rPr>
-      </w:pPr>
-      <w:r>
-        <w:rPr>
-          <w:rFonts w:ascii="Consolas" w:eastAsia="Times New Roman" w:hAnsi="Consolas" w:cs="Times New Roman"/>
-          <w:color w:val="000000" w:themeColor="text1"/>
-          <w:sz w:val="21"/>
-          <w:szCs w:val="21"/>
-        </w:rPr>
-        <w:t xml:space="preserve">                {</w:t>
-      </w:r>
-      <w:r>
-        <w:rPr>
-          <w:rFonts w:ascii="Consolas" w:eastAsia="Times New Roman" w:hAnsi="Consolas" w:cs="Times New Roman"/>
-          <w:color w:val="000000" w:themeColor="text1"/>
-          <w:sz w:val="21"/>
-          <w:szCs w:val="21"/>
-        </w:rPr>
-        <w:t>"name": "name", "type": "text"</w:t>
-      </w:r>
-      <w:r>
-        <w:rPr>
-          <w:rFonts w:ascii="Consolas" w:eastAsia="Times New Roman" w:hAnsi="Consolas" w:cs="Times New Roman"/>
-          <w:color w:val="000000" w:themeColor="text1"/>
-          <w:sz w:val="21"/>
-          <w:szCs w:val="21"/>
-        </w:rPr>
-        <w:t>},</w:t>
-      </w:r>
+      <w:bookmarkStart w:id="0" w:name="_GoBack"/>
+      <w:bookmarkEnd w:id="0"/>
     </w:p>
     <w:p>
       <w:pPr>
@@ -9702,133 +9666,133 @@
           <w:sz w:val="21"/>
           <w:szCs w:val="21"/>
         </w:rPr>
+        <w:t xml:space="preserve">        </w:t>
+      </w:r>
+      <w:r>
+        <w:rPr>
+          <w:rFonts w:ascii="Consolas" w:eastAsia="Times New Roman" w:hAnsi="Consolas" w:cs="Times New Roman"/>
+          <w:color w:val="000000" w:themeColor="text1"/>
+          <w:sz w:val="21"/>
+          <w:szCs w:val="21"/>
+        </w:rPr>
+        <w:t>{</w:t>
+      </w:r>
+      <w:r>
+        <w:rPr>
+          <w:rFonts w:ascii="Consolas" w:eastAsia="Times New Roman" w:hAnsi="Consolas" w:cs="Times New Roman"/>
+          <w:color w:val="000000" w:themeColor="text1"/>
+          <w:sz w:val="21"/>
+          <w:szCs w:val="21"/>
+        </w:rPr>
+        <w:t>"</w:t>
+      </w:r>
+      <w:proofErr w:type="spellStart"/>
+      <w:r>
+        <w:rPr>
+          <w:rFonts w:ascii="Consolas" w:eastAsia="Times New Roman" w:hAnsi="Consolas" w:cs="Times New Roman"/>
+          <w:color w:val="000000" w:themeColor="text1"/>
+          <w:sz w:val="21"/>
+          <w:szCs w:val="21"/>
+        </w:rPr>
+        <w:t>rel</w:t>
+      </w:r>
+      <w:proofErr w:type="spellEnd"/>
+      <w:r>
+        <w:rPr>
+          <w:rFonts w:ascii="Consolas" w:eastAsia="Times New Roman" w:hAnsi="Consolas" w:cs="Times New Roman"/>
+          <w:color w:val="000000" w:themeColor="text1"/>
+          <w:sz w:val="21"/>
+          <w:szCs w:val="21"/>
+        </w:rPr>
+        <w:t>"</w:t>
+      </w:r>
+      <w:r>
+        <w:rPr>
+          <w:rFonts w:ascii="Consolas" w:eastAsia="Times New Roman" w:hAnsi="Consolas" w:cs="Times New Roman"/>
+          <w:color w:val="000000" w:themeColor="text1"/>
+          <w:sz w:val="21"/>
+          <w:szCs w:val="21"/>
+        </w:rPr>
+        <w:t>: ["self"], "</w:t>
+      </w:r>
+      <w:proofErr w:type="spellStart"/>
+      <w:r>
+        <w:rPr>
+          <w:rFonts w:ascii="Consolas" w:eastAsia="Times New Roman" w:hAnsi="Consolas" w:cs="Times New Roman"/>
+          <w:color w:val="000000" w:themeColor="text1"/>
+          <w:sz w:val="21"/>
+          <w:szCs w:val="21"/>
+        </w:rPr>
+        <w:t>href</w:t>
+      </w:r>
+      <w:proofErr w:type="spellEnd"/>
+      <w:r>
+        <w:rPr>
+          <w:rFonts w:ascii="Consolas" w:eastAsia="Times New Roman" w:hAnsi="Consolas" w:cs="Times New Roman"/>
+          <w:color w:val="000000" w:themeColor="text1"/>
+          <w:sz w:val="21"/>
+          <w:szCs w:val="21"/>
+        </w:rPr>
+        <w:t>": "/</w:t>
+      </w:r>
+      <w:proofErr w:type="spellStart"/>
+      <w:r>
+        <w:rPr>
+          <w:rFonts w:ascii="Consolas" w:eastAsia="Times New Roman" w:hAnsi="Consolas" w:cs="Times New Roman"/>
+          <w:color w:val="000000" w:themeColor="text1"/>
+          <w:sz w:val="21"/>
+          <w:szCs w:val="21"/>
+        </w:rPr>
+        <w:t>checklisttemplate</w:t>
+      </w:r>
+      <w:r>
+        <w:rPr>
+          <w:rFonts w:ascii="Consolas" w:eastAsia="Times New Roman" w:hAnsi="Consolas" w:cs="Times New Roman"/>
+          <w:color w:val="000000" w:themeColor="text1"/>
+          <w:sz w:val="21"/>
+          <w:szCs w:val="21"/>
+        </w:rPr>
+        <w:t>s</w:t>
+      </w:r>
+      <w:proofErr w:type="spellEnd"/>
+      <w:r>
+        <w:rPr>
+          <w:rFonts w:ascii="Consolas" w:eastAsia="Times New Roman" w:hAnsi="Consolas" w:cs="Times New Roman"/>
+          <w:color w:val="000000" w:themeColor="text1"/>
+          <w:sz w:val="21"/>
+          <w:szCs w:val="21"/>
+        </w:rPr>
+        <w:t>/1"</w:t>
+      </w:r>
+      <w:r>
+        <w:rPr>
+          <w:rFonts w:ascii="Consolas" w:eastAsia="Times New Roman" w:hAnsi="Consolas" w:cs="Times New Roman"/>
+          <w:color w:val="000000" w:themeColor="text1"/>
+          <w:sz w:val="21"/>
+          <w:szCs w:val="21"/>
+        </w:rPr>
+        <w:t>}</w:t>
+      </w:r>
+    </w:p>
+    <w:p>
+      <w:pPr>
+        <w:spacing w:after="0" w:line="285" w:lineRule="atLeast"/>
+        <w:rPr>
+          <w:rFonts w:ascii="Consolas" w:eastAsia="Times New Roman" w:hAnsi="Consolas" w:cs="Times New Roman"/>
+          <w:color w:val="000000" w:themeColor="text1"/>
+          <w:sz w:val="21"/>
+          <w:szCs w:val="21"/>
+          <w:lang w:val="pt-PT"/>
+        </w:rPr>
+      </w:pPr>
+      <w:r>
+        <w:rPr>
+          <w:rFonts w:ascii="Consolas" w:eastAsia="Times New Roman" w:hAnsi="Consolas" w:cs="Times New Roman"/>
+          <w:color w:val="000000" w:themeColor="text1"/>
+          <w:sz w:val="21"/>
+          <w:szCs w:val="21"/>
+        </w:rPr>
         <w:lastRenderedPageBreak/>
-        <w:t xml:space="preserve">        </w:t>
-      </w:r>
-      <w:r>
-        <w:rPr>
-          <w:rFonts w:ascii="Consolas" w:eastAsia="Times New Roman" w:hAnsi="Consolas" w:cs="Times New Roman"/>
-          <w:color w:val="000000" w:themeColor="text1"/>
-          <w:sz w:val="21"/>
-          <w:szCs w:val="21"/>
-        </w:rPr>
-        <w:t>{</w:t>
-      </w:r>
-      <w:r>
-        <w:rPr>
-          <w:rFonts w:ascii="Consolas" w:eastAsia="Times New Roman" w:hAnsi="Consolas" w:cs="Times New Roman"/>
-          <w:color w:val="000000" w:themeColor="text1"/>
-          <w:sz w:val="21"/>
-          <w:szCs w:val="21"/>
-        </w:rPr>
-        <w:t>"</w:t>
-      </w:r>
-      <w:proofErr w:type="spellStart"/>
-      <w:r>
-        <w:rPr>
-          <w:rFonts w:ascii="Consolas" w:eastAsia="Times New Roman" w:hAnsi="Consolas" w:cs="Times New Roman"/>
-          <w:color w:val="000000" w:themeColor="text1"/>
-          <w:sz w:val="21"/>
-          <w:szCs w:val="21"/>
-        </w:rPr>
-        <w:t>rel</w:t>
-      </w:r>
-      <w:proofErr w:type="spellEnd"/>
-      <w:r>
-        <w:rPr>
-          <w:rFonts w:ascii="Consolas" w:eastAsia="Times New Roman" w:hAnsi="Consolas" w:cs="Times New Roman"/>
-          <w:color w:val="000000" w:themeColor="text1"/>
-          <w:sz w:val="21"/>
-          <w:szCs w:val="21"/>
-        </w:rPr>
-        <w:t>"</w:t>
-      </w:r>
-      <w:r>
-        <w:rPr>
-          <w:rFonts w:ascii="Consolas" w:eastAsia="Times New Roman" w:hAnsi="Consolas" w:cs="Times New Roman"/>
-          <w:color w:val="000000" w:themeColor="text1"/>
-          <w:sz w:val="21"/>
-          <w:szCs w:val="21"/>
-        </w:rPr>
-        <w:t>: ["self"], "</w:t>
-      </w:r>
-      <w:proofErr w:type="spellStart"/>
-      <w:r>
-        <w:rPr>
-          <w:rFonts w:ascii="Consolas" w:eastAsia="Times New Roman" w:hAnsi="Consolas" w:cs="Times New Roman"/>
-          <w:color w:val="000000" w:themeColor="text1"/>
-          <w:sz w:val="21"/>
-          <w:szCs w:val="21"/>
-        </w:rPr>
-        <w:t>href</w:t>
-      </w:r>
-      <w:proofErr w:type="spellEnd"/>
-      <w:r>
-        <w:rPr>
-          <w:rFonts w:ascii="Consolas" w:eastAsia="Times New Roman" w:hAnsi="Consolas" w:cs="Times New Roman"/>
-          <w:color w:val="000000" w:themeColor="text1"/>
-          <w:sz w:val="21"/>
-          <w:szCs w:val="21"/>
-        </w:rPr>
-        <w:t>": "/</w:t>
-      </w:r>
-      <w:proofErr w:type="spellStart"/>
-      <w:r>
-        <w:rPr>
-          <w:rFonts w:ascii="Consolas" w:eastAsia="Times New Roman" w:hAnsi="Consolas" w:cs="Times New Roman"/>
-          <w:color w:val="000000" w:themeColor="text1"/>
-          <w:sz w:val="21"/>
-          <w:szCs w:val="21"/>
-        </w:rPr>
-        <w:t>checklisttemplate</w:t>
-      </w:r>
-      <w:r>
-        <w:rPr>
-          <w:rFonts w:ascii="Consolas" w:eastAsia="Times New Roman" w:hAnsi="Consolas" w:cs="Times New Roman"/>
-          <w:color w:val="000000" w:themeColor="text1"/>
-          <w:sz w:val="21"/>
-          <w:szCs w:val="21"/>
-        </w:rPr>
-        <w:t>s</w:t>
-      </w:r>
-      <w:proofErr w:type="spellEnd"/>
-      <w:r>
-        <w:rPr>
-          <w:rFonts w:ascii="Consolas" w:eastAsia="Times New Roman" w:hAnsi="Consolas" w:cs="Times New Roman"/>
-          <w:color w:val="000000" w:themeColor="text1"/>
-          <w:sz w:val="21"/>
-          <w:szCs w:val="21"/>
-        </w:rPr>
-        <w:t>/1"</w:t>
-      </w:r>
-      <w:r>
-        <w:rPr>
-          <w:rFonts w:ascii="Consolas" w:eastAsia="Times New Roman" w:hAnsi="Consolas" w:cs="Times New Roman"/>
-          <w:color w:val="000000" w:themeColor="text1"/>
-          <w:sz w:val="21"/>
-          <w:szCs w:val="21"/>
-        </w:rPr>
-        <w:t>}</w:t>
-      </w:r>
-    </w:p>
-    <w:p>
-      <w:pPr>
-        <w:spacing w:after="0" w:line="285" w:lineRule="atLeast"/>
-        <w:rPr>
-          <w:rFonts w:ascii="Consolas" w:eastAsia="Times New Roman" w:hAnsi="Consolas" w:cs="Times New Roman"/>
-          <w:color w:val="000000" w:themeColor="text1"/>
-          <w:sz w:val="21"/>
-          <w:szCs w:val="21"/>
-          <w:lang w:val="pt-PT"/>
-        </w:rPr>
-      </w:pPr>
-      <w:r>
-        <w:rPr>
-          <w:rFonts w:ascii="Consolas" w:eastAsia="Times New Roman" w:hAnsi="Consolas" w:cs="Times New Roman"/>
-          <w:color w:val="000000" w:themeColor="text1"/>
-          <w:sz w:val="21"/>
-          <w:szCs w:val="21"/>
-        </w:rPr>
         <w:t xml:space="preserve">    </w:t>
       </w:r>
       <w:r>
@@ -14639,7 +14603,6 @@
       <w:r>
         <w:t>["</w:t>
       </w:r>
-      <w:bookmarkStart w:id="0" w:name="_GoBack"/>
       <w:r>
         <w:t>application/</w:t>
       </w:r>
@@ -14647,7 +14610,6 @@
       <w:r>
         <w:t>vnd.siren+json</w:t>
       </w:r>
-      <w:bookmarkEnd w:id="0"/>
       <w:proofErr w:type="spellEnd"/>
       <w:r>
         <w:t>"]</w:t>

</xml_diff>

<commit_message>
Correct response code error
</commit_message>
<xml_diff>
--- a/doc.docx
+++ b/doc.docx
@@ -136,7 +136,16 @@
           <w:sz w:val="21"/>
           <w:szCs w:val="21"/>
         </w:rPr>
-        <w:t>        "</w:t>
+        <w:t>   </w:t>
+      </w:r>
+      <w:r>
+        <w:rPr>
+          <w:rFonts w:ascii="Consolas" w:eastAsia="Times New Roman" w:hAnsi="Consolas" w:cs="Times New Roman"/>
+          <w:color w:val="000000" w:themeColor="text1"/>
+          <w:sz w:val="21"/>
+          <w:szCs w:val="21"/>
+        </w:rPr>
+        <w:t>     "</w:t>
       </w:r>
       <w:proofErr w:type="spellStart"/>
       <w:r>
@@ -167,9 +176,8 @@
           <w:sz w:val="21"/>
           <w:szCs w:val="21"/>
         </w:rPr>
-        <w:t>checklists?page</w:t>
-      </w:r>
-      <w:proofErr w:type="spellEnd"/>
+        <w:t>checklists?</w:t>
+      </w:r>
       <w:proofErr w:type="gramEnd"/>
       <w:r>
         <w:rPr>
@@ -178,7 +186,28 @@
           <w:sz w:val="21"/>
           <w:szCs w:val="21"/>
         </w:rPr>
-        <w:t>=1",</w:t>
+        <w:t>page</w:t>
+      </w:r>
+      <w:proofErr w:type="spellEnd"/>
+      <w:r>
+        <w:rPr>
+          <w:rFonts w:ascii="Consolas" w:eastAsia="Times New Roman" w:hAnsi="Consolas" w:cs="Times New Roman"/>
+          <w:color w:val="000000" w:themeColor="text1"/>
+          <w:sz w:val="21"/>
+          <w:szCs w:val="21"/>
+        </w:rPr>
+        <w:t>=0</w:t>
+      </w:r>
+      <w:bookmarkStart w:id="0" w:name="_GoBack"/>
+      <w:bookmarkEnd w:id="0"/>
+      <w:r>
+        <w:rPr>
+          <w:rFonts w:ascii="Consolas" w:eastAsia="Times New Roman" w:hAnsi="Consolas" w:cs="Times New Roman"/>
+          <w:color w:val="000000" w:themeColor="text1"/>
+          <w:sz w:val="21"/>
+          <w:szCs w:val="21"/>
+        </w:rPr>
+        <w:t>",</w:t>
       </w:r>
     </w:p>
     <w:p>
@@ -9508,8 +9537,6 @@
         </w:rPr>
         <w:t>},</w:t>
       </w:r>
-      <w:bookmarkStart w:id="0" w:name="_GoBack"/>
-      <w:bookmarkEnd w:id="0"/>
     </w:p>
     <w:p>
       <w:pPr>

</xml_diff>

<commit_message>
Correct some bugs in error message response
Correct errors in the messages returned in the event of a Not Found Exception.
</commit_message>
<xml_diff>
--- a/doc.docx
+++ b/doc.docx
@@ -3339,8 +3339,6 @@
         </w:rPr>
         <w:t>": "/checklists/1"</w:t>
       </w:r>
-      <w:bookmarkStart w:id="0" w:name="_GoBack"/>
-      <w:bookmarkEnd w:id="0"/>
       <w:r>
         <w:rPr>
           <w:rFonts w:ascii="Consolas" w:eastAsia="Times New Roman" w:hAnsi="Consolas" w:cs="Times New Roman"/>
@@ -3931,6 +3929,26 @@
           <w:sz w:val="21"/>
           <w:szCs w:val="21"/>
         </w:rPr>
+        <w:t xml:space="preserve">, </w:t>
+      </w:r>
+      <w:bookmarkStart w:id="0" w:name="_Hlk510712066"/>
+      <w:r>
+        <w:rPr>
+          <w:rFonts w:ascii="Consolas" w:eastAsia="Times New Roman" w:hAnsi="Consolas" w:cs="Times New Roman"/>
+          <w:color w:val="000000" w:themeColor="text1"/>
+          <w:sz w:val="21"/>
+          <w:szCs w:val="21"/>
+        </w:rPr>
+        <w:t>"prompt": "Checklist Item Id"</w:t>
+      </w:r>
+      <w:bookmarkEnd w:id="0"/>
+      <w:r>
+        <w:rPr>
+          <w:rFonts w:ascii="Consolas" w:eastAsia="Times New Roman" w:hAnsi="Consolas" w:cs="Times New Roman"/>
+          <w:color w:val="000000" w:themeColor="text1"/>
+          <w:sz w:val="21"/>
+          <w:szCs w:val="21"/>
+        </w:rPr>
         <w:t>},</w:t>
       </w:r>
     </w:p>
@@ -4009,7 +4027,34 @@
           <w:sz w:val="21"/>
           <w:szCs w:val="21"/>
         </w:rPr>
-        <w:t xml:space="preserve"> no Thoth"}</w:t>
+        <w:t xml:space="preserve"> no Thoth"</w:t>
+      </w:r>
+      <w:r>
+        <w:rPr>
+          <w:rFonts w:ascii="Consolas" w:eastAsia="Times New Roman" w:hAnsi="Consolas" w:cs="Times New Roman"/>
+          <w:color w:val="000000" w:themeColor="text1"/>
+          <w:sz w:val="21"/>
+          <w:szCs w:val="21"/>
+        </w:rPr>
+        <w:t xml:space="preserve">, </w:t>
+      </w:r>
+      <w:r>
+        <w:rPr>
+          <w:rFonts w:ascii="Consolas" w:eastAsia="Times New Roman" w:hAnsi="Consolas" w:cs="Times New Roman"/>
+          <w:color w:val="000000" w:themeColor="text1"/>
+          <w:sz w:val="21"/>
+          <w:szCs w:val="21"/>
+        </w:rPr>
+        <w:t>"prompt": "Name"</w:t>
+      </w:r>
+      <w:r>
+        <w:rPr>
+          <w:rFonts w:ascii="Consolas" w:eastAsia="Times New Roman" w:hAnsi="Consolas" w:cs="Times New Roman"/>
+          <w:color w:val="000000" w:themeColor="text1"/>
+          <w:sz w:val="21"/>
+          <w:szCs w:val="21"/>
+        </w:rPr>
+        <w:t>}</w:t>
       </w:r>
     </w:p>
     <w:p>
@@ -4379,6 +4424,24 @@
           <w:sz w:val="21"/>
           <w:szCs w:val="21"/>
         </w:rPr>
+        <w:t xml:space="preserve">, </w:t>
+      </w:r>
+      <w:r>
+        <w:rPr>
+          <w:rFonts w:ascii="Consolas" w:eastAsia="Times New Roman" w:hAnsi="Consolas" w:cs="Times New Roman"/>
+          <w:color w:val="000000" w:themeColor="text1"/>
+          <w:sz w:val="21"/>
+          <w:szCs w:val="21"/>
+        </w:rPr>
+        <w:t>"prompt": "Checklist Item Id"</w:t>
+      </w:r>
+      <w:r>
+        <w:rPr>
+          <w:rFonts w:ascii="Consolas" w:eastAsia="Times New Roman" w:hAnsi="Consolas" w:cs="Times New Roman"/>
+          <w:color w:val="000000" w:themeColor="text1"/>
+          <w:sz w:val="21"/>
+          <w:szCs w:val="21"/>
+        </w:rPr>
         <w:t>},</w:t>
       </w:r>
     </w:p>
@@ -4430,19 +4493,9 @@
           <w:szCs w:val="21"/>
           <w:lang w:val="pt-PT"/>
         </w:rPr>
-        <w:t>ame", "value": "Criar repositórios no github"}</w:t>
-      </w:r>
-    </w:p>
-    <w:p>
-      <w:pPr>
-        <w:spacing w:after="0" w:line="285" w:lineRule="atLeast"/>
-        <w:rPr>
-          <w:rFonts w:ascii="Consolas" w:eastAsia="Times New Roman" w:hAnsi="Consolas" w:cs="Times New Roman"/>
-          <w:color w:val="000000" w:themeColor="text1"/>
-          <w:sz w:val="21"/>
-          <w:szCs w:val="21"/>
-        </w:rPr>
-      </w:pPr>
+        <w:t xml:space="preserve">ame", "value": "Criar repositórios no </w:t>
+      </w:r>
+      <w:proofErr w:type="spellStart"/>
       <w:r>
         <w:rPr>
           <w:rFonts w:ascii="Consolas" w:eastAsia="Times New Roman" w:hAnsi="Consolas" w:cs="Times New Roman"/>
@@ -4451,6 +4504,67 @@
           <w:szCs w:val="21"/>
           <w:lang w:val="pt-PT"/>
         </w:rPr>
+        <w:t>github</w:t>
+      </w:r>
+      <w:proofErr w:type="spellEnd"/>
+      <w:r>
+        <w:rPr>
+          <w:rFonts w:ascii="Consolas" w:eastAsia="Times New Roman" w:hAnsi="Consolas" w:cs="Times New Roman"/>
+          <w:color w:val="000000" w:themeColor="text1"/>
+          <w:sz w:val="21"/>
+          <w:szCs w:val="21"/>
+          <w:lang w:val="pt-PT"/>
+        </w:rPr>
+        <w:t>"</w:t>
+      </w:r>
+      <w:r>
+        <w:rPr>
+          <w:rFonts w:ascii="Consolas" w:eastAsia="Times New Roman" w:hAnsi="Consolas" w:cs="Times New Roman"/>
+          <w:color w:val="000000" w:themeColor="text1"/>
+          <w:sz w:val="21"/>
+          <w:szCs w:val="21"/>
+          <w:lang w:val="pt-PT"/>
+        </w:rPr>
+        <w:t xml:space="preserve">, </w:t>
+      </w:r>
+      <w:r>
+        <w:rPr>
+          <w:rFonts w:ascii="Consolas" w:eastAsia="Times New Roman" w:hAnsi="Consolas" w:cs="Times New Roman"/>
+          <w:color w:val="000000" w:themeColor="text1"/>
+          <w:sz w:val="21"/>
+          <w:szCs w:val="21"/>
+        </w:rPr>
+        <w:t>"prompt": "Name"</w:t>
+      </w:r>
+      <w:r>
+        <w:rPr>
+          <w:rFonts w:ascii="Consolas" w:eastAsia="Times New Roman" w:hAnsi="Consolas" w:cs="Times New Roman"/>
+          <w:color w:val="000000" w:themeColor="text1"/>
+          <w:sz w:val="21"/>
+          <w:szCs w:val="21"/>
+          <w:lang w:val="pt-PT"/>
+        </w:rPr>
+        <w:t>}</w:t>
+      </w:r>
+    </w:p>
+    <w:p>
+      <w:pPr>
+        <w:spacing w:after="0" w:line="285" w:lineRule="atLeast"/>
+        <w:rPr>
+          <w:rFonts w:ascii="Consolas" w:eastAsia="Times New Roman" w:hAnsi="Consolas" w:cs="Times New Roman"/>
+          <w:color w:val="000000" w:themeColor="text1"/>
+          <w:sz w:val="21"/>
+          <w:szCs w:val="21"/>
+        </w:rPr>
+      </w:pPr>
+      <w:r>
+        <w:rPr>
+          <w:rFonts w:ascii="Consolas" w:eastAsia="Times New Roman" w:hAnsi="Consolas" w:cs="Times New Roman"/>
+          <w:color w:val="000000" w:themeColor="text1"/>
+          <w:sz w:val="21"/>
+          <w:szCs w:val="21"/>
+          <w:lang w:val="pt-PT"/>
+        </w:rPr>
         <w:t xml:space="preserve">                </w:t>
       </w:r>
       <w:r>
@@ -5096,6 +5210,7 @@
           <w:sz w:val="21"/>
           <w:szCs w:val="21"/>
         </w:rPr>
+        <w:lastRenderedPageBreak/>
         <w:t xml:space="preserve">        "state": "Uncompleted"</w:t>
       </w:r>
       <w:r>
@@ -5215,7 +5330,6 @@
           <w:sz w:val="21"/>
           <w:szCs w:val="21"/>
         </w:rPr>
-        <w:lastRenderedPageBreak/>
         <w:t xml:space="preserve">        {</w:t>
       </w:r>
     </w:p>
@@ -7719,7 +7833,25 @@
           <w:sz w:val="21"/>
           <w:szCs w:val="21"/>
         </w:rPr>
-        <w:t>"usable": false,</w:t>
+        <w:t xml:space="preserve">"usable": </w:t>
+      </w:r>
+      <w:r>
+        <w:rPr>
+          <w:rFonts w:ascii="Consolas" w:eastAsia="Times New Roman" w:hAnsi="Consolas" w:cs="Times New Roman"/>
+          <w:color w:val="000000" w:themeColor="text1"/>
+          <w:sz w:val="21"/>
+          <w:szCs w:val="21"/>
+        </w:rPr>
+        <w:t>true</w:t>
+      </w:r>
+      <w:r>
+        <w:rPr>
+          <w:rFonts w:ascii="Consolas" w:eastAsia="Times New Roman" w:hAnsi="Consolas" w:cs="Times New Roman"/>
+          <w:color w:val="000000" w:themeColor="text1"/>
+          <w:sz w:val="21"/>
+          <w:szCs w:val="21"/>
+        </w:rPr>
+        <w:t>,</w:t>
       </w:r>
     </w:p>
     <w:p>
@@ -9664,25 +9796,16 @@
         </w:rPr>
         <w:t>"title": "</w:t>
       </w:r>
-      <w:proofErr w:type="spellStart"/>
-      <w:r>
-        <w:rPr>
-          <w:rFonts w:ascii="Consolas" w:eastAsia="Times New Roman" w:hAnsi="Consolas" w:cs="Times New Roman"/>
-          <w:color w:val="000000" w:themeColor="text1"/>
-          <w:sz w:val="21"/>
-          <w:szCs w:val="21"/>
-        </w:rPr>
-        <w:t>OutChecklist</w:t>
-      </w:r>
-      <w:proofErr w:type="spellEnd"/>
-      <w:r>
-        <w:rPr>
-          <w:rFonts w:ascii="Consolas" w:eastAsia="Times New Roman" w:hAnsi="Consolas" w:cs="Times New Roman"/>
-          <w:color w:val="000000" w:themeColor="text1"/>
-          <w:sz w:val="21"/>
-          <w:szCs w:val="21"/>
-        </w:rPr>
-        <w:t xml:space="preserve"> Id"</w:t>
+      <w:bookmarkStart w:id="1" w:name="_GoBack"/>
+      <w:bookmarkEnd w:id="1"/>
+      <w:r>
+        <w:rPr>
+          <w:rFonts w:ascii="Consolas" w:eastAsia="Times New Roman" w:hAnsi="Consolas" w:cs="Times New Roman"/>
+          <w:color w:val="000000" w:themeColor="text1"/>
+          <w:sz w:val="21"/>
+          <w:szCs w:val="21"/>
+        </w:rPr>
+        <w:t>Checklist Id"</w:t>
       </w:r>
       <w:r>
         <w:rPr>
@@ -13435,8 +13558,6 @@
       </w:r>
       <w:r>
         <w:tab/>
-      </w:r>
-      <w:r>
         <w:t xml:space="preserve"> Body: username, password</w:t>
       </w:r>
     </w:p>
@@ -14534,18 +14655,7 @@
           <w:szCs w:val="21"/>
           <w:lang w:val="pt-PT"/>
         </w:rPr>
-        <w:t xml:space="preserve"> </w:t>
-      </w:r>
-      <w:r>
-        <w:rPr>
-          <w:rFonts w:ascii="Consolas" w:eastAsia="Times New Roman" w:hAnsi="Consolas" w:cs="Times New Roman"/>
-          <w:b/>
-          <w:color w:val="000000" w:themeColor="text1"/>
-          <w:sz w:val="21"/>
-          <w:szCs w:val="21"/>
-          <w:lang w:val="pt-PT"/>
-        </w:rPr>
-        <w:t>Utilizador já existe</w:t>
+        <w:t xml:space="preserve"> Utilizador já existe</w:t>
       </w:r>
     </w:p>
     <w:p>

</xml_diff>

<commit_message>
Correct bug in checklist, time representation and siren representation
</commit_message>
<xml_diff>
--- a/doc.docx
+++ b/doc.docx
@@ -1897,7 +1897,336 @@
           <w:sz w:val="21"/>
           <w:szCs w:val="21"/>
         </w:rPr>
-        <w:t xml:space="preserve">            "links": [</w:t>
+        <w:t xml:space="preserve">            "</w:t>
+      </w:r>
+      <w:proofErr w:type="spellStart"/>
+      <w:r>
+        <w:rPr>
+          <w:rFonts w:ascii="Consolas" w:eastAsia="Times New Roman" w:hAnsi="Consolas" w:cs="Times New Roman"/>
+          <w:color w:val="000000" w:themeColor="text1"/>
+          <w:sz w:val="21"/>
+          <w:szCs w:val="21"/>
+        </w:rPr>
+        <w:t>href</w:t>
+      </w:r>
+      <w:proofErr w:type="spellEnd"/>
+      <w:r>
+        <w:rPr>
+          <w:rFonts w:ascii="Consolas" w:eastAsia="Times New Roman" w:hAnsi="Consolas" w:cs="Times New Roman"/>
+          <w:color w:val="000000" w:themeColor="text1"/>
+          <w:sz w:val="21"/>
+          <w:szCs w:val="21"/>
+        </w:rPr>
+        <w:t>": "/</w:t>
+      </w:r>
+      <w:proofErr w:type="spellStart"/>
+      <w:r>
+        <w:rPr>
+          <w:rFonts w:ascii="Consolas" w:eastAsia="Times New Roman" w:hAnsi="Consolas" w:cs="Times New Roman"/>
+          <w:color w:val="000000" w:themeColor="text1"/>
+          <w:sz w:val="21"/>
+          <w:szCs w:val="21"/>
+        </w:rPr>
+        <w:t>checklisttemplates</w:t>
+      </w:r>
+      <w:proofErr w:type="spellEnd"/>
+      <w:r>
+        <w:rPr>
+          <w:rFonts w:ascii="Consolas" w:eastAsia="Times New Roman" w:hAnsi="Consolas" w:cs="Times New Roman"/>
+          <w:color w:val="000000" w:themeColor="text1"/>
+          <w:sz w:val="21"/>
+          <w:szCs w:val="21"/>
+        </w:rPr>
+        <w:t>/5</w:t>
+      </w:r>
+      <w:r>
+        <w:rPr>
+          <w:rFonts w:ascii="Consolas" w:eastAsia="Times New Roman" w:hAnsi="Consolas" w:cs="Times New Roman"/>
+          <w:color w:val="000000" w:themeColor="text1"/>
+          <w:sz w:val="21"/>
+          <w:szCs w:val="21"/>
+        </w:rPr>
+        <w:t xml:space="preserve">" </w:t>
+      </w:r>
+    </w:p>
+    <w:p>
+      <w:pPr>
+        <w:spacing w:after="0" w:line="285" w:lineRule="atLeast"/>
+        <w:rPr>
+          <w:rFonts w:ascii="Consolas" w:eastAsia="Times New Roman" w:hAnsi="Consolas" w:cs="Times New Roman"/>
+          <w:color w:val="000000" w:themeColor="text1"/>
+          <w:sz w:val="21"/>
+          <w:szCs w:val="21"/>
+        </w:rPr>
+      </w:pPr>
+      <w:r>
+        <w:rPr>
+          <w:rFonts w:ascii="Consolas" w:eastAsia="Times New Roman" w:hAnsi="Consolas" w:cs="Times New Roman"/>
+          <w:color w:val="000000" w:themeColor="text1"/>
+          <w:sz w:val="21"/>
+          <w:szCs w:val="21"/>
+        </w:rPr>
+        <w:t xml:space="preserve">        }</w:t>
+      </w:r>
+    </w:p>
+    <w:p>
+      <w:pPr>
+        <w:spacing w:after="0" w:line="285" w:lineRule="atLeast"/>
+        <w:rPr>
+          <w:rFonts w:ascii="Consolas" w:eastAsia="Times New Roman" w:hAnsi="Consolas" w:cs="Times New Roman"/>
+          <w:color w:val="000000" w:themeColor="text1"/>
+          <w:sz w:val="21"/>
+          <w:szCs w:val="21"/>
+        </w:rPr>
+      </w:pPr>
+      <w:r>
+        <w:rPr>
+          <w:rFonts w:ascii="Consolas" w:eastAsia="Times New Roman" w:hAnsi="Consolas" w:cs="Times New Roman"/>
+          <w:color w:val="000000" w:themeColor="text1"/>
+          <w:sz w:val="21"/>
+          <w:szCs w:val="21"/>
+        </w:rPr>
+        <w:t xml:space="preserve">    ],</w:t>
+      </w:r>
+    </w:p>
+    <w:p>
+      <w:pPr>
+        <w:spacing w:after="0" w:line="285" w:lineRule="atLeast"/>
+        <w:rPr>
+          <w:rFonts w:ascii="Consolas" w:eastAsia="Times New Roman" w:hAnsi="Consolas" w:cs="Times New Roman"/>
+          <w:color w:val="000000" w:themeColor="text1"/>
+          <w:sz w:val="21"/>
+          <w:szCs w:val="21"/>
+        </w:rPr>
+      </w:pPr>
+      <w:r>
+        <w:rPr>
+          <w:rFonts w:ascii="Consolas" w:eastAsia="Times New Roman" w:hAnsi="Consolas" w:cs="Times New Roman"/>
+          <w:color w:val="000000" w:themeColor="text1"/>
+          <w:sz w:val="21"/>
+          <w:szCs w:val="21"/>
+        </w:rPr>
+        <w:t xml:space="preserve">    "actions": [</w:t>
+      </w:r>
+    </w:p>
+    <w:p>
+      <w:pPr>
+        <w:spacing w:after="0" w:line="285" w:lineRule="atLeast"/>
+        <w:rPr>
+          <w:rFonts w:ascii="Consolas" w:eastAsia="Times New Roman" w:hAnsi="Consolas" w:cs="Times New Roman"/>
+          <w:color w:val="000000" w:themeColor="text1"/>
+          <w:sz w:val="21"/>
+          <w:szCs w:val="21"/>
+        </w:rPr>
+      </w:pPr>
+      <w:r>
+        <w:rPr>
+          <w:rFonts w:ascii="Consolas" w:eastAsia="Times New Roman" w:hAnsi="Consolas" w:cs="Times New Roman"/>
+          <w:color w:val="000000" w:themeColor="text1"/>
+          <w:sz w:val="21"/>
+          <w:szCs w:val="21"/>
+        </w:rPr>
+        <w:t xml:space="preserve">        {</w:t>
+      </w:r>
+    </w:p>
+    <w:p>
+      <w:pPr>
+        <w:spacing w:after="0" w:line="285" w:lineRule="atLeast"/>
+        <w:rPr>
+          <w:rFonts w:ascii="Consolas" w:eastAsia="Times New Roman" w:hAnsi="Consolas" w:cs="Times New Roman"/>
+          <w:color w:val="000000" w:themeColor="text1"/>
+          <w:sz w:val="21"/>
+          <w:szCs w:val="21"/>
+        </w:rPr>
+      </w:pPr>
+      <w:r>
+        <w:rPr>
+          <w:rFonts w:ascii="Consolas" w:eastAsia="Times New Roman" w:hAnsi="Consolas" w:cs="Times New Roman"/>
+          <w:color w:val="000000" w:themeColor="text1"/>
+          <w:sz w:val="21"/>
+          <w:szCs w:val="21"/>
+        </w:rPr>
+        <w:t xml:space="preserve">            "name": "add-</w:t>
+      </w:r>
+      <w:proofErr w:type="spellStart"/>
+      <w:r>
+        <w:rPr>
+          <w:rFonts w:ascii="Consolas" w:eastAsia="Times New Roman" w:hAnsi="Consolas" w:cs="Times New Roman"/>
+          <w:color w:val="000000" w:themeColor="text1"/>
+          <w:sz w:val="21"/>
+          <w:szCs w:val="21"/>
+        </w:rPr>
+        <w:t>checklistitem</w:t>
+      </w:r>
+      <w:proofErr w:type="spellEnd"/>
+      <w:r>
+        <w:rPr>
+          <w:rFonts w:ascii="Consolas" w:eastAsia="Times New Roman" w:hAnsi="Consolas" w:cs="Times New Roman"/>
+          <w:color w:val="000000" w:themeColor="text1"/>
+          <w:sz w:val="21"/>
+          <w:szCs w:val="21"/>
+        </w:rPr>
+        <w:t>",</w:t>
+      </w:r>
+    </w:p>
+    <w:p>
+      <w:pPr>
+        <w:spacing w:after="0" w:line="285" w:lineRule="atLeast"/>
+        <w:rPr>
+          <w:rFonts w:ascii="Consolas" w:eastAsia="Times New Roman" w:hAnsi="Consolas" w:cs="Times New Roman"/>
+          <w:color w:val="000000" w:themeColor="text1"/>
+          <w:sz w:val="21"/>
+          <w:szCs w:val="21"/>
+        </w:rPr>
+      </w:pPr>
+      <w:r>
+        <w:rPr>
+          <w:rFonts w:ascii="Consolas" w:eastAsia="Times New Roman" w:hAnsi="Consolas" w:cs="Times New Roman"/>
+          <w:color w:val="000000" w:themeColor="text1"/>
+          <w:sz w:val="21"/>
+          <w:szCs w:val="21"/>
+        </w:rPr>
+        <w:t xml:space="preserve">            "title": "Add Checklist Item",</w:t>
+      </w:r>
+    </w:p>
+    <w:p>
+      <w:pPr>
+        <w:spacing w:after="0" w:line="285" w:lineRule="atLeast"/>
+        <w:rPr>
+          <w:rFonts w:ascii="Consolas" w:eastAsia="Times New Roman" w:hAnsi="Consolas" w:cs="Times New Roman"/>
+          <w:color w:val="000000" w:themeColor="text1"/>
+          <w:sz w:val="21"/>
+          <w:szCs w:val="21"/>
+        </w:rPr>
+      </w:pPr>
+      <w:r>
+        <w:rPr>
+          <w:rFonts w:ascii="Consolas" w:eastAsia="Times New Roman" w:hAnsi="Consolas" w:cs="Times New Roman"/>
+          <w:color w:val="000000" w:themeColor="text1"/>
+          <w:sz w:val="21"/>
+          <w:szCs w:val="21"/>
+        </w:rPr>
+        <w:t xml:space="preserve">            "method": "POST",</w:t>
+      </w:r>
+    </w:p>
+    <w:p>
+      <w:pPr>
+        <w:spacing w:after="0" w:line="285" w:lineRule="atLeast"/>
+        <w:rPr>
+          <w:rFonts w:ascii="Consolas" w:eastAsia="Times New Roman" w:hAnsi="Consolas" w:cs="Times New Roman"/>
+          <w:color w:val="000000" w:themeColor="text1"/>
+          <w:sz w:val="21"/>
+          <w:szCs w:val="21"/>
+        </w:rPr>
+      </w:pPr>
+      <w:r>
+        <w:rPr>
+          <w:rFonts w:ascii="Consolas" w:eastAsia="Times New Roman" w:hAnsi="Consolas" w:cs="Times New Roman"/>
+          <w:color w:val="000000" w:themeColor="text1"/>
+          <w:sz w:val="21"/>
+          <w:szCs w:val="21"/>
+        </w:rPr>
+        <w:t xml:space="preserve">            "</w:t>
+      </w:r>
+      <w:proofErr w:type="spellStart"/>
+      <w:r>
+        <w:rPr>
+          <w:rFonts w:ascii="Consolas" w:eastAsia="Times New Roman" w:hAnsi="Consolas" w:cs="Times New Roman"/>
+          <w:color w:val="000000" w:themeColor="text1"/>
+          <w:sz w:val="21"/>
+          <w:szCs w:val="21"/>
+        </w:rPr>
+        <w:t>href</w:t>
+      </w:r>
+      <w:proofErr w:type="spellEnd"/>
+      <w:r>
+        <w:rPr>
+          <w:rFonts w:ascii="Consolas" w:eastAsia="Times New Roman" w:hAnsi="Consolas" w:cs="Times New Roman"/>
+          <w:color w:val="000000" w:themeColor="text1"/>
+          <w:sz w:val="21"/>
+          <w:szCs w:val="21"/>
+        </w:rPr>
+        <w:t>": "/checklists/1/</w:t>
+      </w:r>
+      <w:proofErr w:type="spellStart"/>
+      <w:r>
+        <w:rPr>
+          <w:rFonts w:ascii="Consolas" w:eastAsia="Times New Roman" w:hAnsi="Consolas" w:cs="Times New Roman"/>
+          <w:color w:val="000000" w:themeColor="text1"/>
+          <w:sz w:val="21"/>
+          <w:szCs w:val="21"/>
+        </w:rPr>
+        <w:t>checklistitems</w:t>
+      </w:r>
+      <w:proofErr w:type="spellEnd"/>
+      <w:r>
+        <w:rPr>
+          <w:rFonts w:ascii="Consolas" w:eastAsia="Times New Roman" w:hAnsi="Consolas" w:cs="Times New Roman"/>
+          <w:color w:val="000000" w:themeColor="text1"/>
+          <w:sz w:val="21"/>
+          <w:szCs w:val="21"/>
+        </w:rPr>
+        <w:t>",</w:t>
+      </w:r>
+    </w:p>
+    <w:p>
+      <w:pPr>
+        <w:spacing w:after="0" w:line="285" w:lineRule="atLeast"/>
+        <w:rPr>
+          <w:rFonts w:ascii="Consolas" w:eastAsia="Times New Roman" w:hAnsi="Consolas" w:cs="Times New Roman"/>
+          <w:color w:val="000000" w:themeColor="text1"/>
+          <w:sz w:val="21"/>
+          <w:szCs w:val="21"/>
+        </w:rPr>
+      </w:pPr>
+      <w:r>
+        <w:rPr>
+          <w:rFonts w:ascii="Consolas" w:eastAsia="Times New Roman" w:hAnsi="Consolas" w:cs="Times New Roman"/>
+          <w:color w:val="000000" w:themeColor="text1"/>
+          <w:sz w:val="21"/>
+          <w:szCs w:val="21"/>
+        </w:rPr>
+        <w:t xml:space="preserve">            "type": "application/</w:t>
+      </w:r>
+      <w:proofErr w:type="spellStart"/>
+      <w:r>
+        <w:rPr>
+          <w:rFonts w:ascii="Consolas" w:eastAsia="Times New Roman" w:hAnsi="Consolas" w:cs="Times New Roman"/>
+          <w:color w:val="000000" w:themeColor="text1"/>
+          <w:sz w:val="21"/>
+          <w:szCs w:val="21"/>
+        </w:rPr>
+        <w:t>json</w:t>
+      </w:r>
+      <w:proofErr w:type="spellEnd"/>
+      <w:r>
+        <w:rPr>
+          <w:rFonts w:ascii="Consolas" w:eastAsia="Times New Roman" w:hAnsi="Consolas" w:cs="Times New Roman"/>
+          <w:color w:val="000000" w:themeColor="text1"/>
+          <w:sz w:val="21"/>
+          <w:szCs w:val="21"/>
+        </w:rPr>
+        <w:t>",</w:t>
+      </w:r>
+    </w:p>
+    <w:p>
+      <w:pPr>
+        <w:spacing w:after="0" w:line="285" w:lineRule="atLeast"/>
+        <w:rPr>
+          <w:rFonts w:ascii="Consolas" w:eastAsia="Times New Roman" w:hAnsi="Consolas" w:cs="Times New Roman"/>
+          <w:color w:val="000000" w:themeColor="text1"/>
+          <w:sz w:val="21"/>
+          <w:szCs w:val="21"/>
+        </w:rPr>
+      </w:pPr>
+      <w:r>
+        <w:rPr>
+          <w:rFonts w:ascii="Consolas" w:eastAsia="Times New Roman" w:hAnsi="Consolas" w:cs="Times New Roman"/>
+          <w:color w:val="000000" w:themeColor="text1"/>
+          <w:sz w:val="21"/>
+          <w:szCs w:val="21"/>
+        </w:rPr>
+        <w:t xml:space="preserve">            "fields": [</w:t>
       </w:r>
     </w:p>
     <w:p>
@@ -1919,65 +2248,322 @@
         </w:rPr>
         <w:t xml:space="preserve">                {</w:t>
       </w:r>
-    </w:p>
-    <w:p>
-      <w:pPr>
-        <w:spacing w:after="0" w:line="285" w:lineRule="atLeast"/>
-        <w:rPr>
-          <w:rFonts w:ascii="Consolas" w:eastAsia="Times New Roman" w:hAnsi="Consolas" w:cs="Times New Roman"/>
-          <w:color w:val="000000" w:themeColor="text1"/>
-          <w:sz w:val="21"/>
-          <w:szCs w:val="21"/>
-        </w:rPr>
-      </w:pPr>
-      <w:r>
-        <w:rPr>
-          <w:rFonts w:ascii="Consolas" w:eastAsia="Times New Roman" w:hAnsi="Consolas" w:cs="Times New Roman"/>
-          <w:color w:val="000000" w:themeColor="text1"/>
-          <w:sz w:val="21"/>
-          <w:szCs w:val="21"/>
-        </w:rPr>
-        <w:t xml:space="preserve">                    "</w:t>
-      </w:r>
-      <w:proofErr w:type="spellStart"/>
-      <w:r>
-        <w:rPr>
-          <w:rFonts w:ascii="Consolas" w:eastAsia="Times New Roman" w:hAnsi="Consolas" w:cs="Times New Roman"/>
-          <w:color w:val="000000" w:themeColor="text1"/>
-          <w:sz w:val="21"/>
-          <w:szCs w:val="21"/>
-        </w:rPr>
-        <w:t>rel</w:t>
-      </w:r>
-      <w:proofErr w:type="spellEnd"/>
-      <w:r>
-        <w:rPr>
-          <w:rFonts w:ascii="Consolas" w:eastAsia="Times New Roman" w:hAnsi="Consolas" w:cs="Times New Roman"/>
-          <w:color w:val="000000" w:themeColor="text1"/>
-          <w:sz w:val="21"/>
-          <w:szCs w:val="21"/>
-        </w:rPr>
-        <w:t>": ["self"],</w:t>
-      </w:r>
-    </w:p>
-    <w:p>
-      <w:pPr>
-        <w:spacing w:after="0" w:line="285" w:lineRule="atLeast"/>
-        <w:rPr>
-          <w:rFonts w:ascii="Consolas" w:eastAsia="Times New Roman" w:hAnsi="Consolas" w:cs="Times New Roman"/>
-          <w:color w:val="000000" w:themeColor="text1"/>
-          <w:sz w:val="21"/>
-          <w:szCs w:val="21"/>
-        </w:rPr>
-      </w:pPr>
-      <w:r>
-        <w:rPr>
-          <w:rFonts w:ascii="Consolas" w:eastAsia="Times New Roman" w:hAnsi="Consolas" w:cs="Times New Roman"/>
-          <w:color w:val="000000" w:themeColor="text1"/>
-          <w:sz w:val="21"/>
-          <w:szCs w:val="21"/>
-        </w:rPr>
-        <w:t xml:space="preserve">                    "</w:t>
+      <w:r>
+        <w:rPr>
+          <w:rFonts w:ascii="Consolas" w:eastAsia="Times New Roman" w:hAnsi="Consolas" w:cs="Times New Roman"/>
+          <w:color w:val="000000" w:themeColor="text1"/>
+          <w:sz w:val="21"/>
+          <w:szCs w:val="21"/>
+        </w:rPr>
+        <w:t>"name": "</w:t>
+      </w:r>
+      <w:proofErr w:type="spellStart"/>
+      <w:r>
+        <w:rPr>
+          <w:rFonts w:ascii="Consolas" w:eastAsia="Times New Roman" w:hAnsi="Consolas" w:cs="Times New Roman"/>
+          <w:color w:val="000000" w:themeColor="text1"/>
+          <w:sz w:val="21"/>
+          <w:szCs w:val="21"/>
+        </w:rPr>
+        <w:t>checklist_</w:t>
+      </w:r>
+      <w:r>
+        <w:rPr>
+          <w:rFonts w:ascii="Consolas" w:eastAsia="Times New Roman" w:hAnsi="Consolas" w:cs="Times New Roman"/>
+          <w:color w:val="000000" w:themeColor="text1"/>
+          <w:sz w:val="21"/>
+          <w:szCs w:val="21"/>
+        </w:rPr>
+        <w:t>id</w:t>
+      </w:r>
+      <w:proofErr w:type="spellEnd"/>
+      <w:r>
+        <w:rPr>
+          <w:rFonts w:ascii="Consolas" w:eastAsia="Times New Roman" w:hAnsi="Consolas" w:cs="Times New Roman"/>
+          <w:color w:val="000000" w:themeColor="text1"/>
+          <w:sz w:val="21"/>
+          <w:szCs w:val="21"/>
+        </w:rPr>
+        <w:t>", "type": "hidden", "value": 1</w:t>
+      </w:r>
+      <w:r>
+        <w:rPr>
+          <w:rFonts w:ascii="Consolas" w:eastAsia="Times New Roman" w:hAnsi="Consolas" w:cs="Times New Roman"/>
+          <w:color w:val="000000" w:themeColor="text1"/>
+          <w:sz w:val="21"/>
+          <w:szCs w:val="21"/>
+        </w:rPr>
+        <w:t xml:space="preserve">, </w:t>
+      </w:r>
+      <w:r>
+        <w:rPr>
+          <w:rFonts w:ascii="Consolas" w:eastAsia="Times New Roman" w:hAnsi="Consolas" w:cs="Times New Roman"/>
+          <w:color w:val="000000" w:themeColor="text1"/>
+          <w:sz w:val="21"/>
+          <w:szCs w:val="21"/>
+        </w:rPr>
+        <w:t>"title": "Checklist Id"</w:t>
+      </w:r>
+      <w:r>
+        <w:rPr>
+          <w:rFonts w:ascii="Consolas" w:eastAsia="Times New Roman" w:hAnsi="Consolas" w:cs="Times New Roman"/>
+          <w:color w:val="000000" w:themeColor="text1"/>
+          <w:sz w:val="21"/>
+          <w:szCs w:val="21"/>
+        </w:rPr>
+        <w:t>},</w:t>
+      </w:r>
+    </w:p>
+    <w:p>
+      <w:pPr>
+        <w:spacing w:after="0" w:line="285" w:lineRule="atLeast"/>
+        <w:rPr>
+          <w:rFonts w:ascii="Consolas" w:eastAsia="Times New Roman" w:hAnsi="Consolas" w:cs="Times New Roman"/>
+          <w:color w:val="000000" w:themeColor="text1"/>
+          <w:sz w:val="21"/>
+          <w:szCs w:val="21"/>
+        </w:rPr>
+      </w:pPr>
+      <w:r>
+        <w:rPr>
+          <w:rFonts w:ascii="Consolas" w:eastAsia="Times New Roman" w:hAnsi="Consolas" w:cs="Times New Roman"/>
+          <w:color w:val="000000" w:themeColor="text1"/>
+          <w:sz w:val="21"/>
+          <w:szCs w:val="21"/>
+        </w:rPr>
+        <w:t xml:space="preserve">                {</w:t>
+      </w:r>
+      <w:r>
+        <w:rPr>
+          <w:rFonts w:ascii="Consolas" w:eastAsia="Times New Roman" w:hAnsi="Consolas" w:cs="Times New Roman"/>
+          <w:color w:val="000000" w:themeColor="text1"/>
+          <w:sz w:val="21"/>
+          <w:szCs w:val="21"/>
+        </w:rPr>
+        <w:t>"name": "name", "type": "text"</w:t>
+      </w:r>
+      <w:r>
+        <w:rPr>
+          <w:rFonts w:ascii="Consolas" w:eastAsia="Times New Roman" w:hAnsi="Consolas" w:cs="Times New Roman"/>
+          <w:color w:val="000000" w:themeColor="text1"/>
+          <w:sz w:val="21"/>
+          <w:szCs w:val="21"/>
+        </w:rPr>
+        <w:t xml:space="preserve">, </w:t>
+      </w:r>
+      <w:r>
+        <w:rPr>
+          <w:rFonts w:ascii="Consolas" w:eastAsia="Times New Roman" w:hAnsi="Consolas" w:cs="Times New Roman"/>
+          <w:color w:val="000000" w:themeColor="text1"/>
+          <w:sz w:val="21"/>
+          <w:szCs w:val="21"/>
+        </w:rPr>
+        <w:t>"title": "Name"</w:t>
+      </w:r>
+      <w:r>
+        <w:rPr>
+          <w:rFonts w:ascii="Consolas" w:eastAsia="Times New Roman" w:hAnsi="Consolas" w:cs="Times New Roman"/>
+          <w:color w:val="000000" w:themeColor="text1"/>
+          <w:sz w:val="21"/>
+          <w:szCs w:val="21"/>
+        </w:rPr>
+        <w:t>},</w:t>
+      </w:r>
+    </w:p>
+    <w:p>
+      <w:pPr>
+        <w:spacing w:after="0" w:line="285" w:lineRule="atLeast"/>
+        <w:rPr>
+          <w:rFonts w:ascii="Consolas" w:eastAsia="Times New Roman" w:hAnsi="Consolas" w:cs="Times New Roman"/>
+          <w:color w:val="000000" w:themeColor="text1"/>
+          <w:sz w:val="21"/>
+          <w:szCs w:val="21"/>
+        </w:rPr>
+      </w:pPr>
+      <w:r>
+        <w:rPr>
+          <w:rFonts w:ascii="Consolas" w:eastAsia="Times New Roman" w:hAnsi="Consolas" w:cs="Times New Roman"/>
+          <w:color w:val="000000" w:themeColor="text1"/>
+          <w:sz w:val="21"/>
+          <w:szCs w:val="21"/>
+        </w:rPr>
+        <w:t xml:space="preserve">                {</w:t>
+      </w:r>
+      <w:r>
+        <w:rPr>
+          <w:rFonts w:ascii="Consolas" w:eastAsia="Times New Roman" w:hAnsi="Consolas" w:cs="Times New Roman"/>
+          <w:color w:val="000000" w:themeColor="text1"/>
+          <w:sz w:val="21"/>
+          <w:szCs w:val="21"/>
+        </w:rPr>
+        <w:t>"name": "description", "type": "text"</w:t>
+      </w:r>
+      <w:r>
+        <w:rPr>
+          <w:rFonts w:ascii="Consolas" w:eastAsia="Times New Roman" w:hAnsi="Consolas" w:cs="Times New Roman"/>
+          <w:color w:val="000000" w:themeColor="text1"/>
+          <w:sz w:val="21"/>
+          <w:szCs w:val="21"/>
+        </w:rPr>
+        <w:t xml:space="preserve">, </w:t>
+      </w:r>
+      <w:r>
+        <w:rPr>
+          <w:rFonts w:ascii="Consolas" w:eastAsia="Times New Roman" w:hAnsi="Consolas" w:cs="Times New Roman"/>
+          <w:color w:val="000000" w:themeColor="text1"/>
+          <w:sz w:val="21"/>
+          <w:szCs w:val="21"/>
+        </w:rPr>
+        <w:t>"title": "Description"</w:t>
+      </w:r>
+      <w:r>
+        <w:rPr>
+          <w:rFonts w:ascii="Consolas" w:eastAsia="Times New Roman" w:hAnsi="Consolas" w:cs="Times New Roman"/>
+          <w:color w:val="000000" w:themeColor="text1"/>
+          <w:sz w:val="21"/>
+          <w:szCs w:val="21"/>
+        </w:rPr>
+        <w:t>}</w:t>
+      </w:r>
+    </w:p>
+    <w:p>
+      <w:pPr>
+        <w:spacing w:after="0" w:line="285" w:lineRule="atLeast"/>
+        <w:rPr>
+          <w:rFonts w:ascii="Consolas" w:eastAsia="Times New Roman" w:hAnsi="Consolas" w:cs="Times New Roman"/>
+          <w:color w:val="000000" w:themeColor="text1"/>
+          <w:sz w:val="21"/>
+          <w:szCs w:val="21"/>
+        </w:rPr>
+      </w:pPr>
+      <w:r>
+        <w:rPr>
+          <w:rFonts w:ascii="Consolas" w:eastAsia="Times New Roman" w:hAnsi="Consolas" w:cs="Times New Roman"/>
+          <w:color w:val="000000" w:themeColor="text1"/>
+          <w:sz w:val="21"/>
+          <w:szCs w:val="21"/>
+        </w:rPr>
+        <w:t xml:space="preserve">            ]</w:t>
+      </w:r>
+    </w:p>
+    <w:p>
+      <w:pPr>
+        <w:spacing w:after="0" w:line="285" w:lineRule="atLeast"/>
+        <w:rPr>
+          <w:rFonts w:ascii="Consolas" w:eastAsia="Times New Roman" w:hAnsi="Consolas" w:cs="Times New Roman"/>
+          <w:color w:val="000000" w:themeColor="text1"/>
+          <w:sz w:val="21"/>
+          <w:szCs w:val="21"/>
+        </w:rPr>
+      </w:pPr>
+      <w:r>
+        <w:rPr>
+          <w:rFonts w:ascii="Consolas" w:eastAsia="Times New Roman" w:hAnsi="Consolas" w:cs="Times New Roman"/>
+          <w:color w:val="000000" w:themeColor="text1"/>
+          <w:sz w:val="21"/>
+          <w:szCs w:val="21"/>
+        </w:rPr>
+        <w:t xml:space="preserve">        },</w:t>
+      </w:r>
+    </w:p>
+    <w:p>
+      <w:pPr>
+        <w:spacing w:after="0" w:line="285" w:lineRule="atLeast"/>
+        <w:rPr>
+          <w:rFonts w:ascii="Consolas" w:eastAsia="Times New Roman" w:hAnsi="Consolas" w:cs="Times New Roman"/>
+          <w:color w:val="000000" w:themeColor="text1"/>
+          <w:sz w:val="21"/>
+          <w:szCs w:val="21"/>
+        </w:rPr>
+      </w:pPr>
+      <w:r>
+        <w:rPr>
+          <w:rFonts w:ascii="Consolas" w:eastAsia="Times New Roman" w:hAnsi="Consolas" w:cs="Times New Roman"/>
+          <w:color w:val="000000" w:themeColor="text1"/>
+          <w:sz w:val="21"/>
+          <w:szCs w:val="21"/>
+        </w:rPr>
+        <w:t xml:space="preserve">        {</w:t>
+      </w:r>
+    </w:p>
+    <w:p>
+      <w:pPr>
+        <w:spacing w:after="0" w:line="285" w:lineRule="atLeast"/>
+        <w:rPr>
+          <w:rFonts w:ascii="Consolas" w:eastAsia="Times New Roman" w:hAnsi="Consolas" w:cs="Times New Roman"/>
+          <w:color w:val="000000" w:themeColor="text1"/>
+          <w:sz w:val="21"/>
+          <w:szCs w:val="21"/>
+        </w:rPr>
+      </w:pPr>
+      <w:r>
+        <w:rPr>
+          <w:rFonts w:ascii="Consolas" w:eastAsia="Times New Roman" w:hAnsi="Consolas" w:cs="Times New Roman"/>
+          <w:color w:val="000000" w:themeColor="text1"/>
+          <w:sz w:val="21"/>
+          <w:szCs w:val="21"/>
+        </w:rPr>
+        <w:t xml:space="preserve">            "name": "delete-checklist",</w:t>
+      </w:r>
+    </w:p>
+    <w:p>
+      <w:pPr>
+        <w:spacing w:after="0" w:line="285" w:lineRule="atLeast"/>
+        <w:rPr>
+          <w:rFonts w:ascii="Consolas" w:eastAsia="Times New Roman" w:hAnsi="Consolas" w:cs="Times New Roman"/>
+          <w:color w:val="000000" w:themeColor="text1"/>
+          <w:sz w:val="21"/>
+          <w:szCs w:val="21"/>
+        </w:rPr>
+      </w:pPr>
+      <w:r>
+        <w:rPr>
+          <w:rFonts w:ascii="Consolas" w:eastAsia="Times New Roman" w:hAnsi="Consolas" w:cs="Times New Roman"/>
+          <w:color w:val="000000" w:themeColor="text1"/>
+          <w:sz w:val="21"/>
+          <w:szCs w:val="21"/>
+        </w:rPr>
+        <w:t xml:space="preserve">            "title": "Delete Checklist",</w:t>
+      </w:r>
+    </w:p>
+    <w:p>
+      <w:pPr>
+        <w:spacing w:after="0" w:line="285" w:lineRule="atLeast"/>
+        <w:rPr>
+          <w:rFonts w:ascii="Consolas" w:eastAsia="Times New Roman" w:hAnsi="Consolas" w:cs="Times New Roman"/>
+          <w:color w:val="000000" w:themeColor="text1"/>
+          <w:sz w:val="21"/>
+          <w:szCs w:val="21"/>
+        </w:rPr>
+      </w:pPr>
+      <w:r>
+        <w:rPr>
+          <w:rFonts w:ascii="Consolas" w:eastAsia="Times New Roman" w:hAnsi="Consolas" w:cs="Times New Roman"/>
+          <w:color w:val="000000" w:themeColor="text1"/>
+          <w:sz w:val="21"/>
+          <w:szCs w:val="21"/>
+        </w:rPr>
+        <w:t xml:space="preserve">            "method": "DELETE",</w:t>
+      </w:r>
+    </w:p>
+    <w:p>
+      <w:pPr>
+        <w:spacing w:after="0" w:line="285" w:lineRule="atLeast"/>
+        <w:rPr>
+          <w:rFonts w:ascii="Consolas" w:eastAsia="Times New Roman" w:hAnsi="Consolas" w:cs="Times New Roman"/>
+          <w:color w:val="000000" w:themeColor="text1"/>
+          <w:sz w:val="21"/>
+          <w:szCs w:val="21"/>
+        </w:rPr>
+      </w:pPr>
+      <w:r>
+        <w:rPr>
+          <w:rFonts w:ascii="Consolas" w:eastAsia="Times New Roman" w:hAnsi="Consolas" w:cs="Times New Roman"/>
+          <w:color w:val="000000" w:themeColor="text1"/>
+          <w:sz w:val="21"/>
+          <w:szCs w:val="21"/>
+        </w:rPr>
+        <w:t xml:space="preserve">            "</w:t>
       </w:r>
       <w:proofErr w:type="spellStart"/>
       <w:r>
@@ -1997,76 +2583,462 @@
           <w:sz w:val="21"/>
           <w:szCs w:val="21"/>
         </w:rPr>
-        <w:t>": "/</w:t>
-      </w:r>
-      <w:proofErr w:type="spellStart"/>
-      <w:r>
-        <w:rPr>
-          <w:rFonts w:ascii="Consolas" w:eastAsia="Times New Roman" w:hAnsi="Consolas" w:cs="Times New Roman"/>
-          <w:color w:val="000000" w:themeColor="text1"/>
-          <w:sz w:val="21"/>
-          <w:szCs w:val="21"/>
-        </w:rPr>
-        <w:t>checklisttemplates</w:t>
-      </w:r>
-      <w:proofErr w:type="spellEnd"/>
-      <w:r>
-        <w:rPr>
-          <w:rFonts w:ascii="Consolas" w:eastAsia="Times New Roman" w:hAnsi="Consolas" w:cs="Times New Roman"/>
-          <w:color w:val="000000" w:themeColor="text1"/>
-          <w:sz w:val="21"/>
-          <w:szCs w:val="21"/>
-        </w:rPr>
-        <w:t>/5</w:t>
-      </w:r>
-      <w:r>
-        <w:rPr>
-          <w:rFonts w:ascii="Consolas" w:eastAsia="Times New Roman" w:hAnsi="Consolas" w:cs="Times New Roman"/>
-          <w:color w:val="000000" w:themeColor="text1"/>
-          <w:sz w:val="21"/>
-          <w:szCs w:val="21"/>
-        </w:rPr>
-        <w:t>"</w:t>
-      </w:r>
-    </w:p>
-    <w:p>
-      <w:pPr>
-        <w:spacing w:after="0" w:line="285" w:lineRule="atLeast"/>
-        <w:rPr>
-          <w:rFonts w:ascii="Consolas" w:eastAsia="Times New Roman" w:hAnsi="Consolas" w:cs="Times New Roman"/>
-          <w:color w:val="000000" w:themeColor="text1"/>
-          <w:sz w:val="21"/>
-          <w:szCs w:val="21"/>
-        </w:rPr>
-      </w:pPr>
-      <w:r>
-        <w:rPr>
-          <w:rFonts w:ascii="Consolas" w:eastAsia="Times New Roman" w:hAnsi="Consolas" w:cs="Times New Roman"/>
-          <w:color w:val="000000" w:themeColor="text1"/>
-          <w:sz w:val="21"/>
-          <w:szCs w:val="21"/>
-        </w:rPr>
-        <w:t xml:space="preserve">                }</w:t>
-      </w:r>
-    </w:p>
-    <w:p>
-      <w:pPr>
-        <w:spacing w:after="0" w:line="285" w:lineRule="atLeast"/>
-        <w:rPr>
-          <w:rFonts w:ascii="Consolas" w:eastAsia="Times New Roman" w:hAnsi="Consolas" w:cs="Times New Roman"/>
-          <w:color w:val="000000" w:themeColor="text1"/>
-          <w:sz w:val="21"/>
-          <w:szCs w:val="21"/>
-        </w:rPr>
-      </w:pPr>
-      <w:r>
-        <w:rPr>
-          <w:rFonts w:ascii="Consolas" w:eastAsia="Times New Roman" w:hAnsi="Consolas" w:cs="Times New Roman"/>
-          <w:color w:val="000000" w:themeColor="text1"/>
-          <w:sz w:val="21"/>
-          <w:szCs w:val="21"/>
-        </w:rPr>
-        <w:t xml:space="preserve">            ]  </w:t>
+        <w:t>": "/checklists/1"</w:t>
+      </w:r>
+    </w:p>
+    <w:p>
+      <w:pPr>
+        <w:spacing w:after="0" w:line="285" w:lineRule="atLeast"/>
+        <w:rPr>
+          <w:rFonts w:ascii="Consolas" w:eastAsia="Times New Roman" w:hAnsi="Consolas" w:cs="Times New Roman"/>
+          <w:color w:val="000000" w:themeColor="text1"/>
+          <w:sz w:val="21"/>
+          <w:szCs w:val="21"/>
+        </w:rPr>
+      </w:pPr>
+      <w:r>
+        <w:rPr>
+          <w:rFonts w:ascii="Consolas" w:eastAsia="Times New Roman" w:hAnsi="Consolas" w:cs="Times New Roman"/>
+          <w:color w:val="000000" w:themeColor="text1"/>
+          <w:sz w:val="21"/>
+          <w:szCs w:val="21"/>
+        </w:rPr>
+        <w:t xml:space="preserve">        },</w:t>
+      </w:r>
+    </w:p>
+    <w:p>
+      <w:pPr>
+        <w:spacing w:after="0" w:line="285" w:lineRule="atLeast"/>
+        <w:rPr>
+          <w:rFonts w:ascii="Consolas" w:eastAsia="Times New Roman" w:hAnsi="Consolas" w:cs="Times New Roman"/>
+          <w:color w:val="000000" w:themeColor="text1"/>
+          <w:sz w:val="21"/>
+          <w:szCs w:val="21"/>
+        </w:rPr>
+      </w:pPr>
+      <w:r>
+        <w:rPr>
+          <w:rFonts w:ascii="Consolas" w:eastAsia="Times New Roman" w:hAnsi="Consolas" w:cs="Times New Roman"/>
+          <w:color w:val="000000" w:themeColor="text1"/>
+          <w:sz w:val="21"/>
+          <w:szCs w:val="21"/>
+        </w:rPr>
+        <w:t xml:space="preserve">        {</w:t>
+      </w:r>
+    </w:p>
+    <w:p>
+      <w:pPr>
+        <w:spacing w:after="0" w:line="285" w:lineRule="atLeast"/>
+        <w:rPr>
+          <w:rFonts w:ascii="Consolas" w:eastAsia="Times New Roman" w:hAnsi="Consolas" w:cs="Times New Roman"/>
+          <w:color w:val="000000" w:themeColor="text1"/>
+          <w:sz w:val="21"/>
+          <w:szCs w:val="21"/>
+        </w:rPr>
+      </w:pPr>
+      <w:r>
+        <w:rPr>
+          <w:rFonts w:ascii="Consolas" w:eastAsia="Times New Roman" w:hAnsi="Consolas" w:cs="Times New Roman"/>
+          <w:color w:val="000000" w:themeColor="text1"/>
+          <w:sz w:val="21"/>
+          <w:szCs w:val="21"/>
+        </w:rPr>
+        <w:t xml:space="preserve">            "name": "update-checklist",</w:t>
+      </w:r>
+    </w:p>
+    <w:p>
+      <w:pPr>
+        <w:spacing w:after="0" w:line="285" w:lineRule="atLeast"/>
+        <w:rPr>
+          <w:rFonts w:ascii="Consolas" w:eastAsia="Times New Roman" w:hAnsi="Consolas" w:cs="Times New Roman"/>
+          <w:color w:val="000000" w:themeColor="text1"/>
+          <w:sz w:val="21"/>
+          <w:szCs w:val="21"/>
+        </w:rPr>
+      </w:pPr>
+      <w:r>
+        <w:rPr>
+          <w:rFonts w:ascii="Consolas" w:eastAsia="Times New Roman" w:hAnsi="Consolas" w:cs="Times New Roman"/>
+          <w:color w:val="000000" w:themeColor="text1"/>
+          <w:sz w:val="21"/>
+          <w:szCs w:val="21"/>
+        </w:rPr>
+        <w:t xml:space="preserve">            "title": "Update Checklist",</w:t>
+      </w:r>
+    </w:p>
+    <w:p>
+      <w:pPr>
+        <w:spacing w:after="0" w:line="285" w:lineRule="atLeast"/>
+        <w:rPr>
+          <w:rFonts w:ascii="Consolas" w:eastAsia="Times New Roman" w:hAnsi="Consolas" w:cs="Times New Roman"/>
+          <w:color w:val="000000" w:themeColor="text1"/>
+          <w:sz w:val="21"/>
+          <w:szCs w:val="21"/>
+        </w:rPr>
+      </w:pPr>
+      <w:r>
+        <w:rPr>
+          <w:rFonts w:ascii="Consolas" w:eastAsia="Times New Roman" w:hAnsi="Consolas" w:cs="Times New Roman"/>
+          <w:color w:val="000000" w:themeColor="text1"/>
+          <w:sz w:val="21"/>
+          <w:szCs w:val="21"/>
+        </w:rPr>
+        <w:t xml:space="preserve">            "method": "PUT",</w:t>
+      </w:r>
+    </w:p>
+    <w:p>
+      <w:pPr>
+        <w:spacing w:after="0" w:line="285" w:lineRule="atLeast"/>
+        <w:rPr>
+          <w:rFonts w:ascii="Consolas" w:eastAsia="Times New Roman" w:hAnsi="Consolas" w:cs="Times New Roman"/>
+          <w:color w:val="000000" w:themeColor="text1"/>
+          <w:sz w:val="21"/>
+          <w:szCs w:val="21"/>
+        </w:rPr>
+      </w:pPr>
+      <w:r>
+        <w:rPr>
+          <w:rFonts w:ascii="Consolas" w:eastAsia="Times New Roman" w:hAnsi="Consolas" w:cs="Times New Roman"/>
+          <w:color w:val="000000" w:themeColor="text1"/>
+          <w:sz w:val="21"/>
+          <w:szCs w:val="21"/>
+        </w:rPr>
+        <w:t xml:space="preserve">            "</w:t>
+      </w:r>
+      <w:proofErr w:type="spellStart"/>
+      <w:r>
+        <w:rPr>
+          <w:rFonts w:ascii="Consolas" w:eastAsia="Times New Roman" w:hAnsi="Consolas" w:cs="Times New Roman"/>
+          <w:color w:val="000000" w:themeColor="text1"/>
+          <w:sz w:val="21"/>
+          <w:szCs w:val="21"/>
+        </w:rPr>
+        <w:t>href</w:t>
+      </w:r>
+      <w:proofErr w:type="spellEnd"/>
+      <w:r>
+        <w:rPr>
+          <w:rFonts w:ascii="Consolas" w:eastAsia="Times New Roman" w:hAnsi="Consolas" w:cs="Times New Roman"/>
+          <w:color w:val="000000" w:themeColor="text1"/>
+          <w:sz w:val="21"/>
+          <w:szCs w:val="21"/>
+        </w:rPr>
+        <w:t>": "/checklists/1",</w:t>
+      </w:r>
+    </w:p>
+    <w:p>
+      <w:pPr>
+        <w:spacing w:after="0" w:line="285" w:lineRule="atLeast"/>
+        <w:rPr>
+          <w:rFonts w:ascii="Consolas" w:eastAsia="Times New Roman" w:hAnsi="Consolas" w:cs="Times New Roman"/>
+          <w:color w:val="000000" w:themeColor="text1"/>
+          <w:sz w:val="21"/>
+          <w:szCs w:val="21"/>
+        </w:rPr>
+      </w:pPr>
+      <w:r>
+        <w:rPr>
+          <w:rFonts w:ascii="Consolas" w:eastAsia="Times New Roman" w:hAnsi="Consolas" w:cs="Times New Roman"/>
+          <w:color w:val="000000" w:themeColor="text1"/>
+          <w:sz w:val="21"/>
+          <w:szCs w:val="21"/>
+        </w:rPr>
+        <w:t xml:space="preserve">            "type": "application/</w:t>
+      </w:r>
+      <w:proofErr w:type="spellStart"/>
+      <w:r>
+        <w:rPr>
+          <w:rFonts w:ascii="Consolas" w:eastAsia="Times New Roman" w:hAnsi="Consolas" w:cs="Times New Roman"/>
+          <w:color w:val="000000" w:themeColor="text1"/>
+          <w:sz w:val="21"/>
+          <w:szCs w:val="21"/>
+        </w:rPr>
+        <w:t>json</w:t>
+      </w:r>
+      <w:proofErr w:type="spellEnd"/>
+      <w:r>
+        <w:rPr>
+          <w:rFonts w:ascii="Consolas" w:eastAsia="Times New Roman" w:hAnsi="Consolas" w:cs="Times New Roman"/>
+          <w:color w:val="000000" w:themeColor="text1"/>
+          <w:sz w:val="21"/>
+          <w:szCs w:val="21"/>
+        </w:rPr>
+        <w:t>",</w:t>
+      </w:r>
+    </w:p>
+    <w:p>
+      <w:pPr>
+        <w:spacing w:after="0" w:line="285" w:lineRule="atLeast"/>
+        <w:rPr>
+          <w:rFonts w:ascii="Consolas" w:eastAsia="Times New Roman" w:hAnsi="Consolas" w:cs="Times New Roman"/>
+          <w:color w:val="000000" w:themeColor="text1"/>
+          <w:sz w:val="21"/>
+          <w:szCs w:val="21"/>
+        </w:rPr>
+      </w:pPr>
+      <w:r>
+        <w:rPr>
+          <w:rFonts w:ascii="Consolas" w:eastAsia="Times New Roman" w:hAnsi="Consolas" w:cs="Times New Roman"/>
+          <w:color w:val="000000" w:themeColor="text1"/>
+          <w:sz w:val="21"/>
+          <w:szCs w:val="21"/>
+        </w:rPr>
+        <w:t xml:space="preserve">            "fields": [</w:t>
+      </w:r>
+    </w:p>
+    <w:p>
+      <w:pPr>
+        <w:spacing w:after="0" w:line="285" w:lineRule="atLeast"/>
+        <w:rPr>
+          <w:rFonts w:ascii="Consolas" w:eastAsia="Times New Roman" w:hAnsi="Consolas" w:cs="Times New Roman"/>
+          <w:color w:val="000000" w:themeColor="text1"/>
+          <w:sz w:val="21"/>
+          <w:szCs w:val="21"/>
+        </w:rPr>
+      </w:pPr>
+      <w:r>
+        <w:rPr>
+          <w:rFonts w:ascii="Consolas" w:eastAsia="Times New Roman" w:hAnsi="Consolas" w:cs="Times New Roman"/>
+          <w:color w:val="000000" w:themeColor="text1"/>
+          <w:sz w:val="21"/>
+          <w:szCs w:val="21"/>
+        </w:rPr>
+        <w:t xml:space="preserve">                {</w:t>
+      </w:r>
+      <w:r>
+        <w:rPr>
+          <w:rFonts w:ascii="Consolas" w:eastAsia="Times New Roman" w:hAnsi="Consolas" w:cs="Times New Roman"/>
+          <w:color w:val="000000" w:themeColor="text1"/>
+          <w:sz w:val="21"/>
+          <w:szCs w:val="21"/>
+        </w:rPr>
+        <w:t>"name": "</w:t>
+      </w:r>
+      <w:r>
+        <w:rPr>
+          <w:rFonts w:ascii="Consolas" w:eastAsia="Times New Roman" w:hAnsi="Consolas" w:cs="Times New Roman"/>
+          <w:color w:val="000000" w:themeColor="text1"/>
+          <w:sz w:val="21"/>
+          <w:szCs w:val="21"/>
+        </w:rPr>
+        <w:t xml:space="preserve"> </w:t>
+      </w:r>
+      <w:proofErr w:type="spellStart"/>
+      <w:r>
+        <w:rPr>
+          <w:rFonts w:ascii="Consolas" w:eastAsia="Times New Roman" w:hAnsi="Consolas" w:cs="Times New Roman"/>
+          <w:color w:val="000000" w:themeColor="text1"/>
+          <w:sz w:val="21"/>
+          <w:szCs w:val="21"/>
+        </w:rPr>
+        <w:t>checklist_</w:t>
+      </w:r>
+      <w:r>
+        <w:rPr>
+          <w:rFonts w:ascii="Consolas" w:eastAsia="Times New Roman" w:hAnsi="Consolas" w:cs="Times New Roman"/>
+          <w:color w:val="000000" w:themeColor="text1"/>
+          <w:sz w:val="21"/>
+          <w:szCs w:val="21"/>
+        </w:rPr>
+        <w:t>id</w:t>
+      </w:r>
+      <w:proofErr w:type="spellEnd"/>
+      <w:r>
+        <w:rPr>
+          <w:rFonts w:ascii="Consolas" w:eastAsia="Times New Roman" w:hAnsi="Consolas" w:cs="Times New Roman"/>
+          <w:color w:val="000000" w:themeColor="text1"/>
+          <w:sz w:val="21"/>
+          <w:szCs w:val="21"/>
+        </w:rPr>
+        <w:t>", "type": "hidden", "value": 1</w:t>
+      </w:r>
+      <w:r>
+        <w:rPr>
+          <w:rFonts w:ascii="Consolas" w:eastAsia="Times New Roman" w:hAnsi="Consolas" w:cs="Times New Roman"/>
+          <w:color w:val="000000" w:themeColor="text1"/>
+          <w:sz w:val="21"/>
+          <w:szCs w:val="21"/>
+        </w:rPr>
+        <w:t xml:space="preserve">, </w:t>
+      </w:r>
+      <w:r>
+        <w:rPr>
+          <w:rFonts w:ascii="Consolas" w:eastAsia="Times New Roman" w:hAnsi="Consolas" w:cs="Times New Roman"/>
+          <w:color w:val="000000" w:themeColor="text1"/>
+          <w:sz w:val="21"/>
+          <w:szCs w:val="21"/>
+        </w:rPr>
+        <w:t>"title": "Checklist Id"</w:t>
+      </w:r>
+      <w:r>
+        <w:rPr>
+          <w:rFonts w:ascii="Consolas" w:eastAsia="Times New Roman" w:hAnsi="Consolas" w:cs="Times New Roman"/>
+          <w:color w:val="000000" w:themeColor="text1"/>
+          <w:sz w:val="21"/>
+          <w:szCs w:val="21"/>
+        </w:rPr>
+        <w:t>},</w:t>
+      </w:r>
+    </w:p>
+    <w:p>
+      <w:pPr>
+        <w:spacing w:after="0" w:line="285" w:lineRule="atLeast"/>
+        <w:rPr>
+          <w:rFonts w:ascii="Consolas" w:eastAsia="Times New Roman" w:hAnsi="Consolas" w:cs="Times New Roman"/>
+          <w:color w:val="000000" w:themeColor="text1"/>
+          <w:sz w:val="21"/>
+          <w:szCs w:val="21"/>
+        </w:rPr>
+      </w:pPr>
+      <w:r>
+        <w:rPr>
+          <w:rFonts w:ascii="Consolas" w:eastAsia="Times New Roman" w:hAnsi="Consolas" w:cs="Times New Roman"/>
+          <w:color w:val="000000" w:themeColor="text1"/>
+          <w:sz w:val="21"/>
+          <w:szCs w:val="21"/>
+        </w:rPr>
+        <w:t xml:space="preserve">                {</w:t>
+      </w:r>
+      <w:r>
+        <w:rPr>
+          <w:rFonts w:ascii="Consolas" w:eastAsia="Times New Roman" w:hAnsi="Consolas" w:cs="Times New Roman"/>
+          <w:color w:val="000000" w:themeColor="text1"/>
+          <w:sz w:val="21"/>
+          <w:szCs w:val="21"/>
+        </w:rPr>
+        <w:t>"name": "name", "type": "text"</w:t>
+      </w:r>
+      <w:r>
+        <w:rPr>
+          <w:rFonts w:ascii="Consolas" w:eastAsia="Times New Roman" w:hAnsi="Consolas" w:cs="Times New Roman"/>
+          <w:color w:val="000000" w:themeColor="text1"/>
+          <w:sz w:val="21"/>
+          <w:szCs w:val="21"/>
+        </w:rPr>
+        <w:t xml:space="preserve">, </w:t>
+      </w:r>
+      <w:r>
+        <w:rPr>
+          <w:rFonts w:ascii="Consolas" w:eastAsia="Times New Roman" w:hAnsi="Consolas" w:cs="Times New Roman"/>
+          <w:color w:val="000000" w:themeColor="text1"/>
+          <w:sz w:val="21"/>
+          <w:szCs w:val="21"/>
+        </w:rPr>
+        <w:t>"title": "Name"</w:t>
+      </w:r>
+      <w:r>
+        <w:rPr>
+          <w:rFonts w:ascii="Consolas" w:eastAsia="Times New Roman" w:hAnsi="Consolas" w:cs="Times New Roman"/>
+          <w:color w:val="000000" w:themeColor="text1"/>
+          <w:sz w:val="21"/>
+          <w:szCs w:val="21"/>
+        </w:rPr>
+        <w:t>},</w:t>
+      </w:r>
+    </w:p>
+    <w:p>
+      <w:pPr>
+        <w:spacing w:after="0" w:line="285" w:lineRule="atLeast"/>
+        <w:rPr>
+          <w:rFonts w:ascii="Consolas" w:eastAsia="Times New Roman" w:hAnsi="Consolas" w:cs="Times New Roman"/>
+          <w:color w:val="000000" w:themeColor="text1"/>
+          <w:sz w:val="21"/>
+          <w:szCs w:val="21"/>
+        </w:rPr>
+      </w:pPr>
+      <w:r>
+        <w:rPr>
+          <w:rFonts w:ascii="Consolas" w:eastAsia="Times New Roman" w:hAnsi="Consolas" w:cs="Times New Roman"/>
+          <w:color w:val="000000" w:themeColor="text1"/>
+          <w:sz w:val="21"/>
+          <w:szCs w:val="21"/>
+        </w:rPr>
+        <w:t xml:space="preserve">       </w:t>
+      </w:r>
+      <w:r>
+        <w:rPr>
+          <w:rFonts w:ascii="Consolas" w:eastAsia="Times New Roman" w:hAnsi="Consolas" w:cs="Times New Roman"/>
+          <w:color w:val="000000" w:themeColor="text1"/>
+          <w:sz w:val="21"/>
+          <w:szCs w:val="21"/>
+        </w:rPr>
+        <w:t xml:space="preserve">         {</w:t>
+      </w:r>
+      <w:r>
+        <w:rPr>
+          <w:rFonts w:ascii="Consolas" w:eastAsia="Times New Roman" w:hAnsi="Consolas" w:cs="Times New Roman"/>
+          <w:color w:val="000000" w:themeColor="text1"/>
+          <w:sz w:val="21"/>
+          <w:szCs w:val="21"/>
+        </w:rPr>
+        <w:t>"name": "</w:t>
+      </w:r>
+      <w:proofErr w:type="spellStart"/>
+      <w:r>
+        <w:rPr>
+          <w:rFonts w:ascii="Consolas" w:eastAsia="Times New Roman" w:hAnsi="Consolas" w:cs="Times New Roman"/>
+          <w:color w:val="000000" w:themeColor="text1"/>
+          <w:sz w:val="21"/>
+          <w:szCs w:val="21"/>
+        </w:rPr>
+        <w:t>completion_date</w:t>
+      </w:r>
+      <w:proofErr w:type="spellEnd"/>
+      <w:r>
+        <w:rPr>
+          <w:rFonts w:ascii="Consolas" w:eastAsia="Times New Roman" w:hAnsi="Consolas" w:cs="Times New Roman"/>
+          <w:color w:val="000000" w:themeColor="text1"/>
+          <w:sz w:val="21"/>
+          <w:szCs w:val="21"/>
+        </w:rPr>
+        <w:t>", "type": "text"</w:t>
+      </w:r>
+      <w:r>
+        <w:rPr>
+          <w:rFonts w:ascii="Consolas" w:eastAsia="Times New Roman" w:hAnsi="Consolas" w:cs="Times New Roman"/>
+          <w:color w:val="000000" w:themeColor="text1"/>
+          <w:sz w:val="21"/>
+          <w:szCs w:val="21"/>
+        </w:rPr>
+        <w:t xml:space="preserve">, </w:t>
+      </w:r>
+      <w:r>
+        <w:rPr>
+          <w:rFonts w:ascii="Consolas" w:eastAsia="Times New Roman" w:hAnsi="Consolas" w:cs="Times New Roman"/>
+          <w:color w:val="000000" w:themeColor="text1"/>
+          <w:sz w:val="21"/>
+          <w:szCs w:val="21"/>
+        </w:rPr>
+        <w:t>"title": "Completion Date"</w:t>
+      </w:r>
+      <w:r>
+        <w:rPr>
+          <w:rFonts w:ascii="Consolas" w:eastAsia="Times New Roman" w:hAnsi="Consolas" w:cs="Times New Roman"/>
+          <w:color w:val="000000" w:themeColor="text1"/>
+          <w:sz w:val="21"/>
+          <w:szCs w:val="21"/>
+        </w:rPr>
+        <w:t>}</w:t>
+      </w:r>
+    </w:p>
+    <w:p>
+      <w:pPr>
+        <w:spacing w:after="0" w:line="285" w:lineRule="atLeast"/>
+        <w:rPr>
+          <w:rFonts w:ascii="Consolas" w:eastAsia="Times New Roman" w:hAnsi="Consolas" w:cs="Times New Roman"/>
+          <w:color w:val="000000" w:themeColor="text1"/>
+          <w:sz w:val="21"/>
+          <w:szCs w:val="21"/>
+        </w:rPr>
+      </w:pPr>
+      <w:r>
+        <w:rPr>
+          <w:rFonts w:ascii="Consolas" w:eastAsia="Times New Roman" w:hAnsi="Consolas" w:cs="Times New Roman"/>
+          <w:color w:val="000000" w:themeColor="text1"/>
+          <w:sz w:val="21"/>
+          <w:szCs w:val="21"/>
+        </w:rPr>
+        <w:t xml:space="preserve">            ]</w:t>
       </w:r>
     </w:p>
     <w:p>
@@ -2126,974 +3098,7 @@
           <w:sz w:val="21"/>
           <w:szCs w:val="21"/>
         </w:rPr>
-        <w:t xml:space="preserve">    "actions": [</w:t>
-      </w:r>
-    </w:p>
-    <w:p>
-      <w:pPr>
-        <w:spacing w:after="0" w:line="285" w:lineRule="atLeast"/>
-        <w:rPr>
-          <w:rFonts w:ascii="Consolas" w:eastAsia="Times New Roman" w:hAnsi="Consolas" w:cs="Times New Roman"/>
-          <w:color w:val="000000" w:themeColor="text1"/>
-          <w:sz w:val="21"/>
-          <w:szCs w:val="21"/>
-        </w:rPr>
-      </w:pPr>
-      <w:r>
-        <w:rPr>
-          <w:rFonts w:ascii="Consolas" w:eastAsia="Times New Roman" w:hAnsi="Consolas" w:cs="Times New Roman"/>
-          <w:color w:val="000000" w:themeColor="text1"/>
-          <w:sz w:val="21"/>
-          <w:szCs w:val="21"/>
-        </w:rPr>
-        <w:t xml:space="preserve">        {</w:t>
-      </w:r>
-    </w:p>
-    <w:p>
-      <w:pPr>
-        <w:spacing w:after="0" w:line="285" w:lineRule="atLeast"/>
-        <w:rPr>
-          <w:rFonts w:ascii="Consolas" w:eastAsia="Times New Roman" w:hAnsi="Consolas" w:cs="Times New Roman"/>
-          <w:color w:val="000000" w:themeColor="text1"/>
-          <w:sz w:val="21"/>
-          <w:szCs w:val="21"/>
-        </w:rPr>
-      </w:pPr>
-      <w:r>
-        <w:rPr>
-          <w:rFonts w:ascii="Consolas" w:eastAsia="Times New Roman" w:hAnsi="Consolas" w:cs="Times New Roman"/>
-          <w:color w:val="000000" w:themeColor="text1"/>
-          <w:sz w:val="21"/>
-          <w:szCs w:val="21"/>
-        </w:rPr>
-        <w:t xml:space="preserve">            "name": "add-</w:t>
-      </w:r>
-      <w:proofErr w:type="spellStart"/>
-      <w:r>
-        <w:rPr>
-          <w:rFonts w:ascii="Consolas" w:eastAsia="Times New Roman" w:hAnsi="Consolas" w:cs="Times New Roman"/>
-          <w:color w:val="000000" w:themeColor="text1"/>
-          <w:sz w:val="21"/>
-          <w:szCs w:val="21"/>
-        </w:rPr>
-        <w:t>checklistitem</w:t>
-      </w:r>
-      <w:proofErr w:type="spellEnd"/>
-      <w:r>
-        <w:rPr>
-          <w:rFonts w:ascii="Consolas" w:eastAsia="Times New Roman" w:hAnsi="Consolas" w:cs="Times New Roman"/>
-          <w:color w:val="000000" w:themeColor="text1"/>
-          <w:sz w:val="21"/>
-          <w:szCs w:val="21"/>
-        </w:rPr>
-        <w:t>",</w:t>
-      </w:r>
-    </w:p>
-    <w:p>
-      <w:pPr>
-        <w:spacing w:after="0" w:line="285" w:lineRule="atLeast"/>
-        <w:rPr>
-          <w:rFonts w:ascii="Consolas" w:eastAsia="Times New Roman" w:hAnsi="Consolas" w:cs="Times New Roman"/>
-          <w:color w:val="000000" w:themeColor="text1"/>
-          <w:sz w:val="21"/>
-          <w:szCs w:val="21"/>
-        </w:rPr>
-      </w:pPr>
-      <w:r>
-        <w:rPr>
-          <w:rFonts w:ascii="Consolas" w:eastAsia="Times New Roman" w:hAnsi="Consolas" w:cs="Times New Roman"/>
-          <w:color w:val="000000" w:themeColor="text1"/>
-          <w:sz w:val="21"/>
-          <w:szCs w:val="21"/>
-        </w:rPr>
-        <w:t xml:space="preserve">            "title": "Add Checklist Item",</w:t>
-      </w:r>
-    </w:p>
-    <w:p>
-      <w:pPr>
-        <w:spacing w:after="0" w:line="285" w:lineRule="atLeast"/>
-        <w:rPr>
-          <w:rFonts w:ascii="Consolas" w:eastAsia="Times New Roman" w:hAnsi="Consolas" w:cs="Times New Roman"/>
-          <w:color w:val="000000" w:themeColor="text1"/>
-          <w:sz w:val="21"/>
-          <w:szCs w:val="21"/>
-        </w:rPr>
-      </w:pPr>
-      <w:r>
-        <w:rPr>
-          <w:rFonts w:ascii="Consolas" w:eastAsia="Times New Roman" w:hAnsi="Consolas" w:cs="Times New Roman"/>
-          <w:color w:val="000000" w:themeColor="text1"/>
-          <w:sz w:val="21"/>
-          <w:szCs w:val="21"/>
-        </w:rPr>
-        <w:t xml:space="preserve">            "method": "POST",</w:t>
-      </w:r>
-    </w:p>
-    <w:p>
-      <w:pPr>
-        <w:spacing w:after="0" w:line="285" w:lineRule="atLeast"/>
-        <w:rPr>
-          <w:rFonts w:ascii="Consolas" w:eastAsia="Times New Roman" w:hAnsi="Consolas" w:cs="Times New Roman"/>
-          <w:color w:val="000000" w:themeColor="text1"/>
-          <w:sz w:val="21"/>
-          <w:szCs w:val="21"/>
-        </w:rPr>
-      </w:pPr>
-      <w:r>
-        <w:rPr>
-          <w:rFonts w:ascii="Consolas" w:eastAsia="Times New Roman" w:hAnsi="Consolas" w:cs="Times New Roman"/>
-          <w:color w:val="000000" w:themeColor="text1"/>
-          <w:sz w:val="21"/>
-          <w:szCs w:val="21"/>
-        </w:rPr>
-        <w:t xml:space="preserve">            "</w:t>
-      </w:r>
-      <w:proofErr w:type="spellStart"/>
-      <w:r>
-        <w:rPr>
-          <w:rFonts w:ascii="Consolas" w:eastAsia="Times New Roman" w:hAnsi="Consolas" w:cs="Times New Roman"/>
-          <w:color w:val="000000" w:themeColor="text1"/>
-          <w:sz w:val="21"/>
-          <w:szCs w:val="21"/>
-        </w:rPr>
-        <w:t>href</w:t>
-      </w:r>
-      <w:proofErr w:type="spellEnd"/>
-      <w:r>
-        <w:rPr>
-          <w:rFonts w:ascii="Consolas" w:eastAsia="Times New Roman" w:hAnsi="Consolas" w:cs="Times New Roman"/>
-          <w:color w:val="000000" w:themeColor="text1"/>
-          <w:sz w:val="21"/>
-          <w:szCs w:val="21"/>
-        </w:rPr>
-        <w:t>": "/checklists/1/</w:t>
-      </w:r>
-      <w:proofErr w:type="spellStart"/>
-      <w:r>
-        <w:rPr>
-          <w:rFonts w:ascii="Consolas" w:eastAsia="Times New Roman" w:hAnsi="Consolas" w:cs="Times New Roman"/>
-          <w:color w:val="000000" w:themeColor="text1"/>
-          <w:sz w:val="21"/>
-          <w:szCs w:val="21"/>
-        </w:rPr>
-        <w:t>checklistitems</w:t>
-      </w:r>
-      <w:proofErr w:type="spellEnd"/>
-      <w:r>
-        <w:rPr>
-          <w:rFonts w:ascii="Consolas" w:eastAsia="Times New Roman" w:hAnsi="Consolas" w:cs="Times New Roman"/>
-          <w:color w:val="000000" w:themeColor="text1"/>
-          <w:sz w:val="21"/>
-          <w:szCs w:val="21"/>
-        </w:rPr>
-        <w:t>",</w:t>
-      </w:r>
-    </w:p>
-    <w:p>
-      <w:pPr>
-        <w:spacing w:after="0" w:line="285" w:lineRule="atLeast"/>
-        <w:rPr>
-          <w:rFonts w:ascii="Consolas" w:eastAsia="Times New Roman" w:hAnsi="Consolas" w:cs="Times New Roman"/>
-          <w:color w:val="000000" w:themeColor="text1"/>
-          <w:sz w:val="21"/>
-          <w:szCs w:val="21"/>
-        </w:rPr>
-      </w:pPr>
-      <w:r>
-        <w:rPr>
-          <w:rFonts w:ascii="Consolas" w:eastAsia="Times New Roman" w:hAnsi="Consolas" w:cs="Times New Roman"/>
-          <w:color w:val="000000" w:themeColor="text1"/>
-          <w:sz w:val="21"/>
-          <w:szCs w:val="21"/>
-        </w:rPr>
-        <w:t xml:space="preserve">            "type": "application/</w:t>
-      </w:r>
-      <w:proofErr w:type="spellStart"/>
-      <w:r>
-        <w:rPr>
-          <w:rFonts w:ascii="Consolas" w:eastAsia="Times New Roman" w:hAnsi="Consolas" w:cs="Times New Roman"/>
-          <w:color w:val="000000" w:themeColor="text1"/>
-          <w:sz w:val="21"/>
-          <w:szCs w:val="21"/>
-        </w:rPr>
-        <w:t>json</w:t>
-      </w:r>
-      <w:proofErr w:type="spellEnd"/>
-      <w:r>
-        <w:rPr>
-          <w:rFonts w:ascii="Consolas" w:eastAsia="Times New Roman" w:hAnsi="Consolas" w:cs="Times New Roman"/>
-          <w:color w:val="000000" w:themeColor="text1"/>
-          <w:sz w:val="21"/>
-          <w:szCs w:val="21"/>
-        </w:rPr>
-        <w:t>",</w:t>
-      </w:r>
-    </w:p>
-    <w:p>
-      <w:pPr>
-        <w:spacing w:after="0" w:line="285" w:lineRule="atLeast"/>
-        <w:rPr>
-          <w:rFonts w:ascii="Consolas" w:eastAsia="Times New Roman" w:hAnsi="Consolas" w:cs="Times New Roman"/>
-          <w:color w:val="000000" w:themeColor="text1"/>
-          <w:sz w:val="21"/>
-          <w:szCs w:val="21"/>
-        </w:rPr>
-      </w:pPr>
-      <w:r>
-        <w:rPr>
-          <w:rFonts w:ascii="Consolas" w:eastAsia="Times New Roman" w:hAnsi="Consolas" w:cs="Times New Roman"/>
-          <w:color w:val="000000" w:themeColor="text1"/>
-          <w:sz w:val="21"/>
-          <w:szCs w:val="21"/>
-        </w:rPr>
-        <w:t xml:space="preserve">            "fields": [</w:t>
-      </w:r>
-    </w:p>
-    <w:p>
-      <w:pPr>
-        <w:spacing w:after="0" w:line="285" w:lineRule="atLeast"/>
-        <w:rPr>
-          <w:rFonts w:ascii="Consolas" w:eastAsia="Times New Roman" w:hAnsi="Consolas" w:cs="Times New Roman"/>
-          <w:color w:val="000000" w:themeColor="text1"/>
-          <w:sz w:val="21"/>
-          <w:szCs w:val="21"/>
-        </w:rPr>
-      </w:pPr>
-      <w:r>
-        <w:rPr>
-          <w:rFonts w:ascii="Consolas" w:eastAsia="Times New Roman" w:hAnsi="Consolas" w:cs="Times New Roman"/>
-          <w:color w:val="000000" w:themeColor="text1"/>
-          <w:sz w:val="21"/>
-          <w:szCs w:val="21"/>
-        </w:rPr>
-        <w:t xml:space="preserve">                {</w:t>
-      </w:r>
-      <w:r>
-        <w:rPr>
-          <w:rFonts w:ascii="Consolas" w:eastAsia="Times New Roman" w:hAnsi="Consolas" w:cs="Times New Roman"/>
-          <w:color w:val="000000" w:themeColor="text1"/>
-          <w:sz w:val="21"/>
-          <w:szCs w:val="21"/>
-        </w:rPr>
-        <w:t>"name": "</w:t>
-      </w:r>
-      <w:proofErr w:type="spellStart"/>
-      <w:r>
-        <w:rPr>
-          <w:rFonts w:ascii="Consolas" w:eastAsia="Times New Roman" w:hAnsi="Consolas" w:cs="Times New Roman"/>
-          <w:color w:val="000000" w:themeColor="text1"/>
-          <w:sz w:val="21"/>
-          <w:szCs w:val="21"/>
-        </w:rPr>
-        <w:t>checklist_</w:t>
-      </w:r>
-      <w:r>
-        <w:rPr>
-          <w:rFonts w:ascii="Consolas" w:eastAsia="Times New Roman" w:hAnsi="Consolas" w:cs="Times New Roman"/>
-          <w:color w:val="000000" w:themeColor="text1"/>
-          <w:sz w:val="21"/>
-          <w:szCs w:val="21"/>
-        </w:rPr>
-        <w:t>id</w:t>
-      </w:r>
-      <w:proofErr w:type="spellEnd"/>
-      <w:r>
-        <w:rPr>
-          <w:rFonts w:ascii="Consolas" w:eastAsia="Times New Roman" w:hAnsi="Consolas" w:cs="Times New Roman"/>
-          <w:color w:val="000000" w:themeColor="text1"/>
-          <w:sz w:val="21"/>
-          <w:szCs w:val="21"/>
-        </w:rPr>
-        <w:t>", "type": "hidden", "value": 1</w:t>
-      </w:r>
-      <w:r>
-        <w:rPr>
-          <w:rFonts w:ascii="Consolas" w:eastAsia="Times New Roman" w:hAnsi="Consolas" w:cs="Times New Roman"/>
-          <w:color w:val="000000" w:themeColor="text1"/>
-          <w:sz w:val="21"/>
-          <w:szCs w:val="21"/>
-        </w:rPr>
-        <w:t xml:space="preserve">, </w:t>
-      </w:r>
-      <w:r>
-        <w:rPr>
-          <w:rFonts w:ascii="Consolas" w:eastAsia="Times New Roman" w:hAnsi="Consolas" w:cs="Times New Roman"/>
-          <w:color w:val="000000" w:themeColor="text1"/>
-          <w:sz w:val="21"/>
-          <w:szCs w:val="21"/>
-        </w:rPr>
-        <w:t>"title": "Checklist Id"</w:t>
-      </w:r>
-      <w:r>
-        <w:rPr>
-          <w:rFonts w:ascii="Consolas" w:eastAsia="Times New Roman" w:hAnsi="Consolas" w:cs="Times New Roman"/>
-          <w:color w:val="000000" w:themeColor="text1"/>
-          <w:sz w:val="21"/>
-          <w:szCs w:val="21"/>
-        </w:rPr>
-        <w:t>},</w:t>
-      </w:r>
-    </w:p>
-    <w:p>
-      <w:pPr>
-        <w:spacing w:after="0" w:line="285" w:lineRule="atLeast"/>
-        <w:rPr>
-          <w:rFonts w:ascii="Consolas" w:eastAsia="Times New Roman" w:hAnsi="Consolas" w:cs="Times New Roman"/>
-          <w:color w:val="000000" w:themeColor="text1"/>
-          <w:sz w:val="21"/>
-          <w:szCs w:val="21"/>
-        </w:rPr>
-      </w:pPr>
-      <w:r>
-        <w:rPr>
-          <w:rFonts w:ascii="Consolas" w:eastAsia="Times New Roman" w:hAnsi="Consolas" w:cs="Times New Roman"/>
-          <w:color w:val="000000" w:themeColor="text1"/>
-          <w:sz w:val="21"/>
-          <w:szCs w:val="21"/>
-        </w:rPr>
-        <w:t xml:space="preserve">                {</w:t>
-      </w:r>
-      <w:r>
-        <w:rPr>
-          <w:rFonts w:ascii="Consolas" w:eastAsia="Times New Roman" w:hAnsi="Consolas" w:cs="Times New Roman"/>
-          <w:color w:val="000000" w:themeColor="text1"/>
-          <w:sz w:val="21"/>
-          <w:szCs w:val="21"/>
-        </w:rPr>
-        <w:t>"name": "name", "type": "text"</w:t>
-      </w:r>
-      <w:r>
-        <w:rPr>
-          <w:rFonts w:ascii="Consolas" w:eastAsia="Times New Roman" w:hAnsi="Consolas" w:cs="Times New Roman"/>
-          <w:color w:val="000000" w:themeColor="text1"/>
-          <w:sz w:val="21"/>
-          <w:szCs w:val="21"/>
-        </w:rPr>
-        <w:t xml:space="preserve">, </w:t>
-      </w:r>
-      <w:r>
-        <w:rPr>
-          <w:rFonts w:ascii="Consolas" w:eastAsia="Times New Roman" w:hAnsi="Consolas" w:cs="Times New Roman"/>
-          <w:color w:val="000000" w:themeColor="text1"/>
-          <w:sz w:val="21"/>
-          <w:szCs w:val="21"/>
-        </w:rPr>
-        <w:t>"title": "Name"</w:t>
-      </w:r>
-      <w:r>
-        <w:rPr>
-          <w:rFonts w:ascii="Consolas" w:eastAsia="Times New Roman" w:hAnsi="Consolas" w:cs="Times New Roman"/>
-          <w:color w:val="000000" w:themeColor="text1"/>
-          <w:sz w:val="21"/>
-          <w:szCs w:val="21"/>
-        </w:rPr>
-        <w:t>},</w:t>
-      </w:r>
-    </w:p>
-    <w:p>
-      <w:pPr>
-        <w:spacing w:after="0" w:line="285" w:lineRule="atLeast"/>
-        <w:rPr>
-          <w:rFonts w:ascii="Consolas" w:eastAsia="Times New Roman" w:hAnsi="Consolas" w:cs="Times New Roman"/>
-          <w:color w:val="000000" w:themeColor="text1"/>
-          <w:sz w:val="21"/>
-          <w:szCs w:val="21"/>
-        </w:rPr>
-      </w:pPr>
-      <w:r>
-        <w:rPr>
-          <w:rFonts w:ascii="Consolas" w:eastAsia="Times New Roman" w:hAnsi="Consolas" w:cs="Times New Roman"/>
-          <w:color w:val="000000" w:themeColor="text1"/>
-          <w:sz w:val="21"/>
-          <w:szCs w:val="21"/>
-        </w:rPr>
-        <w:t xml:space="preserve">                {</w:t>
-      </w:r>
-      <w:r>
-        <w:rPr>
-          <w:rFonts w:ascii="Consolas" w:eastAsia="Times New Roman" w:hAnsi="Consolas" w:cs="Times New Roman"/>
-          <w:color w:val="000000" w:themeColor="text1"/>
-          <w:sz w:val="21"/>
-          <w:szCs w:val="21"/>
-        </w:rPr>
-        <w:t>"name": "description", "type": "text"</w:t>
-      </w:r>
-      <w:r>
-        <w:rPr>
-          <w:rFonts w:ascii="Consolas" w:eastAsia="Times New Roman" w:hAnsi="Consolas" w:cs="Times New Roman"/>
-          <w:color w:val="000000" w:themeColor="text1"/>
-          <w:sz w:val="21"/>
-          <w:szCs w:val="21"/>
-        </w:rPr>
-        <w:t xml:space="preserve">, </w:t>
-      </w:r>
-      <w:r>
-        <w:rPr>
-          <w:rFonts w:ascii="Consolas" w:eastAsia="Times New Roman" w:hAnsi="Consolas" w:cs="Times New Roman"/>
-          <w:color w:val="000000" w:themeColor="text1"/>
-          <w:sz w:val="21"/>
-          <w:szCs w:val="21"/>
-        </w:rPr>
-        <w:t>"title": "Description"</w:t>
-      </w:r>
-      <w:r>
-        <w:rPr>
-          <w:rFonts w:ascii="Consolas" w:eastAsia="Times New Roman" w:hAnsi="Consolas" w:cs="Times New Roman"/>
-          <w:color w:val="000000" w:themeColor="text1"/>
-          <w:sz w:val="21"/>
-          <w:szCs w:val="21"/>
-        </w:rPr>
-        <w:t>}</w:t>
-      </w:r>
-    </w:p>
-    <w:p>
-      <w:pPr>
-        <w:spacing w:after="0" w:line="285" w:lineRule="atLeast"/>
-        <w:rPr>
-          <w:rFonts w:ascii="Consolas" w:eastAsia="Times New Roman" w:hAnsi="Consolas" w:cs="Times New Roman"/>
-          <w:color w:val="000000" w:themeColor="text1"/>
-          <w:sz w:val="21"/>
-          <w:szCs w:val="21"/>
-        </w:rPr>
-      </w:pPr>
-      <w:r>
-        <w:rPr>
-          <w:rFonts w:ascii="Consolas" w:eastAsia="Times New Roman" w:hAnsi="Consolas" w:cs="Times New Roman"/>
-          <w:color w:val="000000" w:themeColor="text1"/>
-          <w:sz w:val="21"/>
-          <w:szCs w:val="21"/>
-        </w:rPr>
-        <w:t xml:space="preserve">            ]</w:t>
-      </w:r>
-    </w:p>
-    <w:p>
-      <w:pPr>
-        <w:spacing w:after="0" w:line="285" w:lineRule="atLeast"/>
-        <w:rPr>
-          <w:rFonts w:ascii="Consolas" w:eastAsia="Times New Roman" w:hAnsi="Consolas" w:cs="Times New Roman"/>
-          <w:color w:val="000000" w:themeColor="text1"/>
-          <w:sz w:val="21"/>
-          <w:szCs w:val="21"/>
-        </w:rPr>
-      </w:pPr>
-      <w:r>
-        <w:rPr>
-          <w:rFonts w:ascii="Consolas" w:eastAsia="Times New Roman" w:hAnsi="Consolas" w:cs="Times New Roman"/>
-          <w:color w:val="000000" w:themeColor="text1"/>
-          <w:sz w:val="21"/>
-          <w:szCs w:val="21"/>
-        </w:rPr>
-        <w:t xml:space="preserve">        },</w:t>
-      </w:r>
-    </w:p>
-    <w:p>
-      <w:pPr>
-        <w:spacing w:after="0" w:line="285" w:lineRule="atLeast"/>
-        <w:rPr>
-          <w:rFonts w:ascii="Consolas" w:eastAsia="Times New Roman" w:hAnsi="Consolas" w:cs="Times New Roman"/>
-          <w:color w:val="000000" w:themeColor="text1"/>
-          <w:sz w:val="21"/>
-          <w:szCs w:val="21"/>
-        </w:rPr>
-      </w:pPr>
-      <w:r>
-        <w:rPr>
-          <w:rFonts w:ascii="Consolas" w:eastAsia="Times New Roman" w:hAnsi="Consolas" w:cs="Times New Roman"/>
-          <w:color w:val="000000" w:themeColor="text1"/>
-          <w:sz w:val="21"/>
-          <w:szCs w:val="21"/>
-        </w:rPr>
-        <w:t xml:space="preserve">        {</w:t>
-      </w:r>
-    </w:p>
-    <w:p>
-      <w:pPr>
-        <w:spacing w:after="0" w:line="285" w:lineRule="atLeast"/>
-        <w:rPr>
-          <w:rFonts w:ascii="Consolas" w:eastAsia="Times New Roman" w:hAnsi="Consolas" w:cs="Times New Roman"/>
-          <w:color w:val="000000" w:themeColor="text1"/>
-          <w:sz w:val="21"/>
-          <w:szCs w:val="21"/>
-        </w:rPr>
-      </w:pPr>
-      <w:r>
-        <w:rPr>
-          <w:rFonts w:ascii="Consolas" w:eastAsia="Times New Roman" w:hAnsi="Consolas" w:cs="Times New Roman"/>
-          <w:color w:val="000000" w:themeColor="text1"/>
-          <w:sz w:val="21"/>
-          <w:szCs w:val="21"/>
-        </w:rPr>
-        <w:t xml:space="preserve">            "name": "delete-checklist",</w:t>
-      </w:r>
-    </w:p>
-    <w:p>
-      <w:pPr>
-        <w:spacing w:after="0" w:line="285" w:lineRule="atLeast"/>
-        <w:rPr>
-          <w:rFonts w:ascii="Consolas" w:eastAsia="Times New Roman" w:hAnsi="Consolas" w:cs="Times New Roman"/>
-          <w:color w:val="000000" w:themeColor="text1"/>
-          <w:sz w:val="21"/>
-          <w:szCs w:val="21"/>
-        </w:rPr>
-      </w:pPr>
-      <w:r>
-        <w:rPr>
-          <w:rFonts w:ascii="Consolas" w:eastAsia="Times New Roman" w:hAnsi="Consolas" w:cs="Times New Roman"/>
-          <w:color w:val="000000" w:themeColor="text1"/>
-          <w:sz w:val="21"/>
-          <w:szCs w:val="21"/>
-        </w:rPr>
-        <w:t xml:space="preserve">            "title": "Delete Checklist",</w:t>
-      </w:r>
-    </w:p>
-    <w:p>
-      <w:pPr>
-        <w:spacing w:after="0" w:line="285" w:lineRule="atLeast"/>
-        <w:rPr>
-          <w:rFonts w:ascii="Consolas" w:eastAsia="Times New Roman" w:hAnsi="Consolas" w:cs="Times New Roman"/>
-          <w:color w:val="000000" w:themeColor="text1"/>
-          <w:sz w:val="21"/>
-          <w:szCs w:val="21"/>
-        </w:rPr>
-      </w:pPr>
-      <w:r>
-        <w:rPr>
-          <w:rFonts w:ascii="Consolas" w:eastAsia="Times New Roman" w:hAnsi="Consolas" w:cs="Times New Roman"/>
-          <w:color w:val="000000" w:themeColor="text1"/>
-          <w:sz w:val="21"/>
-          <w:szCs w:val="21"/>
-        </w:rPr>
-        <w:t xml:space="preserve">            "method": "DELETE",</w:t>
-      </w:r>
-    </w:p>
-    <w:p>
-      <w:pPr>
-        <w:spacing w:after="0" w:line="285" w:lineRule="atLeast"/>
-        <w:rPr>
-          <w:rFonts w:ascii="Consolas" w:eastAsia="Times New Roman" w:hAnsi="Consolas" w:cs="Times New Roman"/>
-          <w:color w:val="000000" w:themeColor="text1"/>
-          <w:sz w:val="21"/>
-          <w:szCs w:val="21"/>
-        </w:rPr>
-      </w:pPr>
-      <w:r>
-        <w:rPr>
-          <w:rFonts w:ascii="Consolas" w:eastAsia="Times New Roman" w:hAnsi="Consolas" w:cs="Times New Roman"/>
-          <w:color w:val="000000" w:themeColor="text1"/>
-          <w:sz w:val="21"/>
-          <w:szCs w:val="21"/>
-        </w:rPr>
-        <w:t xml:space="preserve">            "</w:t>
-      </w:r>
-      <w:proofErr w:type="spellStart"/>
-      <w:r>
-        <w:rPr>
-          <w:rFonts w:ascii="Consolas" w:eastAsia="Times New Roman" w:hAnsi="Consolas" w:cs="Times New Roman"/>
-          <w:color w:val="000000" w:themeColor="text1"/>
-          <w:sz w:val="21"/>
-          <w:szCs w:val="21"/>
-        </w:rPr>
-        <w:t>href</w:t>
-      </w:r>
-      <w:proofErr w:type="spellEnd"/>
-      <w:r>
-        <w:rPr>
-          <w:rFonts w:ascii="Consolas" w:eastAsia="Times New Roman" w:hAnsi="Consolas" w:cs="Times New Roman"/>
-          <w:color w:val="000000" w:themeColor="text1"/>
-          <w:sz w:val="21"/>
-          <w:szCs w:val="21"/>
-        </w:rPr>
-        <w:t>": "/checklists/1",</w:t>
-      </w:r>
-    </w:p>
-    <w:p>
-      <w:pPr>
-        <w:spacing w:after="0" w:line="285" w:lineRule="atLeast"/>
-        <w:rPr>
-          <w:rFonts w:ascii="Consolas" w:eastAsia="Times New Roman" w:hAnsi="Consolas" w:cs="Times New Roman"/>
-          <w:color w:val="000000" w:themeColor="text1"/>
-          <w:sz w:val="21"/>
-          <w:szCs w:val="21"/>
-        </w:rPr>
-      </w:pPr>
-      <w:r>
-        <w:rPr>
-          <w:rFonts w:ascii="Consolas" w:eastAsia="Times New Roman" w:hAnsi="Consolas" w:cs="Times New Roman"/>
-          <w:color w:val="000000" w:themeColor="text1"/>
-          <w:sz w:val="21"/>
-          <w:szCs w:val="21"/>
-        </w:rPr>
-        <w:t xml:space="preserve">            "type": "application/x-www-form-</w:t>
-      </w:r>
-      <w:proofErr w:type="spellStart"/>
-      <w:r>
-        <w:rPr>
-          <w:rFonts w:ascii="Consolas" w:eastAsia="Times New Roman" w:hAnsi="Consolas" w:cs="Times New Roman"/>
-          <w:color w:val="000000" w:themeColor="text1"/>
-          <w:sz w:val="21"/>
-          <w:szCs w:val="21"/>
-        </w:rPr>
-        <w:t>urlencoded</w:t>
-      </w:r>
-      <w:proofErr w:type="spellEnd"/>
-      <w:r>
-        <w:rPr>
-          <w:rFonts w:ascii="Consolas" w:eastAsia="Times New Roman" w:hAnsi="Consolas" w:cs="Times New Roman"/>
-          <w:color w:val="000000" w:themeColor="text1"/>
-          <w:sz w:val="21"/>
-          <w:szCs w:val="21"/>
-        </w:rPr>
-        <w:t>"</w:t>
-      </w:r>
-    </w:p>
-    <w:p>
-      <w:pPr>
-        <w:spacing w:after="0" w:line="285" w:lineRule="atLeast"/>
-        <w:rPr>
-          <w:rFonts w:ascii="Consolas" w:eastAsia="Times New Roman" w:hAnsi="Consolas" w:cs="Times New Roman"/>
-          <w:color w:val="000000" w:themeColor="text1"/>
-          <w:sz w:val="21"/>
-          <w:szCs w:val="21"/>
-        </w:rPr>
-      </w:pPr>
-      <w:r>
-        <w:rPr>
-          <w:rFonts w:ascii="Consolas" w:eastAsia="Times New Roman" w:hAnsi="Consolas" w:cs="Times New Roman"/>
-          <w:color w:val="000000" w:themeColor="text1"/>
-          <w:sz w:val="21"/>
-          <w:szCs w:val="21"/>
-        </w:rPr>
-        <w:t xml:space="preserve">        },</w:t>
-      </w:r>
-    </w:p>
-    <w:p>
-      <w:pPr>
-        <w:spacing w:after="0" w:line="285" w:lineRule="atLeast"/>
-        <w:rPr>
-          <w:rFonts w:ascii="Consolas" w:eastAsia="Times New Roman" w:hAnsi="Consolas" w:cs="Times New Roman"/>
-          <w:color w:val="000000" w:themeColor="text1"/>
-          <w:sz w:val="21"/>
-          <w:szCs w:val="21"/>
-        </w:rPr>
-      </w:pPr>
-      <w:r>
-        <w:rPr>
-          <w:rFonts w:ascii="Consolas" w:eastAsia="Times New Roman" w:hAnsi="Consolas" w:cs="Times New Roman"/>
-          <w:color w:val="000000" w:themeColor="text1"/>
-          <w:sz w:val="21"/>
-          <w:szCs w:val="21"/>
-        </w:rPr>
-        <w:t xml:space="preserve">        {</w:t>
-      </w:r>
-    </w:p>
-    <w:p>
-      <w:pPr>
-        <w:spacing w:after="0" w:line="285" w:lineRule="atLeast"/>
-        <w:rPr>
-          <w:rFonts w:ascii="Consolas" w:eastAsia="Times New Roman" w:hAnsi="Consolas" w:cs="Times New Roman"/>
-          <w:color w:val="000000" w:themeColor="text1"/>
-          <w:sz w:val="21"/>
-          <w:szCs w:val="21"/>
-        </w:rPr>
-      </w:pPr>
-      <w:r>
-        <w:rPr>
-          <w:rFonts w:ascii="Consolas" w:eastAsia="Times New Roman" w:hAnsi="Consolas" w:cs="Times New Roman"/>
-          <w:color w:val="000000" w:themeColor="text1"/>
-          <w:sz w:val="21"/>
-          <w:szCs w:val="21"/>
-        </w:rPr>
-        <w:t xml:space="preserve">            "name": "update-checklist",</w:t>
-      </w:r>
-    </w:p>
-    <w:p>
-      <w:pPr>
-        <w:spacing w:after="0" w:line="285" w:lineRule="atLeast"/>
-        <w:rPr>
-          <w:rFonts w:ascii="Consolas" w:eastAsia="Times New Roman" w:hAnsi="Consolas" w:cs="Times New Roman"/>
-          <w:color w:val="000000" w:themeColor="text1"/>
-          <w:sz w:val="21"/>
-          <w:szCs w:val="21"/>
-        </w:rPr>
-      </w:pPr>
-      <w:r>
-        <w:rPr>
-          <w:rFonts w:ascii="Consolas" w:eastAsia="Times New Roman" w:hAnsi="Consolas" w:cs="Times New Roman"/>
-          <w:color w:val="000000" w:themeColor="text1"/>
-          <w:sz w:val="21"/>
-          <w:szCs w:val="21"/>
-        </w:rPr>
-        <w:t xml:space="preserve">            "title": "Update Checklist",</w:t>
-      </w:r>
-    </w:p>
-    <w:p>
-      <w:pPr>
-        <w:spacing w:after="0" w:line="285" w:lineRule="atLeast"/>
-        <w:rPr>
-          <w:rFonts w:ascii="Consolas" w:eastAsia="Times New Roman" w:hAnsi="Consolas" w:cs="Times New Roman"/>
-          <w:color w:val="000000" w:themeColor="text1"/>
-          <w:sz w:val="21"/>
-          <w:szCs w:val="21"/>
-        </w:rPr>
-      </w:pPr>
-      <w:r>
-        <w:rPr>
-          <w:rFonts w:ascii="Consolas" w:eastAsia="Times New Roman" w:hAnsi="Consolas" w:cs="Times New Roman"/>
-          <w:color w:val="000000" w:themeColor="text1"/>
-          <w:sz w:val="21"/>
-          <w:szCs w:val="21"/>
-        </w:rPr>
-        <w:t xml:space="preserve">            "method": "PUT",</w:t>
-      </w:r>
-    </w:p>
-    <w:p>
-      <w:pPr>
-        <w:spacing w:after="0" w:line="285" w:lineRule="atLeast"/>
-        <w:rPr>
-          <w:rFonts w:ascii="Consolas" w:eastAsia="Times New Roman" w:hAnsi="Consolas" w:cs="Times New Roman"/>
-          <w:color w:val="000000" w:themeColor="text1"/>
-          <w:sz w:val="21"/>
-          <w:szCs w:val="21"/>
-        </w:rPr>
-      </w:pPr>
-      <w:r>
-        <w:rPr>
-          <w:rFonts w:ascii="Consolas" w:eastAsia="Times New Roman" w:hAnsi="Consolas" w:cs="Times New Roman"/>
-          <w:color w:val="000000" w:themeColor="text1"/>
-          <w:sz w:val="21"/>
-          <w:szCs w:val="21"/>
-        </w:rPr>
-        <w:t xml:space="preserve">            "</w:t>
-      </w:r>
-      <w:proofErr w:type="spellStart"/>
-      <w:r>
-        <w:rPr>
-          <w:rFonts w:ascii="Consolas" w:eastAsia="Times New Roman" w:hAnsi="Consolas" w:cs="Times New Roman"/>
-          <w:color w:val="000000" w:themeColor="text1"/>
-          <w:sz w:val="21"/>
-          <w:szCs w:val="21"/>
-        </w:rPr>
-        <w:t>href</w:t>
-      </w:r>
-      <w:proofErr w:type="spellEnd"/>
-      <w:r>
-        <w:rPr>
-          <w:rFonts w:ascii="Consolas" w:eastAsia="Times New Roman" w:hAnsi="Consolas" w:cs="Times New Roman"/>
-          <w:color w:val="000000" w:themeColor="text1"/>
-          <w:sz w:val="21"/>
-          <w:szCs w:val="21"/>
-        </w:rPr>
-        <w:t>": "/checklists/1",</w:t>
-      </w:r>
-    </w:p>
-    <w:p>
-      <w:pPr>
-        <w:spacing w:after="0" w:line="285" w:lineRule="atLeast"/>
-        <w:rPr>
-          <w:rFonts w:ascii="Consolas" w:eastAsia="Times New Roman" w:hAnsi="Consolas" w:cs="Times New Roman"/>
-          <w:color w:val="000000" w:themeColor="text1"/>
-          <w:sz w:val="21"/>
-          <w:szCs w:val="21"/>
-        </w:rPr>
-      </w:pPr>
-      <w:r>
-        <w:rPr>
-          <w:rFonts w:ascii="Consolas" w:eastAsia="Times New Roman" w:hAnsi="Consolas" w:cs="Times New Roman"/>
-          <w:color w:val="000000" w:themeColor="text1"/>
-          <w:sz w:val="21"/>
-          <w:szCs w:val="21"/>
-        </w:rPr>
-        <w:t xml:space="preserve">            "type": "application/</w:t>
-      </w:r>
-      <w:proofErr w:type="spellStart"/>
-      <w:r>
-        <w:rPr>
-          <w:rFonts w:ascii="Consolas" w:eastAsia="Times New Roman" w:hAnsi="Consolas" w:cs="Times New Roman"/>
-          <w:color w:val="000000" w:themeColor="text1"/>
-          <w:sz w:val="21"/>
-          <w:szCs w:val="21"/>
-        </w:rPr>
-        <w:t>json</w:t>
-      </w:r>
-      <w:proofErr w:type="spellEnd"/>
-      <w:r>
-        <w:rPr>
-          <w:rFonts w:ascii="Consolas" w:eastAsia="Times New Roman" w:hAnsi="Consolas" w:cs="Times New Roman"/>
-          <w:color w:val="000000" w:themeColor="text1"/>
-          <w:sz w:val="21"/>
-          <w:szCs w:val="21"/>
-        </w:rPr>
-        <w:t>",</w:t>
-      </w:r>
-    </w:p>
-    <w:p>
-      <w:pPr>
-        <w:spacing w:after="0" w:line="285" w:lineRule="atLeast"/>
-        <w:rPr>
-          <w:rFonts w:ascii="Consolas" w:eastAsia="Times New Roman" w:hAnsi="Consolas" w:cs="Times New Roman"/>
-          <w:color w:val="000000" w:themeColor="text1"/>
-          <w:sz w:val="21"/>
-          <w:szCs w:val="21"/>
-        </w:rPr>
-      </w:pPr>
-      <w:r>
-        <w:rPr>
-          <w:rFonts w:ascii="Consolas" w:eastAsia="Times New Roman" w:hAnsi="Consolas" w:cs="Times New Roman"/>
-          <w:color w:val="000000" w:themeColor="text1"/>
-          <w:sz w:val="21"/>
-          <w:szCs w:val="21"/>
-        </w:rPr>
-        <w:t xml:space="preserve">            "fields": [</w:t>
-      </w:r>
-    </w:p>
-    <w:p>
-      <w:pPr>
-        <w:spacing w:after="0" w:line="285" w:lineRule="atLeast"/>
-        <w:rPr>
-          <w:rFonts w:ascii="Consolas" w:eastAsia="Times New Roman" w:hAnsi="Consolas" w:cs="Times New Roman"/>
-          <w:color w:val="000000" w:themeColor="text1"/>
-          <w:sz w:val="21"/>
-          <w:szCs w:val="21"/>
-        </w:rPr>
-      </w:pPr>
-      <w:r>
-        <w:rPr>
-          <w:rFonts w:ascii="Consolas" w:eastAsia="Times New Roman" w:hAnsi="Consolas" w:cs="Times New Roman"/>
-          <w:color w:val="000000" w:themeColor="text1"/>
-          <w:sz w:val="21"/>
-          <w:szCs w:val="21"/>
-        </w:rPr>
-        <w:t xml:space="preserve">                {</w:t>
-      </w:r>
-      <w:r>
-        <w:rPr>
-          <w:rFonts w:ascii="Consolas" w:eastAsia="Times New Roman" w:hAnsi="Consolas" w:cs="Times New Roman"/>
-          <w:color w:val="000000" w:themeColor="text1"/>
-          <w:sz w:val="21"/>
-          <w:szCs w:val="21"/>
-        </w:rPr>
-        <w:t>"name": "</w:t>
-      </w:r>
-      <w:r>
-        <w:rPr>
-          <w:rFonts w:ascii="Consolas" w:eastAsia="Times New Roman" w:hAnsi="Consolas" w:cs="Times New Roman"/>
-          <w:color w:val="000000" w:themeColor="text1"/>
-          <w:sz w:val="21"/>
-          <w:szCs w:val="21"/>
-        </w:rPr>
-        <w:t xml:space="preserve"> </w:t>
-      </w:r>
-      <w:proofErr w:type="spellStart"/>
-      <w:r>
-        <w:rPr>
-          <w:rFonts w:ascii="Consolas" w:eastAsia="Times New Roman" w:hAnsi="Consolas" w:cs="Times New Roman"/>
-          <w:color w:val="000000" w:themeColor="text1"/>
-          <w:sz w:val="21"/>
-          <w:szCs w:val="21"/>
-        </w:rPr>
-        <w:t>checklist_</w:t>
-      </w:r>
-      <w:r>
-        <w:rPr>
-          <w:rFonts w:ascii="Consolas" w:eastAsia="Times New Roman" w:hAnsi="Consolas" w:cs="Times New Roman"/>
-          <w:color w:val="000000" w:themeColor="text1"/>
-          <w:sz w:val="21"/>
-          <w:szCs w:val="21"/>
-        </w:rPr>
-        <w:t>id</w:t>
-      </w:r>
-      <w:proofErr w:type="spellEnd"/>
-      <w:r>
-        <w:rPr>
-          <w:rFonts w:ascii="Consolas" w:eastAsia="Times New Roman" w:hAnsi="Consolas" w:cs="Times New Roman"/>
-          <w:color w:val="000000" w:themeColor="text1"/>
-          <w:sz w:val="21"/>
-          <w:szCs w:val="21"/>
-        </w:rPr>
-        <w:t>", "type": "hidden", "value": 1</w:t>
-      </w:r>
-      <w:r>
-        <w:rPr>
-          <w:rFonts w:ascii="Consolas" w:eastAsia="Times New Roman" w:hAnsi="Consolas" w:cs="Times New Roman"/>
-          <w:color w:val="000000" w:themeColor="text1"/>
-          <w:sz w:val="21"/>
-          <w:szCs w:val="21"/>
-        </w:rPr>
-        <w:t xml:space="preserve">, </w:t>
-      </w:r>
-      <w:r>
-        <w:rPr>
-          <w:rFonts w:ascii="Consolas" w:eastAsia="Times New Roman" w:hAnsi="Consolas" w:cs="Times New Roman"/>
-          <w:color w:val="000000" w:themeColor="text1"/>
-          <w:sz w:val="21"/>
-          <w:szCs w:val="21"/>
-        </w:rPr>
-        <w:t>"title": "Checklist Id"</w:t>
-      </w:r>
-      <w:r>
-        <w:rPr>
-          <w:rFonts w:ascii="Consolas" w:eastAsia="Times New Roman" w:hAnsi="Consolas" w:cs="Times New Roman"/>
-          <w:color w:val="000000" w:themeColor="text1"/>
-          <w:sz w:val="21"/>
-          <w:szCs w:val="21"/>
-        </w:rPr>
-        <w:t>},</w:t>
-      </w:r>
-    </w:p>
-    <w:p>
-      <w:pPr>
-        <w:spacing w:after="0" w:line="285" w:lineRule="atLeast"/>
-        <w:rPr>
-          <w:rFonts w:ascii="Consolas" w:eastAsia="Times New Roman" w:hAnsi="Consolas" w:cs="Times New Roman"/>
-          <w:color w:val="000000" w:themeColor="text1"/>
-          <w:sz w:val="21"/>
-          <w:szCs w:val="21"/>
-        </w:rPr>
-      </w:pPr>
-      <w:r>
-        <w:rPr>
-          <w:rFonts w:ascii="Consolas" w:eastAsia="Times New Roman" w:hAnsi="Consolas" w:cs="Times New Roman"/>
-          <w:color w:val="000000" w:themeColor="text1"/>
-          <w:sz w:val="21"/>
-          <w:szCs w:val="21"/>
-        </w:rPr>
-        <w:t xml:space="preserve">                {</w:t>
-      </w:r>
-      <w:r>
-        <w:rPr>
-          <w:rFonts w:ascii="Consolas" w:eastAsia="Times New Roman" w:hAnsi="Consolas" w:cs="Times New Roman"/>
-          <w:color w:val="000000" w:themeColor="text1"/>
-          <w:sz w:val="21"/>
-          <w:szCs w:val="21"/>
-        </w:rPr>
-        <w:t>"name": "name", "type": "text"</w:t>
-      </w:r>
-      <w:r>
-        <w:rPr>
-          <w:rFonts w:ascii="Consolas" w:eastAsia="Times New Roman" w:hAnsi="Consolas" w:cs="Times New Roman"/>
-          <w:color w:val="000000" w:themeColor="text1"/>
-          <w:sz w:val="21"/>
-          <w:szCs w:val="21"/>
-        </w:rPr>
-        <w:t xml:space="preserve">, </w:t>
-      </w:r>
-      <w:r>
-        <w:rPr>
-          <w:rFonts w:ascii="Consolas" w:eastAsia="Times New Roman" w:hAnsi="Consolas" w:cs="Times New Roman"/>
-          <w:color w:val="000000" w:themeColor="text1"/>
-          <w:sz w:val="21"/>
-          <w:szCs w:val="21"/>
-        </w:rPr>
-        <w:t>"title": "Name"</w:t>
-      </w:r>
-      <w:r>
-        <w:rPr>
-          <w:rFonts w:ascii="Consolas" w:eastAsia="Times New Roman" w:hAnsi="Consolas" w:cs="Times New Roman"/>
-          <w:color w:val="000000" w:themeColor="text1"/>
-          <w:sz w:val="21"/>
-          <w:szCs w:val="21"/>
-        </w:rPr>
-        <w:t>},</w:t>
+        <w:t xml:space="preserve">    "links": [</w:t>
       </w:r>
     </w:p>
     <w:p>
@@ -3114,171 +3119,6 @@
           <w:szCs w:val="21"/>
         </w:rPr>
         <w:lastRenderedPageBreak/>
-        <w:t xml:space="preserve">       </w:t>
-      </w:r>
-      <w:r>
-        <w:rPr>
-          <w:rFonts w:ascii="Consolas" w:eastAsia="Times New Roman" w:hAnsi="Consolas" w:cs="Times New Roman"/>
-          <w:color w:val="000000" w:themeColor="text1"/>
-          <w:sz w:val="21"/>
-          <w:szCs w:val="21"/>
-        </w:rPr>
-        <w:t xml:space="preserve">         {</w:t>
-      </w:r>
-      <w:r>
-        <w:rPr>
-          <w:rFonts w:ascii="Consolas" w:eastAsia="Times New Roman" w:hAnsi="Consolas" w:cs="Times New Roman"/>
-          <w:color w:val="000000" w:themeColor="text1"/>
-          <w:sz w:val="21"/>
-          <w:szCs w:val="21"/>
-        </w:rPr>
-        <w:t>"name": "</w:t>
-      </w:r>
-      <w:proofErr w:type="spellStart"/>
-      <w:r>
-        <w:rPr>
-          <w:rFonts w:ascii="Consolas" w:eastAsia="Times New Roman" w:hAnsi="Consolas" w:cs="Times New Roman"/>
-          <w:color w:val="000000" w:themeColor="text1"/>
-          <w:sz w:val="21"/>
-          <w:szCs w:val="21"/>
-        </w:rPr>
-        <w:t>completion_date</w:t>
-      </w:r>
-      <w:proofErr w:type="spellEnd"/>
-      <w:r>
-        <w:rPr>
-          <w:rFonts w:ascii="Consolas" w:eastAsia="Times New Roman" w:hAnsi="Consolas" w:cs="Times New Roman"/>
-          <w:color w:val="000000" w:themeColor="text1"/>
-          <w:sz w:val="21"/>
-          <w:szCs w:val="21"/>
-        </w:rPr>
-        <w:t>", "type": "text"</w:t>
-      </w:r>
-      <w:r>
-        <w:rPr>
-          <w:rFonts w:ascii="Consolas" w:eastAsia="Times New Roman" w:hAnsi="Consolas" w:cs="Times New Roman"/>
-          <w:color w:val="000000" w:themeColor="text1"/>
-          <w:sz w:val="21"/>
-          <w:szCs w:val="21"/>
-        </w:rPr>
-        <w:t xml:space="preserve">, </w:t>
-      </w:r>
-      <w:r>
-        <w:rPr>
-          <w:rFonts w:ascii="Consolas" w:eastAsia="Times New Roman" w:hAnsi="Consolas" w:cs="Times New Roman"/>
-          <w:color w:val="000000" w:themeColor="text1"/>
-          <w:sz w:val="21"/>
-          <w:szCs w:val="21"/>
-        </w:rPr>
-        <w:t>"title": "Completion Date"</w:t>
-      </w:r>
-      <w:r>
-        <w:rPr>
-          <w:rFonts w:ascii="Consolas" w:eastAsia="Times New Roman" w:hAnsi="Consolas" w:cs="Times New Roman"/>
-          <w:color w:val="000000" w:themeColor="text1"/>
-          <w:sz w:val="21"/>
-          <w:szCs w:val="21"/>
-        </w:rPr>
-        <w:t>}</w:t>
-      </w:r>
-    </w:p>
-    <w:p>
-      <w:pPr>
-        <w:spacing w:after="0" w:line="285" w:lineRule="atLeast"/>
-        <w:rPr>
-          <w:rFonts w:ascii="Consolas" w:eastAsia="Times New Roman" w:hAnsi="Consolas" w:cs="Times New Roman"/>
-          <w:color w:val="000000" w:themeColor="text1"/>
-          <w:sz w:val="21"/>
-          <w:szCs w:val="21"/>
-        </w:rPr>
-      </w:pPr>
-      <w:r>
-        <w:rPr>
-          <w:rFonts w:ascii="Consolas" w:eastAsia="Times New Roman" w:hAnsi="Consolas" w:cs="Times New Roman"/>
-          <w:color w:val="000000" w:themeColor="text1"/>
-          <w:sz w:val="21"/>
-          <w:szCs w:val="21"/>
-        </w:rPr>
-        <w:t xml:space="preserve">            ]</w:t>
-      </w:r>
-    </w:p>
-    <w:p>
-      <w:pPr>
-        <w:spacing w:after="0" w:line="285" w:lineRule="atLeast"/>
-        <w:rPr>
-          <w:rFonts w:ascii="Consolas" w:eastAsia="Times New Roman" w:hAnsi="Consolas" w:cs="Times New Roman"/>
-          <w:color w:val="000000" w:themeColor="text1"/>
-          <w:sz w:val="21"/>
-          <w:szCs w:val="21"/>
-        </w:rPr>
-      </w:pPr>
-      <w:r>
-        <w:rPr>
-          <w:rFonts w:ascii="Consolas" w:eastAsia="Times New Roman" w:hAnsi="Consolas" w:cs="Times New Roman"/>
-          <w:color w:val="000000" w:themeColor="text1"/>
-          <w:sz w:val="21"/>
-          <w:szCs w:val="21"/>
-        </w:rPr>
-        <w:t xml:space="preserve">        }</w:t>
-      </w:r>
-    </w:p>
-    <w:p>
-      <w:pPr>
-        <w:spacing w:after="0" w:line="285" w:lineRule="atLeast"/>
-        <w:rPr>
-          <w:rFonts w:ascii="Consolas" w:eastAsia="Times New Roman" w:hAnsi="Consolas" w:cs="Times New Roman"/>
-          <w:color w:val="000000" w:themeColor="text1"/>
-          <w:sz w:val="21"/>
-          <w:szCs w:val="21"/>
-        </w:rPr>
-      </w:pPr>
-      <w:r>
-        <w:rPr>
-          <w:rFonts w:ascii="Consolas" w:eastAsia="Times New Roman" w:hAnsi="Consolas" w:cs="Times New Roman"/>
-          <w:color w:val="000000" w:themeColor="text1"/>
-          <w:sz w:val="21"/>
-          <w:szCs w:val="21"/>
-        </w:rPr>
-        <w:t xml:space="preserve">    ],</w:t>
-      </w:r>
-    </w:p>
-    <w:p>
-      <w:pPr>
-        <w:spacing w:after="0" w:line="285" w:lineRule="atLeast"/>
-        <w:rPr>
-          <w:rFonts w:ascii="Consolas" w:eastAsia="Times New Roman" w:hAnsi="Consolas" w:cs="Times New Roman"/>
-          <w:color w:val="000000" w:themeColor="text1"/>
-          <w:sz w:val="21"/>
-          <w:szCs w:val="21"/>
-        </w:rPr>
-      </w:pPr>
-      <w:r>
-        <w:rPr>
-          <w:rFonts w:ascii="Consolas" w:eastAsia="Times New Roman" w:hAnsi="Consolas" w:cs="Times New Roman"/>
-          <w:color w:val="000000" w:themeColor="text1"/>
-          <w:sz w:val="21"/>
-          <w:szCs w:val="21"/>
-        </w:rPr>
-        <w:t xml:space="preserve">    "links": [</w:t>
-      </w:r>
-    </w:p>
-    <w:p>
-      <w:pPr>
-        <w:spacing w:after="0" w:line="285" w:lineRule="atLeast"/>
-        <w:rPr>
-          <w:rFonts w:ascii="Consolas" w:eastAsia="Times New Roman" w:hAnsi="Consolas" w:cs="Times New Roman"/>
-          <w:color w:val="000000" w:themeColor="text1"/>
-          <w:sz w:val="21"/>
-          <w:szCs w:val="21"/>
-        </w:rPr>
-      </w:pPr>
-      <w:r>
-        <w:rPr>
-          <w:rFonts w:ascii="Consolas" w:eastAsia="Times New Roman" w:hAnsi="Consolas" w:cs="Times New Roman"/>
-          <w:color w:val="000000" w:themeColor="text1"/>
-          <w:sz w:val="21"/>
-          <w:szCs w:val="21"/>
-        </w:rPr>
         <w:t xml:space="preserve">        {</w:t>
       </w:r>
       <w:r>
@@ -5679,48 +5519,10 @@
           <w:sz w:val="21"/>
           <w:szCs w:val="21"/>
         </w:rPr>
-        <w:t>/3",</w:t>
-      </w:r>
-    </w:p>
-    <w:p>
-      <w:pPr>
-        <w:spacing w:after="0" w:line="285" w:lineRule="atLeast"/>
-        <w:rPr>
-          <w:rFonts w:ascii="Consolas" w:eastAsia="Times New Roman" w:hAnsi="Consolas" w:cs="Times New Roman"/>
-          <w:color w:val="000000" w:themeColor="text1"/>
-          <w:sz w:val="21"/>
-          <w:szCs w:val="21"/>
-        </w:rPr>
-      </w:pPr>
-      <w:r>
-        <w:rPr>
-          <w:rFonts w:ascii="Consolas" w:eastAsia="Times New Roman" w:hAnsi="Consolas" w:cs="Times New Roman"/>
-          <w:color w:val="000000" w:themeColor="text1"/>
-          <w:sz w:val="21"/>
-          <w:szCs w:val="21"/>
-        </w:rPr>
-        <w:t xml:space="preserve">            "type": "application/x-www-form-</w:t>
-      </w:r>
-      <w:proofErr w:type="spellStart"/>
-      <w:r>
-        <w:rPr>
-          <w:rFonts w:ascii="Consolas" w:eastAsia="Times New Roman" w:hAnsi="Consolas" w:cs="Times New Roman"/>
-          <w:color w:val="000000" w:themeColor="text1"/>
-          <w:sz w:val="21"/>
-          <w:szCs w:val="21"/>
-        </w:rPr>
-        <w:t>urlencoded</w:t>
-      </w:r>
-      <w:proofErr w:type="spellEnd"/>
-      <w:r>
-        <w:rPr>
-          <w:rFonts w:ascii="Consolas" w:eastAsia="Times New Roman" w:hAnsi="Consolas" w:cs="Times New Roman"/>
-          <w:color w:val="000000" w:themeColor="text1"/>
-          <w:sz w:val="21"/>
-          <w:szCs w:val="21"/>
-        </w:rPr>
-        <w:t>"</w:t>
-      </w:r>
+        <w:t>/3"</w:t>
+      </w:r>
+      <w:bookmarkStart w:id="1" w:name="_GoBack"/>
+      <w:bookmarkEnd w:id="1"/>
     </w:p>
     <w:p>
       <w:pPr>
@@ -9794,18 +9596,7 @@
           <w:sz w:val="21"/>
           <w:szCs w:val="21"/>
         </w:rPr>
-        <w:t>"title": "</w:t>
-      </w:r>
-      <w:bookmarkStart w:id="1" w:name="_GoBack"/>
-      <w:bookmarkEnd w:id="1"/>
-      <w:r>
-        <w:rPr>
-          <w:rFonts w:ascii="Consolas" w:eastAsia="Times New Roman" w:hAnsi="Consolas" w:cs="Times New Roman"/>
-          <w:color w:val="000000" w:themeColor="text1"/>
-          <w:sz w:val="21"/>
-          <w:szCs w:val="21"/>
-        </w:rPr>
-        <w:t>Checklist Id"</w:t>
+        <w:t>"title": "Checklist Id"</w:t>
       </w:r>
       <w:r>
         <w:rPr>
@@ -9844,7 +9635,16 @@
           <w:sz w:val="21"/>
           <w:szCs w:val="21"/>
         </w:rPr>
-        <w:t>completion_date</w:t>
+        <w:t>completionD</w:t>
+      </w:r>
+      <w:r>
+        <w:rPr>
+          <w:rFonts w:ascii="Consolas" w:eastAsia="Times New Roman" w:hAnsi="Consolas" w:cs="Times New Roman"/>
+          <w:color w:val="000000" w:themeColor="text1"/>
+          <w:sz w:val="21"/>
+          <w:szCs w:val="21"/>
+        </w:rPr>
+        <w:t>ate</w:t>
       </w:r>
       <w:proofErr w:type="spellEnd"/>
       <w:r>

</xml_diff>

<commit_message>
Add checklisttemplate specific route and its items routes.
</commit_message>
<xml_diff>
--- a/doc.docx
+++ b/doc.docx
@@ -1239,34 +1239,47 @@
           <w:color w:val="000000" w:themeColor="text1"/>
           <w:sz w:val="21"/>
           <w:szCs w:val="21"/>
-        </w:rPr>
-      </w:pPr>
-      <w:r>
-        <w:rPr>
-          <w:rFonts w:ascii="Consolas" w:eastAsia="Times New Roman" w:hAnsi="Consolas" w:cs="Times New Roman"/>
-          <w:color w:val="000000" w:themeColor="text1"/>
-          <w:sz w:val="21"/>
-          <w:szCs w:val="21"/>
-        </w:rPr>
-        <w:t xml:space="preserve">        }</w:t>
-      </w:r>
-    </w:p>
-    <w:p>
-      <w:pPr>
-        <w:spacing w:after="0" w:line="285" w:lineRule="atLeast"/>
-        <w:rPr>
-          <w:rFonts w:ascii="Consolas" w:eastAsia="Times New Roman" w:hAnsi="Consolas" w:cs="Times New Roman"/>
-          <w:color w:val="000000" w:themeColor="text1"/>
-          <w:sz w:val="21"/>
-          <w:szCs w:val="21"/>
-        </w:rPr>
-      </w:pPr>
-      <w:r>
-        <w:rPr>
-          <w:rFonts w:ascii="Consolas" w:eastAsia="Times New Roman" w:hAnsi="Consolas" w:cs="Times New Roman"/>
-          <w:color w:val="000000" w:themeColor="text1"/>
-          <w:sz w:val="21"/>
-          <w:szCs w:val="21"/>
+          <w:lang w:val="pt-PT"/>
+        </w:rPr>
+      </w:pPr>
+      <w:r>
+        <w:rPr>
+          <w:rFonts w:ascii="Consolas" w:eastAsia="Times New Roman" w:hAnsi="Consolas" w:cs="Times New Roman"/>
+          <w:color w:val="000000" w:themeColor="text1"/>
+          <w:sz w:val="21"/>
+          <w:szCs w:val="21"/>
+        </w:rPr>
+        <w:t xml:space="preserve">        </w:t>
+      </w:r>
+      <w:r>
+        <w:rPr>
+          <w:rFonts w:ascii="Consolas" w:eastAsia="Times New Roman" w:hAnsi="Consolas" w:cs="Times New Roman"/>
+          <w:color w:val="000000" w:themeColor="text1"/>
+          <w:sz w:val="21"/>
+          <w:szCs w:val="21"/>
+          <w:lang w:val="pt-PT"/>
+        </w:rPr>
+        <w:t>}</w:t>
+      </w:r>
+    </w:p>
+    <w:p>
+      <w:pPr>
+        <w:spacing w:after="0" w:line="285" w:lineRule="atLeast"/>
+        <w:rPr>
+          <w:rFonts w:ascii="Consolas" w:eastAsia="Times New Roman" w:hAnsi="Consolas" w:cs="Times New Roman"/>
+          <w:color w:val="000000" w:themeColor="text1"/>
+          <w:sz w:val="21"/>
+          <w:szCs w:val="21"/>
+          <w:lang w:val="pt-PT"/>
+        </w:rPr>
+      </w:pPr>
+      <w:r>
+        <w:rPr>
+          <w:rFonts w:ascii="Consolas" w:eastAsia="Times New Roman" w:hAnsi="Consolas" w:cs="Times New Roman"/>
+          <w:color w:val="000000" w:themeColor="text1"/>
+          <w:sz w:val="21"/>
+          <w:szCs w:val="21"/>
+          <w:lang w:val="pt-PT"/>
         </w:rPr>
         <w:t xml:space="preserve">      ]</w:t>
       </w:r>
@@ -1279,14 +1292,16 @@
           <w:color w:val="000000" w:themeColor="text1"/>
           <w:sz w:val="21"/>
           <w:szCs w:val="21"/>
-        </w:rPr>
-      </w:pPr>
-      <w:r>
-        <w:rPr>
-          <w:rFonts w:ascii="Consolas" w:eastAsia="Times New Roman" w:hAnsi="Consolas" w:cs="Times New Roman"/>
-          <w:color w:val="000000" w:themeColor="text1"/>
-          <w:sz w:val="21"/>
-          <w:szCs w:val="21"/>
+          <w:lang w:val="pt-PT"/>
+        </w:rPr>
+      </w:pPr>
+      <w:r>
+        <w:rPr>
+          <w:rFonts w:ascii="Consolas" w:eastAsia="Times New Roman" w:hAnsi="Consolas" w:cs="Times New Roman"/>
+          <w:color w:val="000000" w:themeColor="text1"/>
+          <w:sz w:val="21"/>
+          <w:szCs w:val="21"/>
+          <w:lang w:val="pt-PT"/>
         </w:rPr>
         <w:t xml:space="preserve">    },</w:t>
       </w:r>
@@ -1299,14 +1314,16 @@
           <w:color w:val="000000" w:themeColor="text1"/>
           <w:sz w:val="21"/>
           <w:szCs w:val="21"/>
-        </w:rPr>
-      </w:pPr>
-      <w:r>
-        <w:rPr>
-          <w:rFonts w:ascii="Consolas" w:eastAsia="Times New Roman" w:hAnsi="Consolas" w:cs="Times New Roman"/>
-          <w:color w:val="000000" w:themeColor="text1"/>
-          <w:sz w:val="21"/>
-          <w:szCs w:val="21"/>
+          <w:lang w:val="pt-PT"/>
+        </w:rPr>
+      </w:pPr>
+      <w:r>
+        <w:rPr>
+          <w:rFonts w:ascii="Consolas" w:eastAsia="Times New Roman" w:hAnsi="Consolas" w:cs="Times New Roman"/>
+          <w:color w:val="000000" w:themeColor="text1"/>
+          <w:sz w:val="21"/>
+          <w:szCs w:val="21"/>
+          <w:lang w:val="pt-PT"/>
         </w:rPr>
         <w:t xml:space="preserve">    "links": []</w:t>
       </w:r>
@@ -1319,14 +1336,16 @@
           <w:color w:val="000000" w:themeColor="text1"/>
           <w:sz w:val="21"/>
           <w:szCs w:val="21"/>
-        </w:rPr>
-      </w:pPr>
-      <w:r>
-        <w:rPr>
-          <w:rFonts w:ascii="Consolas" w:eastAsia="Times New Roman" w:hAnsi="Consolas" w:cs="Times New Roman"/>
-          <w:color w:val="000000" w:themeColor="text1"/>
-          <w:sz w:val="21"/>
-          <w:szCs w:val="21"/>
+          <w:lang w:val="pt-PT"/>
+        </w:rPr>
+      </w:pPr>
+      <w:r>
+        <w:rPr>
+          <w:rFonts w:ascii="Consolas" w:eastAsia="Times New Roman" w:hAnsi="Consolas" w:cs="Times New Roman"/>
+          <w:color w:val="000000" w:themeColor="text1"/>
+          <w:sz w:val="21"/>
+          <w:szCs w:val="21"/>
+          <w:lang w:val="pt-PT"/>
         </w:rPr>
         <w:t xml:space="preserve">  }</w:t>
       </w:r>
@@ -1348,6 +1367,7 @@
           <w:color w:val="000000" w:themeColor="text1"/>
           <w:sz w:val="21"/>
           <w:szCs w:val="21"/>
+          <w:lang w:val="pt-PT"/>
         </w:rPr>
         <w:t>}</w:t>
       </w:r>
@@ -4461,7 +4481,7 @@
           <w:color w:val="000000" w:themeColor="text1"/>
           <w:sz w:val="21"/>
           <w:szCs w:val="21"/>
-          <w:lang w:val="pt-PT"/>
+          <w:lang w:val="en-GB"/>
         </w:rPr>
       </w:pPr>
       <w:r>
@@ -4479,7 +4499,7 @@
           <w:color w:val="000000" w:themeColor="text1"/>
           <w:sz w:val="21"/>
           <w:szCs w:val="21"/>
-          <w:lang w:val="pt-PT"/>
+          <w:lang w:val="en-GB"/>
         </w:rPr>
         <w:t>{"name": "</w:t>
       </w:r>
@@ -4489,7 +4509,7 @@
           <w:color w:val="000000" w:themeColor="text1"/>
           <w:sz w:val="21"/>
           <w:szCs w:val="21"/>
-          <w:lang w:val="pt-PT"/>
+          <w:lang w:val="en-GB"/>
         </w:rPr>
         <w:t>n</w:t>
       </w:r>
@@ -4499,39 +4519,17 @@
           <w:color w:val="000000" w:themeColor="text1"/>
           <w:sz w:val="21"/>
           <w:szCs w:val="21"/>
-          <w:lang w:val="pt-PT"/>
-        </w:rPr>
-        <w:t xml:space="preserve">ame", "value": "Criar repositórios no </w:t>
-      </w:r>
-      <w:proofErr w:type="spellStart"/>
-      <w:r>
-        <w:rPr>
-          <w:rFonts w:ascii="Consolas" w:eastAsia="Times New Roman" w:hAnsi="Consolas" w:cs="Times New Roman"/>
-          <w:color w:val="000000" w:themeColor="text1"/>
-          <w:sz w:val="21"/>
-          <w:szCs w:val="21"/>
-          <w:lang w:val="pt-PT"/>
-        </w:rPr>
-        <w:t>github</w:t>
-      </w:r>
-      <w:proofErr w:type="spellEnd"/>
-      <w:r>
-        <w:rPr>
-          <w:rFonts w:ascii="Consolas" w:eastAsia="Times New Roman" w:hAnsi="Consolas" w:cs="Times New Roman"/>
-          <w:color w:val="000000" w:themeColor="text1"/>
-          <w:sz w:val="21"/>
-          <w:szCs w:val="21"/>
-          <w:lang w:val="pt-PT"/>
-        </w:rPr>
-        <w:t>"</w:t>
-      </w:r>
-      <w:r>
-        <w:rPr>
-          <w:rFonts w:ascii="Consolas" w:eastAsia="Times New Roman" w:hAnsi="Consolas" w:cs="Times New Roman"/>
-          <w:color w:val="000000" w:themeColor="text1"/>
-          <w:sz w:val="21"/>
-          <w:szCs w:val="21"/>
-          <w:lang w:val="pt-PT"/>
+          <w:lang w:val="en-GB"/>
+        </w:rPr>
+        <w:t>ame", "value": "Criar repositórios no github"</w:t>
+      </w:r>
+      <w:r>
+        <w:rPr>
+          <w:rFonts w:ascii="Consolas" w:eastAsia="Times New Roman" w:hAnsi="Consolas" w:cs="Times New Roman"/>
+          <w:color w:val="000000" w:themeColor="text1"/>
+          <w:sz w:val="21"/>
+          <w:szCs w:val="21"/>
+          <w:lang w:val="en-GB"/>
         </w:rPr>
         <w:t xml:space="preserve">, </w:t>
       </w:r>
@@ -4550,7 +4548,7 @@
           <w:color w:val="000000" w:themeColor="text1"/>
           <w:sz w:val="21"/>
           <w:szCs w:val="21"/>
-          <w:lang w:val="pt-PT"/>
+          <w:lang w:val="en-GB"/>
         </w:rPr>
         <w:t>}</w:t>
       </w:r>
@@ -4571,7 +4569,7 @@
           <w:color w:val="000000" w:themeColor="text1"/>
           <w:sz w:val="21"/>
           <w:szCs w:val="21"/>
-          <w:lang w:val="pt-PT"/>
+          <w:lang w:val="en-GB"/>
         </w:rPr>
         <w:t xml:space="preserve">                </w:t>
       </w:r>
@@ -5148,7 +5146,7 @@
           <w:color w:val="000000" w:themeColor="text1"/>
           <w:sz w:val="21"/>
           <w:szCs w:val="21"/>
-          <w:lang w:val="pt-PT"/>
+          <w:lang w:val="en-GB"/>
         </w:rPr>
       </w:pPr>
       <w:r>
@@ -5166,7 +5164,7 @@
           <w:color w:val="000000" w:themeColor="text1"/>
           <w:sz w:val="21"/>
           <w:szCs w:val="21"/>
-          <w:lang w:val="pt-PT"/>
+          <w:lang w:val="en-GB"/>
         </w:rPr>
         <w:t>"name": "Inserir alunos no Thoth",</w:t>
       </w:r>
@@ -5187,7 +5185,7 @@
           <w:color w:val="000000" w:themeColor="text1"/>
           <w:sz w:val="21"/>
           <w:szCs w:val="21"/>
-          <w:lang w:val="pt-PT"/>
+          <w:lang w:val="en-GB"/>
         </w:rPr>
         <w:t xml:space="preserve">        </w:t>
       </w:r>
@@ -7967,7 +7965,18 @@
           <w:sz w:val="21"/>
           <w:szCs w:val="21"/>
         </w:rPr>
-        <w:t>item</w:t>
+        <w:t>I</w:t>
+      </w:r>
+      <w:bookmarkStart w:id="1" w:name="_GoBack"/>
+      <w:bookmarkEnd w:id="1"/>
+      <w:r>
+        <w:rPr>
+          <w:rFonts w:ascii="Consolas" w:eastAsia="Times New Roman" w:hAnsi="Consolas" w:cs="Times New Roman"/>
+          <w:color w:val="000000" w:themeColor="text1"/>
+          <w:sz w:val="21"/>
+          <w:szCs w:val="21"/>
+        </w:rPr>
+        <w:t>tem</w:t>
       </w:r>
       <w:proofErr w:type="spellEnd"/>
       <w:r>
@@ -13646,34 +13655,91 @@
           <w:color w:val="000000" w:themeColor="text1"/>
           <w:sz w:val="21"/>
           <w:szCs w:val="21"/>
-        </w:rPr>
-      </w:pPr>
-      <w:r>
-        <w:rPr>
-          <w:rFonts w:ascii="Consolas" w:eastAsia="Times New Roman" w:hAnsi="Consolas" w:cs="Times New Roman"/>
-          <w:color w:val="000000" w:themeColor="text1"/>
-          <w:sz w:val="21"/>
-          <w:szCs w:val="21"/>
-        </w:rPr>
-        <w:t xml:space="preserve">            "given": "finished"</w:t>
-      </w:r>
-    </w:p>
-    <w:p>
-      <w:pPr>
-        <w:spacing w:after="0" w:line="285" w:lineRule="atLeast"/>
-        <w:rPr>
-          <w:rFonts w:ascii="Consolas" w:eastAsia="Times New Roman" w:hAnsi="Consolas" w:cs="Times New Roman"/>
-          <w:color w:val="000000" w:themeColor="text1"/>
-          <w:sz w:val="21"/>
-          <w:szCs w:val="21"/>
-        </w:rPr>
-      </w:pPr>
-      <w:r>
-        <w:rPr>
-          <w:rFonts w:ascii="Consolas" w:eastAsia="Times New Roman" w:hAnsi="Consolas" w:cs="Times New Roman"/>
-          <w:color w:val="000000" w:themeColor="text1"/>
-          <w:sz w:val="21"/>
-          <w:szCs w:val="21"/>
+          <w:lang w:val="pt-PT"/>
+        </w:rPr>
+      </w:pPr>
+      <w:r>
+        <w:rPr>
+          <w:rFonts w:ascii="Consolas" w:eastAsia="Times New Roman" w:hAnsi="Consolas" w:cs="Times New Roman"/>
+          <w:color w:val="000000" w:themeColor="text1"/>
+          <w:sz w:val="21"/>
+          <w:szCs w:val="21"/>
+        </w:rPr>
+        <w:t xml:space="preserve">            </w:t>
+      </w:r>
+      <w:r>
+        <w:rPr>
+          <w:rFonts w:ascii="Consolas" w:eastAsia="Times New Roman" w:hAnsi="Consolas" w:cs="Times New Roman"/>
+          <w:color w:val="000000" w:themeColor="text1"/>
+          <w:sz w:val="21"/>
+          <w:szCs w:val="21"/>
+          <w:lang w:val="pt-PT"/>
+        </w:rPr>
+        <w:t>"</w:t>
+      </w:r>
+      <w:proofErr w:type="spellStart"/>
+      <w:r>
+        <w:rPr>
+          <w:rFonts w:ascii="Consolas" w:eastAsia="Times New Roman" w:hAnsi="Consolas" w:cs="Times New Roman"/>
+          <w:color w:val="000000" w:themeColor="text1"/>
+          <w:sz w:val="21"/>
+          <w:szCs w:val="21"/>
+          <w:lang w:val="pt-PT"/>
+        </w:rPr>
+        <w:t>given</w:t>
+      </w:r>
+      <w:proofErr w:type="spellEnd"/>
+      <w:r>
+        <w:rPr>
+          <w:rFonts w:ascii="Consolas" w:eastAsia="Times New Roman" w:hAnsi="Consolas" w:cs="Times New Roman"/>
+          <w:color w:val="000000" w:themeColor="text1"/>
+          <w:sz w:val="21"/>
+          <w:szCs w:val="21"/>
+          <w:lang w:val="pt-PT"/>
+        </w:rPr>
+        <w:t>": "</w:t>
+      </w:r>
+      <w:proofErr w:type="spellStart"/>
+      <w:r>
+        <w:rPr>
+          <w:rFonts w:ascii="Consolas" w:eastAsia="Times New Roman" w:hAnsi="Consolas" w:cs="Times New Roman"/>
+          <w:color w:val="000000" w:themeColor="text1"/>
+          <w:sz w:val="21"/>
+          <w:szCs w:val="21"/>
+          <w:lang w:val="pt-PT"/>
+        </w:rPr>
+        <w:t>finished</w:t>
+      </w:r>
+      <w:proofErr w:type="spellEnd"/>
+      <w:r>
+        <w:rPr>
+          <w:rFonts w:ascii="Consolas" w:eastAsia="Times New Roman" w:hAnsi="Consolas" w:cs="Times New Roman"/>
+          <w:color w:val="000000" w:themeColor="text1"/>
+          <w:sz w:val="21"/>
+          <w:szCs w:val="21"/>
+          <w:lang w:val="pt-PT"/>
+        </w:rPr>
+        <w:t>"</w:t>
+      </w:r>
+    </w:p>
+    <w:p>
+      <w:pPr>
+        <w:spacing w:after="0" w:line="285" w:lineRule="atLeast"/>
+        <w:rPr>
+          <w:rFonts w:ascii="Consolas" w:eastAsia="Times New Roman" w:hAnsi="Consolas" w:cs="Times New Roman"/>
+          <w:color w:val="000000" w:themeColor="text1"/>
+          <w:sz w:val="21"/>
+          <w:szCs w:val="21"/>
+          <w:lang w:val="pt-PT"/>
+        </w:rPr>
+      </w:pPr>
+      <w:r>
+        <w:rPr>
+          <w:rFonts w:ascii="Consolas" w:eastAsia="Times New Roman" w:hAnsi="Consolas" w:cs="Times New Roman"/>
+          <w:color w:val="000000" w:themeColor="text1"/>
+          <w:sz w:val="21"/>
+          <w:szCs w:val="21"/>
+          <w:lang w:val="pt-PT"/>
         </w:rPr>
         <w:t xml:space="preserve">        }</w:t>
       </w:r>
@@ -13686,14 +13752,16 @@
           <w:color w:val="000000" w:themeColor="text1"/>
           <w:sz w:val="21"/>
           <w:szCs w:val="21"/>
-        </w:rPr>
-      </w:pPr>
-      <w:r>
-        <w:rPr>
-          <w:rFonts w:ascii="Consolas" w:eastAsia="Times New Roman" w:hAnsi="Consolas" w:cs="Times New Roman"/>
-          <w:color w:val="000000" w:themeColor="text1"/>
-          <w:sz w:val="21"/>
-          <w:szCs w:val="21"/>
+          <w:lang w:val="pt-PT"/>
+        </w:rPr>
+      </w:pPr>
+      <w:r>
+        <w:rPr>
+          <w:rFonts w:ascii="Consolas" w:eastAsia="Times New Roman" w:hAnsi="Consolas" w:cs="Times New Roman"/>
+          <w:color w:val="000000" w:themeColor="text1"/>
+          <w:sz w:val="21"/>
+          <w:szCs w:val="21"/>
+          <w:lang w:val="pt-PT"/>
         </w:rPr>
         <w:t xml:space="preserve">    ]</w:t>
       </w:r>
@@ -13706,14 +13774,16 @@
           <w:color w:val="000000" w:themeColor="text1"/>
           <w:sz w:val="21"/>
           <w:szCs w:val="21"/>
-        </w:rPr>
-      </w:pPr>
-      <w:r>
-        <w:rPr>
-          <w:rFonts w:ascii="Consolas" w:eastAsia="Times New Roman" w:hAnsi="Consolas" w:cs="Times New Roman"/>
-          <w:color w:val="000000" w:themeColor="text1"/>
-          <w:sz w:val="21"/>
-          <w:szCs w:val="21"/>
+          <w:lang w:val="pt-PT"/>
+        </w:rPr>
+      </w:pPr>
+      <w:r>
+        <w:rPr>
+          <w:rFonts w:ascii="Consolas" w:eastAsia="Times New Roman" w:hAnsi="Consolas" w:cs="Times New Roman"/>
+          <w:color w:val="000000" w:themeColor="text1"/>
+          <w:sz w:val="21"/>
+          <w:szCs w:val="21"/>
+          <w:lang w:val="pt-PT"/>
         </w:rPr>
         <w:t>}</w:t>
       </w:r>
@@ -13726,17 +13796,19 @@
           <w:color w:val="000000" w:themeColor="text1"/>
           <w:sz w:val="21"/>
           <w:szCs w:val="21"/>
-        </w:rPr>
-      </w:pPr>
-    </w:p>
-    <w:p>
-      <w:pPr>
-        <w:spacing w:after="0" w:line="285" w:lineRule="atLeast"/>
-        <w:rPr>
-          <w:rFonts w:ascii="Consolas" w:eastAsia="Times New Roman" w:hAnsi="Consolas" w:cs="Times New Roman"/>
-          <w:color w:val="000000" w:themeColor="text1"/>
-          <w:sz w:val="21"/>
-          <w:szCs w:val="21"/>
+          <w:lang w:val="pt-PT"/>
+        </w:rPr>
+      </w:pPr>
+    </w:p>
+    <w:p>
+      <w:pPr>
+        <w:spacing w:after="0" w:line="285" w:lineRule="atLeast"/>
+        <w:rPr>
+          <w:rFonts w:ascii="Consolas" w:eastAsia="Times New Roman" w:hAnsi="Consolas" w:cs="Times New Roman"/>
+          <w:color w:val="000000" w:themeColor="text1"/>
+          <w:sz w:val="21"/>
+          <w:szCs w:val="21"/>
+          <w:lang w:val="pt-PT"/>
         </w:rPr>
       </w:pPr>
       <w:r>
@@ -14381,7 +14453,7 @@
           <w:color w:val="000000" w:themeColor="text1"/>
           <w:sz w:val="21"/>
           <w:szCs w:val="21"/>
-          <w:lang w:val="pt-PT"/>
+          <w:lang w:val="en-GB"/>
         </w:rPr>
       </w:pPr>
       <w:r>
@@ -14391,10 +14463,11 @@
           <w:color w:val="000000" w:themeColor="text1"/>
           <w:sz w:val="21"/>
           <w:szCs w:val="21"/>
-          <w:lang w:val="pt-PT"/>
-        </w:rPr>
-        <w:t>-</w:t>
-      </w:r>
+          <w:lang w:val="en-GB"/>
+        </w:rPr>
+        <w:t xml:space="preserve">- </w:t>
+      </w:r>
+      <w:proofErr w:type="spellStart"/>
       <w:r>
         <w:rPr>
           <w:rFonts w:ascii="Consolas" w:eastAsia="Times New Roman" w:hAnsi="Consolas" w:cs="Times New Roman"/>
@@ -14402,10 +14475,59 @@
           <w:color w:val="000000" w:themeColor="text1"/>
           <w:sz w:val="21"/>
           <w:szCs w:val="21"/>
-          <w:lang w:val="pt-PT"/>
-        </w:rPr>
-        <w:t xml:space="preserve"> Utilizador já existe</w:t>
-      </w:r>
+          <w:lang w:val="en-GB"/>
+        </w:rPr>
+        <w:t>Utilizador</w:t>
+      </w:r>
+      <w:proofErr w:type="spellEnd"/>
+      <w:r>
+        <w:rPr>
+          <w:rFonts w:ascii="Consolas" w:eastAsia="Times New Roman" w:hAnsi="Consolas" w:cs="Times New Roman"/>
+          <w:b/>
+          <w:color w:val="000000" w:themeColor="text1"/>
+          <w:sz w:val="21"/>
+          <w:szCs w:val="21"/>
+          <w:lang w:val="en-GB"/>
+        </w:rPr>
+        <w:t xml:space="preserve"> </w:t>
+      </w:r>
+      <w:proofErr w:type="spellStart"/>
+      <w:r>
+        <w:rPr>
+          <w:rFonts w:ascii="Consolas" w:eastAsia="Times New Roman" w:hAnsi="Consolas" w:cs="Times New Roman"/>
+          <w:b/>
+          <w:color w:val="000000" w:themeColor="text1"/>
+          <w:sz w:val="21"/>
+          <w:szCs w:val="21"/>
+          <w:lang w:val="en-GB"/>
+        </w:rPr>
+        <w:t>já</w:t>
+      </w:r>
+      <w:proofErr w:type="spellEnd"/>
+      <w:r>
+        <w:rPr>
+          <w:rFonts w:ascii="Consolas" w:eastAsia="Times New Roman" w:hAnsi="Consolas" w:cs="Times New Roman"/>
+          <w:b/>
+          <w:color w:val="000000" w:themeColor="text1"/>
+          <w:sz w:val="21"/>
+          <w:szCs w:val="21"/>
+          <w:lang w:val="en-GB"/>
+        </w:rPr>
+        <w:t xml:space="preserve"> </w:t>
+      </w:r>
+      <w:proofErr w:type="spellStart"/>
+      <w:r>
+        <w:rPr>
+          <w:rFonts w:ascii="Consolas" w:eastAsia="Times New Roman" w:hAnsi="Consolas" w:cs="Times New Roman"/>
+          <w:b/>
+          <w:color w:val="000000" w:themeColor="text1"/>
+          <w:sz w:val="21"/>
+          <w:szCs w:val="21"/>
+          <w:lang w:val="en-GB"/>
+        </w:rPr>
+        <w:t>existe</w:t>
+      </w:r>
+      <w:proofErr w:type="spellEnd"/>
     </w:p>
     <w:p>
       <w:pPr>
@@ -15305,459 +15427,186 @@
     <w:p>
       <w:pPr>
         <w:rPr>
+          <w:lang w:val="en-GB"/>
+        </w:rPr>
+      </w:pPr>
+      <w:r>
+        <w:t xml:space="preserve">            </w:t>
+      </w:r>
+      <w:r>
+        <w:rPr>
+          <w:lang w:val="en-GB"/>
+        </w:rPr>
+        <w:t>}</w:t>
+      </w:r>
+    </w:p>
+    <w:p>
+      <w:pPr>
+        <w:rPr>
+          <w:lang w:val="en-GB"/>
+        </w:rPr>
+      </w:pPr>
+      <w:r>
+        <w:rPr>
+          <w:lang w:val="en-GB"/>
+        </w:rPr>
+        <w:t xml:space="preserve">         }</w:t>
+      </w:r>
+      <w:r>
+        <w:rPr>
+          <w:lang w:val="en-GB"/>
+        </w:rPr>
+        <w:t>,</w:t>
+      </w:r>
+    </w:p>
+    <w:p>
+      <w:pPr>
+        <w:rPr>
+          <w:lang w:val="en-GB"/>
+        </w:rPr>
+      </w:pPr>
+      <w:r>
+        <w:rPr>
+          <w:lang w:val="en-GB"/>
+        </w:rPr>
+        <w:t xml:space="preserve">        “/users”: {</w:t>
+      </w:r>
+    </w:p>
+    <w:p>
+      <w:pPr>
+        <w:rPr>
+          <w:lang w:val="en-GB"/>
+        </w:rPr>
+      </w:pPr>
+      <w:r>
+        <w:rPr>
+          <w:lang w:val="en-GB"/>
+        </w:rPr>
+        <w:tab/>
+        <w:t>“href”: “/users”,</w:t>
+      </w:r>
+    </w:p>
+    <w:p>
+      <w:pPr>
+        <w:rPr>
+          <w:lang w:val="en-GB"/>
+        </w:rPr>
+      </w:pPr>
+      <w:r>
+        <w:rPr>
+          <w:lang w:val="en-GB"/>
+        </w:rPr>
+        <w:tab/>
+        <w:t>“hints”: {</w:t>
+      </w:r>
+    </w:p>
+    <w:p>
+      <w:pPr>
+        <w:rPr>
+          <w:lang w:val="en-GB"/>
+        </w:rPr>
+      </w:pPr>
+      <w:r>
+        <w:rPr>
+          <w:lang w:val="en-GB"/>
+        </w:rPr>
+        <w:tab/>
+        <w:t xml:space="preserve">       “allow”: [“POST”],</w:t>
+      </w:r>
+    </w:p>
+    <w:p>
+      <w:pPr>
+        <w:rPr>
+          <w:lang w:val="en-GB"/>
+        </w:rPr>
+      </w:pPr>
+      <w:r>
+        <w:rPr>
+          <w:lang w:val="en-GB"/>
+        </w:rPr>
+        <w:tab/>
+        <w:t xml:space="preserve">      “accept-post”: [“application/json”]</w:t>
+      </w:r>
+      <w:r>
+        <w:rPr>
+          <w:lang w:val="en-GB"/>
+        </w:rPr>
+        <w:t>,</w:t>
+      </w:r>
+    </w:p>
+    <w:p>
+      <w:pPr>
+        <w:ind w:firstLine="720"/>
+        <w:rPr>
+          <w:lang w:val="en-GB"/>
+        </w:rPr>
+      </w:pPr>
+      <w:r>
+        <w:rPr>
+          <w:lang w:val="en-GB"/>
+        </w:rPr>
+        <w:t xml:space="preserve">      "body-format": [</w:t>
+      </w:r>
+    </w:p>
+    <w:p>
+      <w:pPr>
+        <w:rPr>
+          <w:lang w:val="en-GB"/>
+        </w:rPr>
+      </w:pPr>
+      <w:r>
+        <w:rPr>
+          <w:lang w:val="en-GB"/>
+        </w:rPr>
+        <w:t xml:space="preserve">                  </w:t>
+      </w:r>
+      <w:r>
+        <w:rPr>
+          <w:lang w:val="en-GB"/>
+        </w:rPr>
+        <w:tab/>
+        <w:t xml:space="preserve"> {"name": "username", "type": "text", "title": "Username"},</w:t>
+      </w:r>
+    </w:p>
+    <w:p>
+      <w:pPr>
+        <w:rPr>
+          <w:lang w:val="en-GB"/>
+        </w:rPr>
+      </w:pPr>
+      <w:r>
+        <w:rPr>
+          <w:lang w:val="en-GB"/>
+        </w:rPr>
+        <w:t xml:space="preserve">                 </w:t>
+      </w:r>
+      <w:r>
+        <w:rPr>
+          <w:lang w:val="en-GB"/>
+        </w:rPr>
+        <w:tab/>
+        <w:t xml:space="preserve"> {"name": "password", "type": "text", "title": "Password"}</w:t>
+      </w:r>
+    </w:p>
+    <w:p>
+      <w:pPr>
+        <w:rPr>
           <w:lang w:val="pt-PT"/>
         </w:rPr>
       </w:pPr>
       <w:r>
-        <w:t xml:space="preserve">            </w:t>
-      </w:r>
-      <w:r>
-        <w:rPr>
-          <w:lang w:val="pt-PT"/>
-        </w:rPr>
-        <w:t>}</w:t>
-      </w:r>
-    </w:p>
-    <w:p>
-      <w:pPr>
-        <w:rPr>
-          <w:lang w:val="pt-PT"/>
-        </w:rPr>
-      </w:pPr>
-      <w:r>
-        <w:rPr>
-          <w:lang w:val="pt-PT"/>
-        </w:rPr>
-        <w:t xml:space="preserve">         }</w:t>
-      </w:r>
-      <w:r>
-        <w:rPr>
-          <w:lang w:val="pt-PT"/>
-        </w:rPr>
-        <w:t>,</w:t>
-      </w:r>
-    </w:p>
-    <w:p>
-      <w:pPr>
-        <w:rPr>
-          <w:lang w:val="pt-PT"/>
-        </w:rPr>
-      </w:pPr>
-      <w:r>
-        <w:rPr>
-          <w:lang w:val="pt-PT"/>
-        </w:rPr>
-        <w:t xml:space="preserve">        “/</w:t>
-      </w:r>
-      <w:proofErr w:type="spellStart"/>
-      <w:r>
-        <w:rPr>
-          <w:lang w:val="pt-PT"/>
-        </w:rPr>
-        <w:t>users</w:t>
-      </w:r>
-      <w:proofErr w:type="spellEnd"/>
-      <w:r>
-        <w:rPr>
-          <w:lang w:val="pt-PT"/>
-        </w:rPr>
-        <w:t>”: {</w:t>
-      </w:r>
-    </w:p>
-    <w:p>
-      <w:pPr>
-        <w:rPr>
-          <w:lang w:val="pt-PT"/>
-        </w:rPr>
-      </w:pPr>
-      <w:r>
-        <w:rPr>
-          <w:lang w:val="pt-PT"/>
+        <w:rPr>
+          <w:lang w:val="en-GB"/>
+        </w:rPr>
+        <w:t xml:space="preserve">              </w:t>
+      </w:r>
+      <w:r>
+        <w:rPr>
+          <w:lang w:val="en-GB"/>
         </w:rPr>
         <w:tab/>
-        <w:t>“</w:t>
-      </w:r>
-      <w:proofErr w:type="spellStart"/>
-      <w:r>
-        <w:rPr>
-          <w:lang w:val="pt-PT"/>
-        </w:rPr>
-        <w:t>href</w:t>
-      </w:r>
-      <w:proofErr w:type="spellEnd"/>
-      <w:r>
-        <w:rPr>
-          <w:lang w:val="pt-PT"/>
-        </w:rPr>
-        <w:t>”: “/</w:t>
-      </w:r>
-      <w:proofErr w:type="spellStart"/>
-      <w:r>
-        <w:rPr>
-          <w:lang w:val="pt-PT"/>
-        </w:rPr>
-        <w:t>users</w:t>
-      </w:r>
-      <w:proofErr w:type="spellEnd"/>
-      <w:r>
-        <w:rPr>
-          <w:lang w:val="pt-PT"/>
-        </w:rPr>
-        <w:t>”,</w:t>
-      </w:r>
-    </w:p>
-    <w:p>
-      <w:pPr>
-        <w:rPr>
-          <w:lang w:val="pt-PT"/>
-        </w:rPr>
-      </w:pPr>
-      <w:r>
-        <w:rPr>
-          <w:lang w:val="pt-PT"/>
-        </w:rPr>
-        <w:tab/>
-        <w:t>“</w:t>
-      </w:r>
-      <w:proofErr w:type="spellStart"/>
-      <w:r>
-        <w:rPr>
-          <w:lang w:val="pt-PT"/>
-        </w:rPr>
-        <w:t>hints</w:t>
-      </w:r>
-      <w:proofErr w:type="spellEnd"/>
-      <w:r>
-        <w:rPr>
-          <w:lang w:val="pt-PT"/>
-        </w:rPr>
-        <w:t>”: {</w:t>
-      </w:r>
-    </w:p>
-    <w:p>
-      <w:pPr>
-        <w:rPr>
-          <w:lang w:val="pt-PT"/>
-        </w:rPr>
-      </w:pPr>
-      <w:r>
-        <w:rPr>
-          <w:lang w:val="pt-PT"/>
-        </w:rPr>
-        <w:tab/>
-        <w:t xml:space="preserve">       “</w:t>
-      </w:r>
-      <w:proofErr w:type="spellStart"/>
-      <w:r>
-        <w:rPr>
-          <w:lang w:val="pt-PT"/>
-        </w:rPr>
-        <w:t>allow</w:t>
-      </w:r>
-      <w:proofErr w:type="spellEnd"/>
-      <w:r>
-        <w:rPr>
-          <w:lang w:val="pt-PT"/>
-        </w:rPr>
-        <w:t>”: [“POST”],</w:t>
-      </w:r>
-    </w:p>
-    <w:p>
-      <w:pPr>
-        <w:rPr>
-          <w:lang w:val="pt-PT"/>
-        </w:rPr>
-      </w:pPr>
-      <w:r>
-        <w:rPr>
-          <w:lang w:val="pt-PT"/>
-        </w:rPr>
-        <w:tab/>
-        <w:t xml:space="preserve">      “</w:t>
-      </w:r>
-      <w:proofErr w:type="spellStart"/>
-      <w:r>
-        <w:rPr>
-          <w:lang w:val="pt-PT"/>
-        </w:rPr>
-        <w:t>accept-post</w:t>
-      </w:r>
-      <w:proofErr w:type="spellEnd"/>
-      <w:r>
-        <w:rPr>
-          <w:lang w:val="pt-PT"/>
-        </w:rPr>
-        <w:t>”: [“</w:t>
-      </w:r>
-      <w:proofErr w:type="spellStart"/>
-      <w:r>
-        <w:rPr>
-          <w:lang w:val="pt-PT"/>
-        </w:rPr>
-        <w:t>application</w:t>
-      </w:r>
-      <w:proofErr w:type="spellEnd"/>
-      <w:r>
-        <w:rPr>
-          <w:lang w:val="pt-PT"/>
-        </w:rPr>
-        <w:t>/</w:t>
-      </w:r>
-      <w:proofErr w:type="spellStart"/>
-      <w:r>
-        <w:rPr>
-          <w:lang w:val="pt-PT"/>
-        </w:rPr>
-        <w:t>json</w:t>
-      </w:r>
-      <w:proofErr w:type="spellEnd"/>
-      <w:r>
-        <w:rPr>
-          <w:lang w:val="pt-PT"/>
-        </w:rPr>
-        <w:t>”]</w:t>
-      </w:r>
-      <w:r>
-        <w:rPr>
-          <w:lang w:val="pt-PT"/>
-        </w:rPr>
-        <w:t>,</w:t>
-      </w:r>
-    </w:p>
-    <w:p>
-      <w:pPr>
-        <w:ind w:firstLine="720"/>
-        <w:rPr>
-          <w:lang w:val="pt-PT"/>
-        </w:rPr>
-      </w:pPr>
-      <w:r>
-        <w:rPr>
-          <w:lang w:val="pt-PT"/>
-        </w:rPr>
         <w:t xml:space="preserve">      </w:t>
       </w:r>
-      <w:r>
-        <w:rPr>
-          <w:lang w:val="pt-PT"/>
-        </w:rPr>
-        <w:t>"body-</w:t>
-      </w:r>
-      <w:proofErr w:type="spellStart"/>
-      <w:r>
-        <w:rPr>
-          <w:lang w:val="pt-PT"/>
-        </w:rPr>
-        <w:t>format</w:t>
-      </w:r>
-      <w:proofErr w:type="spellEnd"/>
-      <w:r>
-        <w:rPr>
-          <w:lang w:val="pt-PT"/>
-        </w:rPr>
-        <w:t>": [</w:t>
-      </w:r>
-    </w:p>
-    <w:p>
-      <w:pPr>
-        <w:rPr>
-          <w:lang w:val="pt-PT"/>
-        </w:rPr>
-      </w:pPr>
-      <w:r>
-        <w:rPr>
-          <w:lang w:val="pt-PT"/>
-        </w:rPr>
-        <w:t xml:space="preserve">                 </w:t>
-      </w:r>
-      <w:r>
-        <w:rPr>
-          <w:lang w:val="pt-PT"/>
-        </w:rPr>
-        <w:t xml:space="preserve"> </w:t>
-      </w:r>
-      <w:r>
-        <w:rPr>
-          <w:lang w:val="pt-PT"/>
-        </w:rPr>
-        <w:tab/>
-      </w:r>
-      <w:r>
-        <w:rPr>
-          <w:lang w:val="pt-PT"/>
-        </w:rPr>
-        <w:t xml:space="preserve"> {"name": "</w:t>
-      </w:r>
-      <w:proofErr w:type="spellStart"/>
-      <w:r>
-        <w:rPr>
-          <w:lang w:val="pt-PT"/>
-        </w:rPr>
-        <w:t>username</w:t>
-      </w:r>
-      <w:proofErr w:type="spellEnd"/>
-      <w:r>
-        <w:rPr>
-          <w:lang w:val="pt-PT"/>
-        </w:rPr>
-        <w:t>", "</w:t>
-      </w:r>
-      <w:proofErr w:type="spellStart"/>
-      <w:r>
-        <w:rPr>
-          <w:lang w:val="pt-PT"/>
-        </w:rPr>
-        <w:t>type</w:t>
-      </w:r>
-      <w:proofErr w:type="spellEnd"/>
-      <w:r>
-        <w:rPr>
-          <w:lang w:val="pt-PT"/>
-        </w:rPr>
-        <w:t>": "</w:t>
-      </w:r>
-      <w:proofErr w:type="spellStart"/>
-      <w:r>
-        <w:rPr>
-          <w:lang w:val="pt-PT"/>
-        </w:rPr>
-        <w:t>text</w:t>
-      </w:r>
-      <w:proofErr w:type="spellEnd"/>
-      <w:r>
-        <w:rPr>
-          <w:lang w:val="pt-PT"/>
-        </w:rPr>
-        <w:t>", "</w:t>
-      </w:r>
-      <w:proofErr w:type="spellStart"/>
-      <w:r>
-        <w:rPr>
-          <w:lang w:val="pt-PT"/>
-        </w:rPr>
-        <w:t>title</w:t>
-      </w:r>
-      <w:proofErr w:type="spellEnd"/>
-      <w:r>
-        <w:rPr>
-          <w:lang w:val="pt-PT"/>
-        </w:rPr>
-        <w:t>": "</w:t>
-      </w:r>
-      <w:proofErr w:type="spellStart"/>
-      <w:r>
-        <w:rPr>
-          <w:lang w:val="pt-PT"/>
-        </w:rPr>
-        <w:t>Username</w:t>
-      </w:r>
-      <w:proofErr w:type="spellEnd"/>
-      <w:r>
-        <w:rPr>
-          <w:lang w:val="pt-PT"/>
-        </w:rPr>
-        <w:t>"},</w:t>
-      </w:r>
-    </w:p>
-    <w:p>
-      <w:pPr>
-        <w:rPr>
-          <w:lang w:val="pt-PT"/>
-        </w:rPr>
-      </w:pPr>
-      <w:r>
-        <w:rPr>
-          <w:lang w:val="pt-PT"/>
-        </w:rPr>
-        <w:t xml:space="preserve">                 </w:t>
-      </w:r>
-      <w:r>
-        <w:rPr>
-          <w:lang w:val="pt-PT"/>
-        </w:rPr>
-        <w:tab/>
-      </w:r>
-      <w:r>
-        <w:rPr>
-          <w:lang w:val="pt-PT"/>
-        </w:rPr>
-        <w:t xml:space="preserve"> {"name": "password", "</w:t>
-      </w:r>
-      <w:proofErr w:type="spellStart"/>
-      <w:r>
-        <w:rPr>
-          <w:lang w:val="pt-PT"/>
-        </w:rPr>
-        <w:t>type</w:t>
-      </w:r>
-      <w:proofErr w:type="spellEnd"/>
-      <w:r>
-        <w:rPr>
-          <w:lang w:val="pt-PT"/>
-        </w:rPr>
-        <w:t>": "</w:t>
-      </w:r>
-      <w:proofErr w:type="spellStart"/>
-      <w:r>
-        <w:rPr>
-          <w:lang w:val="pt-PT"/>
-        </w:rPr>
-        <w:t>text</w:t>
-      </w:r>
-      <w:proofErr w:type="spellEnd"/>
-      <w:r>
-        <w:rPr>
-          <w:lang w:val="pt-PT"/>
-        </w:rPr>
-        <w:t>", "</w:t>
-      </w:r>
-      <w:proofErr w:type="spellStart"/>
-      <w:r>
-        <w:rPr>
-          <w:lang w:val="pt-PT"/>
-        </w:rPr>
-        <w:t>title</w:t>
-      </w:r>
-      <w:proofErr w:type="spellEnd"/>
-      <w:r>
-        <w:rPr>
-          <w:lang w:val="pt-PT"/>
-        </w:rPr>
-        <w:t>": "Password"}</w:t>
-      </w:r>
-    </w:p>
-    <w:p>
-      <w:pPr>
-        <w:rPr>
-          <w:lang w:val="pt-PT"/>
-        </w:rPr>
-      </w:pPr>
-      <w:r>
-        <w:rPr>
-          <w:lang w:val="pt-PT"/>
-        </w:rPr>
-        <w:t xml:space="preserve">              </w:t>
-      </w:r>
-      <w:r>
-        <w:rPr>
-          <w:lang w:val="pt-PT"/>
-        </w:rPr>
-        <w:tab/>
-      </w:r>
-      <w:r>
-        <w:rPr>
-          <w:lang w:val="pt-PT"/>
-        </w:rPr>
-        <w:t xml:space="preserve"> </w:t>
-      </w:r>
-      <w:r>
-        <w:rPr>
-          <w:lang w:val="pt-PT"/>
-        </w:rPr>
-        <w:t xml:space="preserve">     </w:t>
-      </w:r>
-      <w:bookmarkStart w:id="1" w:name="_GoBack"/>
-      <w:bookmarkEnd w:id="1"/>
       <w:r>
         <w:rPr>
           <w:lang w:val="pt-PT"/>

</xml_diff>